<commit_message>
Corregidas reglas y predicados
</commit_message>
<xml_diff>
--- a/docs/TP2/Reglas y predicados.docx
+++ b/docs/TP2/Reglas y predicados.docx
@@ -6,14 +6,11 @@
       <w:pPr>
         <w:pStyle w:val="Ttulo2"/>
       </w:pPr>
+      <w:bookmarkStart w:id="0" w:name="_GoBack"/>
+      <w:bookmarkEnd w:id="0"/>
       <w:r>
         <w:t>Reglas</w:t>
       </w:r>
-    </w:p>
-    <w:p>
-      <w:pPr>
-        <w:pStyle w:val="Sinespaciado"/>
-      </w:pPr>
     </w:p>
     <w:p>
       <w:pPr>
@@ -24,430 +21,243 @@
       </w:r>
     </w:p>
     <w:p>
-      <w:pPr>
-        <w:pStyle w:val="Sinespaciado"/>
-      </w:pPr>
-    </w:p>
-    <w:p>
-      <w:pPr>
-        <w:pStyle w:val="Sinespaciado"/>
-      </w:pPr>
-      <w:r>
-        <w:t>Accion(DelitoCallejero)</w:t>
-      </w:r>
-      <w:r>
-        <w:t xml:space="preserve"> -&gt; Activar GPS</w:t>
-      </w:r>
-    </w:p>
-    <w:p>
-      <w:pPr>
-        <w:pStyle w:val="Sinespaciado"/>
-      </w:pPr>
-      <w:r>
-        <w:t>Accion(DelitoCallejero)</w:t>
-      </w:r>
-      <w:r>
-        <w:t xml:space="preserve"> -&gt; Grabar lo que sucede</w:t>
-      </w:r>
-    </w:p>
-    <w:p>
-      <w:pPr>
-        <w:pStyle w:val="Sinespaciado"/>
-      </w:pPr>
-      <w:r>
-        <w:t>Accion(DelitoCallejero)</w:t>
-      </w:r>
-      <w:r>
-        <w:t xml:space="preserve"> -&gt; Llamar familiar</w:t>
-      </w:r>
-    </w:p>
-    <w:p>
-      <w:pPr>
-        <w:pStyle w:val="Sinespaciado"/>
-      </w:pPr>
-      <w:r>
-        <w:t>Accion(DelitoCallejero)</w:t>
-      </w:r>
-      <w:r>
-        <w:t>, RiesgoDelitoCallejero(nivelViejo)</w:t>
-      </w:r>
-      <w:r>
-        <w:t xml:space="preserve"> -&gt; Assert(</w:t>
-      </w:r>
-      <w:r>
-        <w:t>RiesgoDelitoCallejero(0)</w:t>
-      </w:r>
-      <w:r>
-        <w:t>)</w:t>
-      </w:r>
-      <w:r>
-        <w:t>, Retract(RiesgoDelitoCallejero(nivelViejo))</w:t>
-      </w:r>
-    </w:p>
-    <w:p>
-      <w:pPr>
-        <w:pStyle w:val="Sinespaciado"/>
-      </w:pPr>
-    </w:p>
-    <w:p>
-      <w:pPr>
-        <w:pStyle w:val="Sinespaciado"/>
-      </w:pPr>
-      <w:r>
-        <w:t>Accion(DelitoHogar)</w:t>
-      </w:r>
-      <w:r>
-        <w:t xml:space="preserve"> -&gt; Llamar 911</w:t>
-      </w:r>
-    </w:p>
-    <w:p>
-      <w:pPr>
-        <w:pStyle w:val="Sinespaciado"/>
-      </w:pPr>
-      <w:r>
-        <w:t>Accion(DelitoHogar)</w:t>
-      </w:r>
-      <w:r>
-        <w:t xml:space="preserve">, </w:t>
-      </w:r>
-      <w:r>
-        <w:t>Sucede(</w:t>
-      </w:r>
-      <w:r>
-        <w:t>Atiende911</w:t>
-      </w:r>
-      <w:r>
-        <w:t>)</w:t>
-      </w:r>
-      <w:r>
-        <w:t xml:space="preserve"> -&gt; Enviar audio al 911 con la situación y lugar</w:t>
-      </w:r>
-    </w:p>
-    <w:p>
-      <w:pPr>
-        <w:pStyle w:val="Sinespaciado"/>
-      </w:pPr>
-      <w:r>
-        <w:t>Accion(DelitoHogar)</w:t>
-      </w:r>
-      <w:r>
-        <w:t xml:space="preserve"> -&gt; Activar cámara de seguridad</w:t>
-      </w:r>
-    </w:p>
-    <w:p>
-      <w:pPr>
-        <w:pStyle w:val="Sinespaciado"/>
-      </w:pPr>
-      <w:r>
-        <w:t>Accion(DelitoHogar)</w:t>
-      </w:r>
-      <w:r>
-        <w:t xml:space="preserve"> -&gt; Activar alarma vecinal</w:t>
-      </w:r>
-    </w:p>
-    <w:p>
-      <w:pPr>
-        <w:pStyle w:val="Sinespaciado"/>
-      </w:pPr>
-      <w:r>
-        <w:t>Accion(DelitoHogar), RiesgoDelitoHogar(nivelViejo) -&gt; Assert(RiesgoDelitoHogar(0)), Retract(RiesgoDelitoHogar(nivelViejo))</w:t>
-      </w:r>
-    </w:p>
-    <w:p>
-      <w:pPr>
-        <w:pStyle w:val="Sinespaciado"/>
-      </w:pPr>
-    </w:p>
-    <w:p>
-      <w:pPr>
-        <w:pStyle w:val="Sinespaciado"/>
-      </w:pPr>
-      <w:r>
-        <w:t xml:space="preserve">Accion(ViolenciaDomestica) </w:t>
-      </w:r>
-      <w:r>
-        <w:t>-&gt; Grabar audio</w:t>
-      </w:r>
-    </w:p>
-    <w:p>
-      <w:pPr>
-        <w:pStyle w:val="Sinespaciado"/>
-      </w:pPr>
-      <w:r>
-        <w:t>Accion(ViolenciaDomestica)</w:t>
-      </w:r>
-      <w:r>
-        <w:t xml:space="preserve">, </w:t>
-      </w:r>
-      <w:r>
-        <w:t>Sucede(</w:t>
-      </w:r>
-      <w:r>
-        <w:t>AudioGrabado</w:t>
-      </w:r>
-      <w:r>
-        <w:t>)</w:t>
-      </w:r>
-      <w:r>
-        <w:t xml:space="preserve"> -&gt; Llamar 911</w:t>
-      </w:r>
-    </w:p>
-    <w:p>
-      <w:pPr>
-        <w:pStyle w:val="Sinespaciado"/>
-      </w:pPr>
-      <w:r>
-        <w:t>Accion(ViolenciaDomestica)</w:t>
-      </w:r>
-      <w:r>
-        <w:t xml:space="preserve">, </w:t>
-      </w:r>
-      <w:r>
-        <w:t>Sucede(</w:t>
-      </w:r>
-      <w:r>
-        <w:t>Atiende911</w:t>
-      </w:r>
-      <w:r>
-        <w:t>)</w:t>
-      </w:r>
-      <w:r>
-        <w:t xml:space="preserve"> -&gt; Enviar audio al 911 con la situación y lugar</w:t>
-      </w:r>
-    </w:p>
-    <w:p>
-      <w:pPr>
-        <w:pStyle w:val="Sinespaciado"/>
-      </w:pPr>
-      <w:r>
-        <w:t>Accion(ViolenciaDomestica)</w:t>
-      </w:r>
-      <w:r>
-        <w:t xml:space="preserve"> -&gt; Llamar familiar</w:t>
-      </w:r>
-    </w:p>
-    <w:p>
-      <w:pPr>
-        <w:pStyle w:val="Sinespaciado"/>
-      </w:pPr>
-      <w:r>
-        <w:t>Accion(ViolenciaDomestica), RiesgoViolenciaDomestica(nivelViejo) -&gt; Assert(RiesgoViolenciaDomestica(0)), Retract(RiesgoViolenciaDomestica(nivelViejo))</w:t>
-      </w:r>
-    </w:p>
-    <w:p>
-      <w:pPr>
-        <w:pStyle w:val="Sinespaciado"/>
-      </w:pPr>
-    </w:p>
-    <w:p>
-      <w:pPr>
-        <w:pStyle w:val="Sinespaciado"/>
-      </w:pPr>
-    </w:p>
-    <w:p>
-      <w:pPr>
-        <w:pStyle w:val="Sinespaciado"/>
-      </w:pPr>
-      <w:r>
-        <w:t>Accion(Incendio)</w:t>
-      </w:r>
-      <w:r>
-        <w:t xml:space="preserve"> -&gt; Llamar bomberos</w:t>
-      </w:r>
-    </w:p>
-    <w:p>
-      <w:pPr>
-        <w:pStyle w:val="Sinespaciado"/>
-      </w:pPr>
-      <w:r>
-        <w:t>Accion(Incendio)</w:t>
-      </w:r>
-      <w:r>
-        <w:t xml:space="preserve">, </w:t>
-      </w:r>
-      <w:r>
-        <w:t>Sucede(</w:t>
-      </w:r>
-      <w:r>
-        <w:t>AtiendeBomberos</w:t>
-      </w:r>
-      <w:r>
-        <w:t>)</w:t>
-      </w:r>
-      <w:r>
-        <w:t xml:space="preserve"> -&gt; Enviar audio con la situación y lugar</w:t>
-      </w:r>
-    </w:p>
-    <w:p>
-      <w:pPr>
-        <w:pStyle w:val="Sinespaciado"/>
-      </w:pPr>
-      <w:r>
-        <w:t>Accion(Incendio), RiesgoIncendio(nivelViejo) -&gt; Assert(RiesgoIncendio(0)), Retract(RiesgoIncendio(nivelViejo))</w:t>
-      </w:r>
-    </w:p>
-    <w:p>
-      <w:pPr>
-        <w:pStyle w:val="Sinespaciado"/>
-      </w:pPr>
-    </w:p>
-    <w:p>
-      <w:pPr>
-        <w:pStyle w:val="Sinespaciado"/>
-      </w:pPr>
-      <w:r>
-        <w:t>Accion(</w:t>
-      </w:r>
-      <w:r>
-        <w:t>emergencia</w:t>
-      </w:r>
-      <w:r>
-        <w:t>Medica)</w:t>
-      </w:r>
-      <w:r>
-        <w:t xml:space="preserve"> -&gt; Llamar hospital</w:t>
-      </w:r>
-    </w:p>
-    <w:p>
-      <w:pPr>
-        <w:pStyle w:val="Sinespaciado"/>
-      </w:pPr>
-      <w:r>
-        <w:t>Accion(</w:t>
-      </w:r>
-      <w:r>
-        <w:t>emergencia</w:t>
-      </w:r>
-      <w:r>
-        <w:t>Medica)</w:t>
-      </w:r>
-      <w:r>
-        <w:t xml:space="preserve">, </w:t>
-      </w:r>
-      <w:r>
-        <w:t>Sucede(</w:t>
-      </w:r>
-      <w:r>
-        <w:t>AtiendeHospital</w:t>
-      </w:r>
-      <w:r>
-        <w:t>)</w:t>
-      </w:r>
-      <w:r>
-        <w:t xml:space="preserve"> -&gt; Enviar audio con la situación y lugar</w:t>
-      </w:r>
-    </w:p>
-    <w:p>
-      <w:pPr>
-        <w:pStyle w:val="Sinespaciado"/>
-      </w:pPr>
-      <w:r>
-        <w:t>Accion(</w:t>
-      </w:r>
-      <w:r>
-        <w:t>emergencia</w:t>
-      </w:r>
-      <w:r>
-        <w:t>Medica), Riesgo</w:t>
-      </w:r>
-      <w:r>
-        <w:t>emergencia</w:t>
-      </w:r>
-      <w:r>
-        <w:t>Medica(nivelViejo) -&gt; Assert(Riesgo</w:t>
-      </w:r>
-      <w:r>
-        <w:t>emergencia</w:t>
-      </w:r>
-      <w:r>
-        <w:t>Medica(0)), Retract(Riesgo</w:t>
-      </w:r>
-      <w:r>
-        <w:t>emergencia</w:t>
-      </w:r>
-      <w:r>
-        <w:t>Medica(nivelViejo))</w:t>
-      </w:r>
-    </w:p>
-    <w:p>
-      <w:pPr>
-        <w:pStyle w:val="Sinespaciado"/>
-      </w:pPr>
-    </w:p>
-    <w:p>
-      <w:pPr>
-        <w:pStyle w:val="Sinespaciado"/>
-      </w:pPr>
-      <w:r>
-        <w:t>Accion(Explosion)</w:t>
-      </w:r>
-      <w:r>
-        <w:t xml:space="preserve"> -&gt; Llamar Policía</w:t>
-      </w:r>
-    </w:p>
-    <w:p>
-      <w:pPr>
-        <w:pStyle w:val="Sinespaciado"/>
-      </w:pPr>
-      <w:r>
-        <w:t>PeligroExplosión, AtiendePolicía -&gt; Enviar audio con la situación y lugar</w:t>
-      </w:r>
-    </w:p>
-    <w:p>
-      <w:pPr>
-        <w:pStyle w:val="Sinespaciado"/>
-      </w:pPr>
-      <w:r>
-        <w:t>Accion(Explosion), RiesgoExplosion(nivelViejo) -&gt; Assert(RiesgoExplosion(0)), Retract(RiesgoExplosion(nivelViejo))</w:t>
-      </w:r>
-    </w:p>
-    <w:p>
-      <w:pPr>
-        <w:pStyle w:val="Sinespaciado"/>
-      </w:pPr>
-    </w:p>
-    <w:p>
-      <w:pPr>
-        <w:pStyle w:val="Sinespaciado"/>
-      </w:pPr>
-    </w:p>
+      <w:r>
+        <w:t>Accion(delitoCallejero) -&gt; Activar GPS</w:t>
+      </w:r>
+    </w:p>
+    <w:p>
+      <w:r>
+        <w:t>Accion(delitoCallejero) -&gt; Grabar lo que sucede</w:t>
+      </w:r>
+    </w:p>
+    <w:p>
+      <w:r>
+        <w:t>Accion(delitoCallejero) -&gt; Llamar familiar</w:t>
+      </w:r>
+    </w:p>
+    <w:p>
+      <w:r>
+        <w:t>Accion(delitoCallejero), RiesgoDelitoCallejero(NivelViejo) -&gt; Assert(RiesgoDelitoCallejero(0)), Retract(RiesgoDelitoCallejero(NivelViejo))</w:t>
+      </w:r>
+      <w:r>
+        <w:t>, Retract(Accion(delitoCallejero))</w:t>
+      </w:r>
+    </w:p>
+    <w:p/>
+    <w:p>
+      <w:r>
+        <w:t>Accion(delitoHogar) -&gt; Llamar 911</w:t>
+      </w:r>
+    </w:p>
+    <w:p>
+      <w:r>
+        <w:t>Accion(delitoHogar), Sucede(atiende911) -&gt; Enviar audio al 911 con la situación y lugar</w:t>
+      </w:r>
+    </w:p>
+    <w:p>
+      <w:r>
+        <w:t>Accion(delitoHogar) -&gt; Activar cámara de seguridad</w:t>
+      </w:r>
+    </w:p>
+    <w:p>
+      <w:r>
+        <w:t>Accion(delitoHogar) -&gt; Activar alarma vecinal</w:t>
+      </w:r>
+    </w:p>
+    <w:p>
+      <w:r>
+        <w:t>Accion(delitoHogar), RiesgoDelitoHogar(NivelViejo) -&gt; Assert(RiesgoDelitoHogar(0)), Retract(RiesgoDelitoHogar(NivelViejo))</w:t>
+      </w:r>
+      <w:r>
+        <w:t xml:space="preserve"> </w:t>
+      </w:r>
+      <w:r>
+        <w:t>, Retract(Accion(delitoHogar))</w:t>
+      </w:r>
+    </w:p>
+    <w:p/>
+    <w:p>
+      <w:r>
+        <w:t>Accion(violenciaDomestica) -&gt; Grabar audio</w:t>
+      </w:r>
+    </w:p>
+    <w:p>
+      <w:r>
+        <w:t>Accion(violenciaDomestica) -&gt; Llamar 911</w:t>
+      </w:r>
+    </w:p>
+    <w:p>
+      <w:r>
+        <w:t>Accion(violenciaDomestica), Sucede(atiende911) -&gt; Enviar audio al 911 con la situación y lugar</w:t>
+      </w:r>
+    </w:p>
+    <w:p>
+      <w:r>
+        <w:t>Accion(violenciaDomestica) -&gt; Llamar familiar</w:t>
+      </w:r>
+    </w:p>
+    <w:p>
+      <w:r>
+        <w:t>Accion(violenciaDomestica), RiesgoViolenciaDomestica(NivelViejo) -&gt; Assert(RiesgoViolenciaDomestica(0)), Retract(RiesgoViolenciaDomestica(NivelViejo))</w:t>
+      </w:r>
+      <w:r>
+        <w:t xml:space="preserve"> </w:t>
+      </w:r>
+      <w:r>
+        <w:t>, Retract(Accion(violenciaDomestica))</w:t>
+      </w:r>
+    </w:p>
+    <w:p/>
+    <w:p>
+      <w:r>
+        <w:t>Accion(incendio) -&gt; Llamar bomberos</w:t>
+      </w:r>
+    </w:p>
+    <w:p>
+      <w:r>
+        <w:t>Accion(incendio), Sucede(atiendeBomberos) -&gt; Enviar audio con la situación y lugar</w:t>
+      </w:r>
+    </w:p>
+    <w:p>
+      <w:r>
+        <w:t>Accion(incendio), RiesgoIncendio(NivelViejo) -&gt; Assert(RiesgoIncendio(0)), Retract(RiesgoIncendio(NivelViejo))</w:t>
+      </w:r>
+      <w:r>
+        <w:t xml:space="preserve"> </w:t>
+      </w:r>
+      <w:r>
+        <w:t>, Retract(Accion(incendio))</w:t>
+      </w:r>
+    </w:p>
+    <w:p/>
+    <w:p>
+      <w:r>
+        <w:t>Accion(emergenciaMedica) -&gt; Llamar hospital</w:t>
+      </w:r>
+    </w:p>
+    <w:p>
+      <w:r>
+        <w:t>Accion(emergenciaMedica), Sucede(atiendeHospital) -&gt; Enviar audio con la situación y lugar</w:t>
+      </w:r>
+    </w:p>
+    <w:p>
+      <w:r>
+        <w:t>Accion(emergenciaMedica), RiesgoemergenciaMedica(NivelViejo) -&gt; Assert(RiesgoEmergenciaMedica(0)), Retract(RiesgoEmergenciaMedica(NivelViejo))</w:t>
+      </w:r>
+      <w:r>
+        <w:t xml:space="preserve"> </w:t>
+      </w:r>
+      <w:r>
+        <w:t>, Retract(Accion(emergenciaMedica))</w:t>
+      </w:r>
+    </w:p>
+    <w:p/>
+    <w:p>
+      <w:r>
+        <w:lastRenderedPageBreak/>
+        <w:t>Accion(explosion) -&gt; Llamar Policía</w:t>
+      </w:r>
+    </w:p>
+    <w:p>
+      <w:r>
+        <w:t>Accion(explosion), Sucede(atiendePolicia) -&gt; Enviar audio con la situación y lugar</w:t>
+      </w:r>
+    </w:p>
+    <w:p>
+      <w:r>
+        <w:t>Accion(explosion), RiesgoExplosion(NivelViejo) -&gt; Assert(RiesgoExplosion(0)), Retract(RiesgoExplosion(NivelViejo))</w:t>
+      </w:r>
+      <w:r>
+        <w:t xml:space="preserve"> </w:t>
+      </w:r>
+      <w:r>
+        <w:t>, Retract(Accion(explosion))</w:t>
+      </w:r>
+    </w:p>
+    <w:p/>
     <w:p>
       <w:pPr>
         <w:pStyle w:val="Ttulo3"/>
       </w:pPr>
-      <w:bookmarkStart w:id="0" w:name="_GoBack"/>
-      <w:bookmarkEnd w:id="0"/>
       <w:r>
         <w:t>De procesamiento</w:t>
       </w:r>
     </w:p>
     <w:p>
       <w:r>
-        <w:t>Clasificada(palabra)</w:t>
-      </w:r>
-      <w:r>
-        <w:t>, TieneRiesgoDelitoHogar(palabra, valor),</w:t>
+        <w:t>Clasificada(</w:t>
+      </w:r>
+      <w:r>
+        <w:t>P</w:t>
+      </w:r>
+      <w:r>
+        <w:t>alabra)</w:t>
+      </w:r>
+      <w:r>
+        <w:t>, TieneRiesgoDelitoHogar(</w:t>
+      </w:r>
+      <w:r>
+        <w:t>P</w:t>
+      </w:r>
+      <w:r>
+        <w:t xml:space="preserve">alabra, </w:t>
+      </w:r>
+      <w:r>
+        <w:t>V</w:t>
+      </w:r>
+      <w:r>
+        <w:t>alor),</w:t>
       </w:r>
       <w:r>
         <w:t xml:space="preserve"> </w:t>
       </w:r>
       <w:r>
-        <w:t>RiesgoDelitoHogar(viejoNivel)</w:t>
+        <w:t>RiesgoDelitoHogar(</w:t>
+      </w:r>
+      <w:r>
+        <w:t>V</w:t>
+      </w:r>
+      <w:r>
+        <w:t>iejoNivel)</w:t>
       </w:r>
       <w:r>
         <w:t xml:space="preserve"> </w:t>
       </w:r>
       <w:r>
-        <w:t>-&gt; Assert(RiesgoDelitoHogar(viejoNivel+valor))</w:t>
-      </w:r>
-      <w:r>
-        <w:t>, Retract(RiesgoDelitoHogar(viejoNivel))</w:t>
+        <w:t>-&gt; Assert(RiesgoDelitoHogar(</w:t>
+      </w:r>
+      <w:r>
+        <w:t>V</w:t>
+      </w:r>
+      <w:r>
+        <w:t>iejoNivel+</w:t>
+      </w:r>
+      <w:r>
+        <w:t>V</w:t>
+      </w:r>
+      <w:r>
+        <w:t>alor))</w:t>
+      </w:r>
+      <w:r>
+        <w:t>, Retract(RiesgoDelitoHogar(</w:t>
+      </w:r>
+      <w:r>
+        <w:t>V</w:t>
+      </w:r>
+      <w:r>
+        <w:t>iejoNivel))</w:t>
       </w:r>
       <w:r>
         <w:t>, Retract(</w:t>
       </w:r>
       <w:r>
-        <w:t>Clasificada(palabra)</w:t>
+        <w:t>Clasificada(</w:t>
+      </w:r>
+      <w:r>
+        <w:t>P</w:t>
+      </w:r>
+      <w:r>
+        <w:t>alabra)</w:t>
       </w:r>
       <w:r>
         <w:t>)</w:t>
@@ -458,22 +268,70 @@
     </w:p>
     <w:p>
       <w:r>
-        <w:t>Clasificada(palabra)</w:t>
-      </w:r>
-      <w:r>
-        <w:t>, TieneRiesgoDelitoCallejero(palabra, valor),</w:t>
+        <w:t>Clasificada(</w:t>
+      </w:r>
+      <w:r>
+        <w:t>P</w:t>
+      </w:r>
+      <w:r>
+        <w:t>alabra)</w:t>
+      </w:r>
+      <w:r>
+        <w:t>, TieneRiesgoDelitoCallejero(</w:t>
+      </w:r>
+      <w:r>
+        <w:t>P</w:t>
+      </w:r>
+      <w:r>
+        <w:t xml:space="preserve">alabra, </w:t>
+      </w:r>
+      <w:r>
+        <w:t>V</w:t>
+      </w:r>
+      <w:r>
+        <w:t>alor),</w:t>
       </w:r>
       <w:r>
         <w:t xml:space="preserve"> </w:t>
       </w:r>
       <w:r>
-        <w:t>RiesgoDelitoCallejero(viejoNivel) -&gt; Assert(RiesgoDelitoCallejero(viejoNivel+valor)), Retract(RiesgoDelitoCallejero(viejoNivel))</w:t>
+        <w:t>RiesgoDelitoCallejero(</w:t>
+      </w:r>
+      <w:r>
+        <w:t>V</w:t>
+      </w:r>
+      <w:r>
+        <w:t>iejoNivel) -&gt; Assert(RiesgoDelitoCallejero(</w:t>
+      </w:r>
+      <w:r>
+        <w:t>V</w:t>
+      </w:r>
+      <w:r>
+        <w:t>iejoNivel+</w:t>
+      </w:r>
+      <w:r>
+        <w:t>V</w:t>
+      </w:r>
+      <w:r>
+        <w:t>alor)), Retract(RiesgoDelitoCallejero(</w:t>
+      </w:r>
+      <w:r>
+        <w:t>V</w:t>
+      </w:r>
+      <w:r>
+        <w:t>iejoNivel))</w:t>
       </w:r>
       <w:r>
         <w:t>, Retract(</w:t>
       </w:r>
       <w:r>
-        <w:t>Clasificada(palabra)</w:t>
+        <w:t>Clasificada(</w:t>
+      </w:r>
+      <w:r>
+        <w:t>P</w:t>
+      </w:r>
+      <w:r>
+        <w:t>alabra)</w:t>
       </w:r>
       <w:r>
         <w:t>)</w:t>
@@ -484,22 +342,70 @@
     </w:p>
     <w:p>
       <w:r>
-        <w:t>Clasificada(palabra)</w:t>
-      </w:r>
-      <w:r>
-        <w:t>, TieneRiesgoIncendio(palabra, valor),</w:t>
+        <w:t>Clasificada(</w:t>
+      </w:r>
+      <w:r>
+        <w:t>P</w:t>
+      </w:r>
+      <w:r>
+        <w:t>alabra)</w:t>
+      </w:r>
+      <w:r>
+        <w:t>, TieneRiesgoIncendio(</w:t>
+      </w:r>
+      <w:r>
+        <w:t>P</w:t>
+      </w:r>
+      <w:r>
+        <w:t xml:space="preserve">alabra, </w:t>
+      </w:r>
+      <w:r>
+        <w:t>V</w:t>
+      </w:r>
+      <w:r>
+        <w:t>alor),</w:t>
       </w:r>
       <w:r>
         <w:t xml:space="preserve"> </w:t>
       </w:r>
       <w:r>
-        <w:t>RiesgoIncendio(viejoNivel) -&gt; Assert(RiesgoIncendio(viejoNivel+valor)), Retract(RiesgoIncendio(viejoNivel))</w:t>
+        <w:t>RiesgoIncendio(</w:t>
+      </w:r>
+      <w:r>
+        <w:t>V</w:t>
+      </w:r>
+      <w:r>
+        <w:t>iejoNivel) -&gt; Assert(RiesgoIncendio(</w:t>
+      </w:r>
+      <w:r>
+        <w:t>V</w:t>
+      </w:r>
+      <w:r>
+        <w:t>iejoNivel+</w:t>
+      </w:r>
+      <w:r>
+        <w:t>V</w:t>
+      </w:r>
+      <w:r>
+        <w:t>alor)), Retract(RiesgoIncendio(</w:t>
+      </w:r>
+      <w:r>
+        <w:t>V</w:t>
+      </w:r>
+      <w:r>
+        <w:t>iejoNivel))</w:t>
       </w:r>
       <w:r>
         <w:t>, Retract(</w:t>
       </w:r>
       <w:r>
-        <w:t>Clasificada(palabra)</w:t>
+        <w:t>Clasificada(</w:t>
+      </w:r>
+      <w:r>
+        <w:t>P</w:t>
+      </w:r>
+      <w:r>
+        <w:t>alabra)</w:t>
       </w:r>
       <w:r>
         <w:t>)</w:t>
@@ -510,22 +416,70 @@
     </w:p>
     <w:p>
       <w:r>
-        <w:t>Clasificada(palabra)</w:t>
-      </w:r>
-      <w:r>
-        <w:t>, TieneRiesgoViolenciaDomestica(palabra, valor),</w:t>
+        <w:t>Clasificada(</w:t>
+      </w:r>
+      <w:r>
+        <w:t>P</w:t>
+      </w:r>
+      <w:r>
+        <w:t>alabra)</w:t>
+      </w:r>
+      <w:r>
+        <w:t>, TieneRiesgoViolenciaDomestica(</w:t>
+      </w:r>
+      <w:r>
+        <w:t>P</w:t>
+      </w:r>
+      <w:r>
+        <w:t xml:space="preserve">alabra, </w:t>
+      </w:r>
+      <w:r>
+        <w:t>V</w:t>
+      </w:r>
+      <w:r>
+        <w:t>alor),</w:t>
       </w:r>
       <w:r>
         <w:t xml:space="preserve"> </w:t>
       </w:r>
       <w:r>
-        <w:t>RiesgoViolenciaDomestica(viejoNivel) -&gt; Assert(RiesgoViolenciaDomestica(viejoNivel+valor)), Retract(RiesgoViolenciaDomestica(viejoNivel))</w:t>
+        <w:t>RiesgoViolenciaDomestica(</w:t>
+      </w:r>
+      <w:r>
+        <w:t>V</w:t>
+      </w:r>
+      <w:r>
+        <w:t>iejoNivel) -&gt; Assert(RiesgoViolenciaDomestica(</w:t>
+      </w:r>
+      <w:r>
+        <w:t>V</w:t>
+      </w:r>
+      <w:r>
+        <w:t>iejoNivel+</w:t>
+      </w:r>
+      <w:r>
+        <w:t>V</w:t>
+      </w:r>
+      <w:r>
+        <w:t>alor)), Retract(RiesgoViolenciaDomestica(</w:t>
+      </w:r>
+      <w:r>
+        <w:t>V</w:t>
+      </w:r>
+      <w:r>
+        <w:t>iejoNivel))</w:t>
       </w:r>
       <w:r>
         <w:t>, Retract(</w:t>
       </w:r>
       <w:r>
-        <w:t>Clasificada(palabra)</w:t>
+        <w:t>Clasificada(</w:t>
+      </w:r>
+      <w:r>
+        <w:t>P</w:t>
+      </w:r>
+      <w:r>
+        <w:t>alabra)</w:t>
       </w:r>
       <w:r>
         <w:t>)</w:t>
@@ -536,7 +490,13 @@
     </w:p>
     <w:p>
       <w:r>
-        <w:t>Clasificada(palabra)</w:t>
+        <w:t>Clasificada(</w:t>
+      </w:r>
+      <w:r>
+        <w:t>P</w:t>
+      </w:r>
+      <w:r>
+        <w:t>alabra)</w:t>
       </w:r>
       <w:r>
         <w:t>, TieneRiesgo</w:t>
@@ -545,7 +505,19 @@
         <w:t>emergencia</w:t>
       </w:r>
       <w:r>
-        <w:t>Medica(palabra, valor),</w:t>
+        <w:t>Medica(</w:t>
+      </w:r>
+      <w:r>
+        <w:t>P</w:t>
+      </w:r>
+      <w:r>
+        <w:t xml:space="preserve">alabra, </w:t>
+      </w:r>
+      <w:r>
+        <w:t>V</w:t>
+      </w:r>
+      <w:r>
+        <w:t>alor),</w:t>
       </w:r>
       <w:r>
         <w:t xml:space="preserve"> </w:t>
@@ -557,25 +529,55 @@
         <w:t>emergencia</w:t>
       </w:r>
       <w:r>
-        <w:t>Medica(viejoNivel) -&gt; Assert(Riesgo</w:t>
+        <w:t>Medica(</w:t>
+      </w:r>
+      <w:r>
+        <w:t>V</w:t>
+      </w:r>
+      <w:r>
+        <w:t>iejoNivel) -&gt; Assert(Riesgo</w:t>
       </w:r>
       <w:r>
         <w:t>emergencia</w:t>
       </w:r>
       <w:r>
-        <w:t>Medica(viejoNivel+valor)), Retract(Riesgo</w:t>
+        <w:t>Medica(</w:t>
+      </w:r>
+      <w:r>
+        <w:t>V</w:t>
+      </w:r>
+      <w:r>
+        <w:t>iejoNivel+</w:t>
+      </w:r>
+      <w:r>
+        <w:t>V</w:t>
+      </w:r>
+      <w:r>
+        <w:t>alor)), Retract(Riesgo</w:t>
       </w:r>
       <w:r>
         <w:t>emergencia</w:t>
       </w:r>
       <w:r>
-        <w:t>Medica(viejoNivel))</w:t>
+        <w:t>Medica(</w:t>
+      </w:r>
+      <w:r>
+        <w:t>V</w:t>
+      </w:r>
+      <w:r>
+        <w:t>iejoNivel))</w:t>
       </w:r>
       <w:r>
         <w:t>, Retract(</w:t>
       </w:r>
       <w:r>
-        <w:t>Clasificada(palabra)</w:t>
+        <w:t>Clasificada(</w:t>
+      </w:r>
+      <w:r>
+        <w:t>P</w:t>
+      </w:r>
+      <w:r>
+        <w:t>alabra)</w:t>
       </w:r>
       <w:r>
         <w:t>)</w:t>
@@ -586,28 +588,76 @@
     </w:p>
     <w:p>
       <w:r>
-        <w:t>Clasificada(palabra)</w:t>
-      </w:r>
-      <w:r>
-        <w:t>, TieneRiesgoExplosión(palabra, valor),</w:t>
+        <w:t>Clasificada(</w:t>
+      </w:r>
+      <w:r>
+        <w:t>P</w:t>
+      </w:r>
+      <w:r>
+        <w:t>alabra)</w:t>
+      </w:r>
+      <w:r>
+        <w:t>, TieneRiesgoExplosión(</w:t>
+      </w:r>
+      <w:r>
+        <w:t>P</w:t>
+      </w:r>
+      <w:r>
+        <w:t xml:space="preserve">alabra, </w:t>
+      </w:r>
+      <w:r>
+        <w:t>V</w:t>
+      </w:r>
+      <w:r>
+        <w:t>alor),</w:t>
       </w:r>
       <w:r>
         <w:t xml:space="preserve"> </w:t>
       </w:r>
       <w:r>
-        <w:t>RiesgoExplosión(viejoNivel) -&gt; Assert(Ries</w:t>
-      </w:r>
-      <w:r>
-        <w:t xml:space="preserve">goExplosión(viejoNivel+valor)), </w:t>
-      </w:r>
-      <w:r>
-        <w:t>Retract(RiesgoExplosión(viejoNivel))</w:t>
+        <w:t>RiesgoExplosión(</w:t>
+      </w:r>
+      <w:r>
+        <w:t>V</w:t>
+      </w:r>
+      <w:r>
+        <w:t>iejoNivel) -&gt; Assert(Ries</w:t>
+      </w:r>
+      <w:r>
+        <w:t>goExplosión(</w:t>
+      </w:r>
+      <w:r>
+        <w:t>V</w:t>
+      </w:r>
+      <w:r>
+        <w:t>iejoNivel+</w:t>
+      </w:r>
+      <w:r>
+        <w:t>V</w:t>
+      </w:r>
+      <w:r>
+        <w:t xml:space="preserve">alor)), </w:t>
+      </w:r>
+      <w:r>
+        <w:t>Retract(RiesgoExplosión(</w:t>
+      </w:r>
+      <w:r>
+        <w:t>V</w:t>
+      </w:r>
+      <w:r>
+        <w:t>iejoNivel))</w:t>
       </w:r>
       <w:r>
         <w:t>, Retract(</w:t>
       </w:r>
       <w:r>
-        <w:t>Clasificada(palabra)</w:t>
+        <w:t>Clasificada(</w:t>
+      </w:r>
+      <w:r>
+        <w:t>P</w:t>
+      </w:r>
+      <w:r>
+        <w:t>alabra)</w:t>
       </w:r>
       <w:r>
         <w:t>)</w:t>
@@ -619,19 +669,52 @@
     <w:p/>
     <w:p>
       <w:r>
-        <w:t xml:space="preserve">LimiteRiesgoDelitoHogar(limite), </w:t>
-      </w:r>
-      <w:r>
-        <w:t xml:space="preserve">RiesgoDelitoHogar(nivel), nivel </w:t>
-      </w:r>
-      <w:r>
-        <w:t>&gt;= limite</w:t>
+        <w:t>LimiteRiesgoDelitoHogar(</w:t>
+      </w:r>
+      <w:r>
+        <w:t>L</w:t>
+      </w:r>
+      <w:r>
+        <w:t xml:space="preserve">imite), </w:t>
+      </w:r>
+      <w:r>
+        <w:t>RiesgoDelitoHogar(</w:t>
+      </w:r>
+      <w:r>
+        <w:t>N</w:t>
+      </w:r>
+      <w:r>
+        <w:t xml:space="preserve">ivel), </w:t>
+      </w:r>
+      <w:r>
+        <w:t>N</w:t>
+      </w:r>
+      <w:r>
+        <w:t xml:space="preserve">ivel </w:t>
+      </w:r>
+      <w:r>
+        <w:t xml:space="preserve">&gt;= </w:t>
+      </w:r>
+      <w:r>
+        <w:t>L</w:t>
+      </w:r>
+      <w:r>
+        <w:t>imite</w:t>
       </w:r>
       <w:r>
         <w:t>, Sucede(</w:t>
       </w:r>
       <w:r>
-        <w:t>delitohogar</w:t>
+        <w:t>d</w:t>
+      </w:r>
+      <w:r>
+        <w:t>elito</w:t>
+      </w:r>
+      <w:r>
+        <w:t>H</w:t>
+      </w:r>
+      <w:r>
+        <w:t>ogar</w:t>
       </w:r>
       <w:r>
         <w:t>)</w:t>
@@ -640,16 +723,37 @@
         <w:t xml:space="preserve"> -&gt; </w:t>
       </w:r>
       <w:r>
+        <w:t>Assert(</w:t>
+      </w:r>
+      <w:r>
         <w:t>A</w:t>
       </w:r>
       <w:r>
-        <w:t>ccion(DelitoHogar)</w:t>
+        <w:t>ccion(</w:t>
+      </w:r>
+      <w:r>
+        <w:t>d</w:t>
+      </w:r>
+      <w:r>
+        <w:t>elitoHogar</w:t>
+      </w:r>
+      <w:r>
+        <w:t>)</w:t>
+      </w:r>
+      <w:r>
+        <w:t>)</w:t>
       </w:r>
       <w:r>
         <w:t>, Retract(Sucede(</w:t>
       </w:r>
       <w:r>
-        <w:t>delitohogar</w:t>
+        <w:t>delito</w:t>
+      </w:r>
+      <w:r>
+        <w:t>H</w:t>
+      </w:r>
+      <w:r>
+        <w:t>ogar</w:t>
       </w:r>
       <w:r>
         <w:t>))</w:t>
@@ -663,19 +767,52 @@
         <w:t>Callejero</w:t>
       </w:r>
       <w:r>
-        <w:t>(limite), RiesgoDelito</w:t>
+        <w:t>(</w:t>
+      </w:r>
+      <w:r>
+        <w:t>L</w:t>
+      </w:r>
+      <w:r>
+        <w:t>imite), RiesgoDelito</w:t>
       </w:r>
       <w:r>
         <w:t>Callejero</w:t>
       </w:r>
       <w:r>
-        <w:t>(nivel), nivel &gt;= limite</w:t>
+        <w:t>(</w:t>
+      </w:r>
+      <w:r>
+        <w:t>N</w:t>
+      </w:r>
+      <w:r>
+        <w:t xml:space="preserve">ivel), </w:t>
+      </w:r>
+      <w:r>
+        <w:t>N</w:t>
+      </w:r>
+      <w:r>
+        <w:t xml:space="preserve">ivel &gt;= </w:t>
+      </w:r>
+      <w:r>
+        <w:t>L</w:t>
+      </w:r>
+      <w:r>
+        <w:t>imite</w:t>
       </w:r>
       <w:r>
         <w:t>, Sucede(</w:t>
       </w:r>
       <w:r>
-        <w:t>delitocallejero</w:t>
+        <w:t>d</w:t>
+      </w:r>
+      <w:r>
+        <w:t>elito</w:t>
+      </w:r>
+      <w:r>
+        <w:t>C</w:t>
+      </w:r>
+      <w:r>
+        <w:t>allejero</w:t>
       </w:r>
       <w:r>
         <w:t>)</w:t>
@@ -684,10 +821,19 @@
         <w:t xml:space="preserve"> -&gt; </w:t>
       </w:r>
       <w:r>
+        <w:t>Assert(</w:t>
+      </w:r>
+      <w:r>
         <w:t>A</w:t>
       </w:r>
       <w:r>
-        <w:t>ccion(Delito</w:t>
+        <w:t>ccion(</w:t>
+      </w:r>
+      <w:r>
+        <w:t>d</w:t>
+      </w:r>
+      <w:r>
+        <w:t>elito</w:t>
       </w:r>
       <w:r>
         <w:t>Callejero</w:t>
@@ -696,10 +842,19 @@
         <w:t>)</w:t>
       </w:r>
       <w:r>
+        <w:t>)</w:t>
+      </w:r>
+      <w:r>
         <w:t>, Retract(Sucede(</w:t>
       </w:r>
       <w:r>
-        <w:t>delitocallejero</w:t>
+        <w:t>delito</w:t>
+      </w:r>
+      <w:r>
+        <w:t>C</w:t>
+      </w:r>
+      <w:r>
+        <w:t>allejero</w:t>
       </w:r>
       <w:r>
         <w:t>))</w:t>
@@ -707,7 +862,31 @@
     </w:p>
     <w:p>
       <w:r>
-        <w:t>LimiteRiesgoIncendio(limite), RiesgoIncedio(nivel), nivel &gt;= limite</w:t>
+        <w:t>LimiteRiesgoIncendio(</w:t>
+      </w:r>
+      <w:r>
+        <w:t>L</w:t>
+      </w:r>
+      <w:r>
+        <w:t>imite), RiesgoIncedio(</w:t>
+      </w:r>
+      <w:r>
+        <w:t>N</w:t>
+      </w:r>
+      <w:r>
+        <w:t xml:space="preserve">ivel), </w:t>
+      </w:r>
+      <w:r>
+        <w:t>N</w:t>
+      </w:r>
+      <w:r>
+        <w:t xml:space="preserve">ivel &gt;= </w:t>
+      </w:r>
+      <w:r>
+        <w:t>L</w:t>
+      </w:r>
+      <w:r>
+        <w:t>imite</w:t>
       </w:r>
       <w:r>
         <w:t>, Sucede(</w:t>
@@ -722,10 +901,25 @@
         <w:t xml:space="preserve"> -&gt; </w:t>
       </w:r>
       <w:r>
+        <w:t>Assert(</w:t>
+      </w:r>
+      <w:r>
         <w:t>A</w:t>
       </w:r>
       <w:r>
-        <w:t>ccion(Incendio)</w:t>
+        <w:t>ccion(</w:t>
+      </w:r>
+      <w:r>
+        <w:t>i</w:t>
+      </w:r>
+      <w:r>
+        <w:t>ncendio</w:t>
+      </w:r>
+      <w:r>
+        <w:t>)</w:t>
+      </w:r>
+      <w:r>
+        <w:t>)</w:t>
       </w:r>
       <w:r>
         <w:t>, Retract(Sucede(</w:t>
@@ -742,22 +936,129 @@
         <w:t>LimiteRiesgo</w:t>
       </w:r>
       <w:r>
+        <w:t>E</w:t>
+      </w:r>
+      <w:r>
+        <w:t>mergencia</w:t>
+      </w:r>
+      <w:r>
+        <w:t>Medica(</w:t>
+      </w:r>
+      <w:r>
+        <w:t>L</w:t>
+      </w:r>
+      <w:r>
+        <w:t>imite), Riesgo</w:t>
+      </w:r>
+      <w:r>
+        <w:t>E</w:t>
+      </w:r>
+      <w:r>
+        <w:t>mergencia</w:t>
+      </w:r>
+      <w:r>
+        <w:t>Medica(</w:t>
+      </w:r>
+      <w:r>
+        <w:t>N</w:t>
+      </w:r>
+      <w:r>
+        <w:t xml:space="preserve">ivel), </w:t>
+      </w:r>
+      <w:r>
+        <w:t>N</w:t>
+      </w:r>
+      <w:r>
+        <w:t xml:space="preserve">ivel &gt;= </w:t>
+      </w:r>
+      <w:r>
+        <w:t>L</w:t>
+      </w:r>
+      <w:r>
+        <w:t>imite</w:t>
+      </w:r>
+      <w:r>
+        <w:t>, Sucede(emergencia</w:t>
+      </w:r>
+      <w:r>
+        <w:t>M</w:t>
+      </w:r>
+      <w:r>
+        <w:t>edica</w:t>
+      </w:r>
+      <w:r>
+        <w:t xml:space="preserve">) </w:t>
+      </w:r>
+      <w:r>
+        <w:t xml:space="preserve"> -&gt; </w:t>
+      </w:r>
+      <w:r>
+        <w:t>Assert(</w:t>
+      </w:r>
+      <w:r>
+        <w:t>A</w:t>
+      </w:r>
+      <w:r>
+        <w:t>ccion(</w:t>
+      </w:r>
+      <w:r>
         <w:t>emergencia</w:t>
       </w:r>
       <w:r>
-        <w:t>Medica(limite), Riesgo</w:t>
+        <w:t>Medica)</w:t>
+      </w:r>
+      <w:r>
+        <w:t>)</w:t>
+      </w:r>
+      <w:r>
+        <w:t>, Retract(Sucede(</w:t>
       </w:r>
       <w:r>
         <w:t>emergencia</w:t>
       </w:r>
       <w:r>
-        <w:t>Medica(nivel), nivel &gt;= limite</w:t>
-      </w:r>
-      <w:r>
-        <w:t>, Sucede(emergencia</w:t>
-      </w:r>
-      <w:r>
-        <w:t>medica</w:t>
+        <w:t>M</w:t>
+      </w:r>
+      <w:r>
+        <w:t>edica</w:t>
+      </w:r>
+      <w:r>
+        <w:t>))</w:t>
+      </w:r>
+    </w:p>
+    <w:p>
+      <w:r>
+        <w:t>LimiteRiesgoExplosion(</w:t>
+      </w:r>
+      <w:r>
+        <w:t>L</w:t>
+      </w:r>
+      <w:r>
+        <w:t>imite), RiesgoExplosion(</w:t>
+      </w:r>
+      <w:r>
+        <w:t>N</w:t>
+      </w:r>
+      <w:r>
+        <w:t xml:space="preserve">ivel), </w:t>
+      </w:r>
+      <w:r>
+        <w:t>N</w:t>
+      </w:r>
+      <w:r>
+        <w:t xml:space="preserve">ivel &gt;= </w:t>
+      </w:r>
+      <w:r>
+        <w:t>L</w:t>
+      </w:r>
+      <w:r>
+        <w:t>imite</w:t>
+      </w:r>
+      <w:r>
+        <w:t>, Sucede(</w:t>
+      </w:r>
+      <w:r>
+        <w:t>explosion</w:t>
       </w:r>
       <w:r>
         <w:t xml:space="preserve">) </w:t>
@@ -766,22 +1067,25 @@
         <w:t xml:space="preserve"> -&gt; </w:t>
       </w:r>
       <w:r>
+        <w:t>Assert(</w:t>
+      </w:r>
+      <w:r>
         <w:t>A</w:t>
       </w:r>
       <w:r>
         <w:t>ccion(</w:t>
       </w:r>
       <w:r>
-        <w:t>emergencia</w:t>
-      </w:r>
-      <w:r>
-        <w:t>Medica)</w:t>
+        <w:t>explosion)</w:t>
+      </w:r>
+      <w:r>
+        <w:t>)</w:t>
       </w:r>
       <w:r>
         <w:t>, Retract(Sucede(</w:t>
       </w:r>
       <w:r>
-        <w:t>emergenciamedica</w:t>
+        <w:t>explosion</w:t>
       </w:r>
       <w:r>
         <w:t>))</w:t>
@@ -789,13 +1093,43 @@
     </w:p>
     <w:p>
       <w:r>
-        <w:t>LimiteRiesgoExplosion(limite), RiesgoExplosion(nivel), nivel &gt;= limite</w:t>
+        <w:t>LimiteRiesgoViolenciaDomestica(</w:t>
+      </w:r>
+      <w:r>
+        <w:t>L</w:t>
+      </w:r>
+      <w:r>
+        <w:t>imite), RiesgoViolenciaDomestica(</w:t>
+      </w:r>
+      <w:r>
+        <w:t>N</w:t>
+      </w:r>
+      <w:r>
+        <w:t xml:space="preserve">ivel), </w:t>
+      </w:r>
+      <w:r>
+        <w:t>N</w:t>
+      </w:r>
+      <w:r>
+        <w:t xml:space="preserve">ivel &gt;= </w:t>
+      </w:r>
+      <w:r>
+        <w:t>L</w:t>
+      </w:r>
+      <w:r>
+        <w:t>imite</w:t>
       </w:r>
       <w:r>
         <w:t>, Sucede(</w:t>
       </w:r>
       <w:r>
-        <w:t>explosion</w:t>
+        <w:t>violencia</w:t>
+      </w:r>
+      <w:r>
+        <w:t>D</w:t>
+      </w:r>
+      <w:r>
+        <w:t>omestica</w:t>
       </w:r>
       <w:r>
         <w:t xml:space="preserve">) </w:t>
@@ -804,72 +1138,76 @@
         <w:t xml:space="preserve"> -&gt; </w:t>
       </w:r>
       <w:r>
+        <w:t>Assert(</w:t>
+      </w:r>
+      <w:r>
         <w:t>A</w:t>
       </w:r>
       <w:r>
-        <w:t>ccion(Explosion)</w:t>
+        <w:t>ccion(</w:t>
+      </w:r>
+      <w:r>
+        <w:t>v</w:t>
+      </w:r>
+      <w:r>
+        <w:t>iolenciaDomestica)</w:t>
+      </w:r>
+      <w:r>
+        <w:t>)</w:t>
       </w:r>
       <w:r>
         <w:t>, Retract(Sucede(</w:t>
       </w:r>
       <w:r>
-        <w:t>explosion</w:t>
+        <w:t>violenciadomestica</w:t>
       </w:r>
       <w:r>
         <w:t>))</w:t>
       </w:r>
     </w:p>
-    <w:p>
-      <w:r>
-        <w:t>LimiteRiesgoViolenciaDomestica(limite), RiesgoViolenciaDomestica(nivel), nivel &gt;= limite</w:t>
-      </w:r>
-      <w:r>
-        <w:t>, Sucede(</w:t>
-      </w:r>
-      <w:r>
-        <w:t>violenciadomestica</w:t>
-      </w:r>
-      <w:r>
-        <w:t xml:space="preserve">) </w:t>
-      </w:r>
-      <w:r>
-        <w:t xml:space="preserve"> -&gt; </w:t>
-      </w:r>
-      <w:r>
-        <w:t>A</w:t>
-      </w:r>
-      <w:r>
-        <w:t>ccion(ViolenciaDomestica)</w:t>
-      </w:r>
-      <w:r>
-        <w:t>, Retract(Sucede(</w:t>
-      </w:r>
-      <w:r>
-        <w:t>violenciadomestica</w:t>
-      </w:r>
-      <w:r>
-        <w:t>))</w:t>
-      </w:r>
-    </w:p>
     <w:p/>
     <w:p>
       <w:r>
-        <w:t>Escuchada(palabra), Critica</w:t>
+        <w:t>Escuchada(</w:t>
+      </w:r>
+      <w:r>
+        <w:t>P</w:t>
+      </w:r>
+      <w:r>
+        <w:t>alabra), Critica</w:t>
       </w:r>
       <w:r>
         <w:t>Hogar</w:t>
       </w:r>
       <w:r>
-        <w:t>(palabra)</w:t>
+        <w:t>(</w:t>
+      </w:r>
+      <w:r>
+        <w:t>P</w:t>
+      </w:r>
+      <w:r>
+        <w:t>alabra)</w:t>
       </w:r>
       <w:r>
         <w:t>, No</w:t>
       </w:r>
       <w:r>
-        <w:t>Clasificada(palabra)</w:t>
-      </w:r>
-      <w:r>
-        <w:t xml:space="preserve"> -&gt; Assert(Sucede(delitohogar</w:t>
+        <w:t>Clasificada(</w:t>
+      </w:r>
+      <w:r>
+        <w:t>P</w:t>
+      </w:r>
+      <w:r>
+        <w:t>alabra)</w:t>
+      </w:r>
+      <w:r>
+        <w:t xml:space="preserve"> -&gt; Assert(Sucede(delito</w:t>
+      </w:r>
+      <w:r>
+        <w:t>H</w:t>
+      </w:r>
+      <w:r>
+        <w:t>ogar</w:t>
       </w:r>
       <w:r>
         <w:t>)</w:t>
@@ -878,37 +1216,262 @@
         <w:t xml:space="preserve">), </w:t>
       </w:r>
       <w:r>
-        <w:t>Assert(Clasificada(palabra)), Retract(Escuchada(palabra))</w:t>
-      </w:r>
-    </w:p>
-    <w:p>
-      <w:r>
-        <w:t>Escuchada(palabra), CriticaCallejero(palabra), NoClasificada(palabra) -&gt; Assert(Sucede(delitocallejero)), Assert(Clasificada(palabra)), Retract(Escuchada(palabra))</w:t>
-      </w:r>
-    </w:p>
-    <w:p>
-      <w:r>
-        <w:t>Escuchada(palabra), CriticaEmergenciaMedica(palabra), NoClasificada(palabra) -&gt; Assert(Sucede(emergenciamedica)), Assert(Clasificada(palabra)), Retract(Escuchada(palabra))</w:t>
-      </w:r>
-    </w:p>
-    <w:p>
-      <w:r>
-        <w:t>Escuchada(palabra), CriticaIncendio(palabra), NoClasificada(palabra) -&gt; Assert(Sucede(incendio)), Assert(Clasificada(palabra)), Retract(Escuchada(palabra))</w:t>
-      </w:r>
-    </w:p>
-    <w:p>
-      <w:r>
-        <w:t>Escuchada(palabra), CriticaViolenciaDomestica(palabra), NoClasificada(palabra) -&gt; Assert(Sucede(violenciadomestica)), Assert(Clasificada(palabra)), Retract(Escuchada(palabra))</w:t>
-      </w:r>
-    </w:p>
-    <w:p>
-      <w:r>
-        <w:t>Escuchada(palabra), CriticaExplosion(palabra), NoClasificada(palabra) -&gt; Assert(Sucede(explosion)), Assert(Clasificada(palabra)), Retract(Escuchada(palabra))</w:t>
-      </w:r>
-    </w:p>
-    <w:p>
-      <w:r>
-        <w:t>Escuchada(palabra), No</w:t>
+        <w:t>Assert(Clasificada(</w:t>
+      </w:r>
+      <w:r>
+        <w:t>P</w:t>
+      </w:r>
+      <w:r>
+        <w:t>alabra)), Retract(Escuchada(</w:t>
+      </w:r>
+      <w:r>
+        <w:t>P</w:t>
+      </w:r>
+      <w:r>
+        <w:t>alabra))</w:t>
+      </w:r>
+      <w:r>
+        <w:t>, Retract(NoClasificada</w:t>
+      </w:r>
+      <w:r>
+        <w:t>(Palabra))</w:t>
+      </w:r>
+    </w:p>
+    <w:p>
+      <w:r>
+        <w:t>Escuchada(</w:t>
+      </w:r>
+      <w:r>
+        <w:t>P</w:t>
+      </w:r>
+      <w:r>
+        <w:t>alabra), CriticaCallejero(</w:t>
+      </w:r>
+      <w:r>
+        <w:t>P</w:t>
+      </w:r>
+      <w:r>
+        <w:t>alabra), NoClasificada(</w:t>
+      </w:r>
+      <w:r>
+        <w:t>P</w:t>
+      </w:r>
+      <w:r>
+        <w:t>alabra) -&gt; Assert(Sucede(delito</w:t>
+      </w:r>
+      <w:r>
+        <w:t>C</w:t>
+      </w:r>
+      <w:r>
+        <w:t>allejero)), Assert(Clasificada(</w:t>
+      </w:r>
+      <w:r>
+        <w:t>P</w:t>
+      </w:r>
+      <w:r>
+        <w:t>alabra)), Retract(Escuchada(</w:t>
+      </w:r>
+      <w:r>
+        <w:t>P</w:t>
+      </w:r>
+      <w:r>
+        <w:t>alabra))</w:t>
+      </w:r>
+      <w:r>
+        <w:t>, Retract(NoClasificada</w:t>
+      </w:r>
+      <w:r>
+        <w:t>(Palabra))</w:t>
+      </w:r>
+    </w:p>
+    <w:p>
+      <w:r>
+        <w:t>Escuchada(</w:t>
+      </w:r>
+      <w:r>
+        <w:t>P</w:t>
+      </w:r>
+      <w:r>
+        <w:t>alabra), CriticaEmergenciaMedica(</w:t>
+      </w:r>
+      <w:r>
+        <w:t>P</w:t>
+      </w:r>
+      <w:r>
+        <w:t>alabra), NoClasificada(</w:t>
+      </w:r>
+      <w:r>
+        <w:t>P</w:t>
+      </w:r>
+      <w:r>
+        <w:t>alabra) -&gt; Assert(Sucede(emergencia</w:t>
+      </w:r>
+      <w:r>
+        <w:t>M</w:t>
+      </w:r>
+      <w:r>
+        <w:t>edica)), Assert(Clasificada(</w:t>
+      </w:r>
+      <w:r>
+        <w:t>P</w:t>
+      </w:r>
+      <w:r>
+        <w:t>alabra)), Retract(Escuchada(</w:t>
+      </w:r>
+      <w:r>
+        <w:t>P</w:t>
+      </w:r>
+      <w:r>
+        <w:t>alabra))</w:t>
+      </w:r>
+      <w:r>
+        <w:t>, Retract(NoClasificada</w:t>
+      </w:r>
+      <w:r>
+        <w:t>(Palabra))</w:t>
+      </w:r>
+    </w:p>
+    <w:p>
+      <w:r>
+        <w:t>Escuchada(</w:t>
+      </w:r>
+      <w:r>
+        <w:t>P</w:t>
+      </w:r>
+      <w:r>
+        <w:t>alabra), CriticaIncendio(</w:t>
+      </w:r>
+      <w:r>
+        <w:t>P</w:t>
+      </w:r>
+      <w:r>
+        <w:t>alabra), NoClasificada(</w:t>
+      </w:r>
+      <w:r>
+        <w:t>P</w:t>
+      </w:r>
+      <w:r>
+        <w:t>alabra) -&gt; Assert(Sucede(</w:t>
+      </w:r>
+      <w:r>
+        <w:t>i</w:t>
+      </w:r>
+      <w:r>
+        <w:t>ncendio)), Assert(Clasificada(</w:t>
+      </w:r>
+      <w:r>
+        <w:t>P</w:t>
+      </w:r>
+      <w:r>
+        <w:t>alabra)), Retract(Escuchada(</w:t>
+      </w:r>
+      <w:r>
+        <w:t>P</w:t>
+      </w:r>
+      <w:r>
+        <w:t>alabra))</w:t>
+      </w:r>
+      <w:r>
+        <w:t>, Retract(NoClasificada(Palabra))</w:t>
+      </w:r>
+    </w:p>
+    <w:p>
+      <w:r>
+        <w:t>Escuchada(</w:t>
+      </w:r>
+      <w:r>
+        <w:t>P</w:t>
+      </w:r>
+      <w:r>
+        <w:t>alabra), CriticaViolenciaDomestica(</w:t>
+      </w:r>
+      <w:r>
+        <w:t>P</w:t>
+      </w:r>
+      <w:r>
+        <w:t>alabra), NoClasificada(</w:t>
+      </w:r>
+      <w:r>
+        <w:t>P</w:t>
+      </w:r>
+      <w:r>
+        <w:t>alabra) -&gt; Assert(Sucede(violencia</w:t>
+      </w:r>
+      <w:r>
+        <w:t>D</w:t>
+      </w:r>
+      <w:r>
+        <w:t>omestica)), Assert(Clasificada(</w:t>
+      </w:r>
+      <w:r>
+        <w:t>P</w:t>
+      </w:r>
+      <w:r>
+        <w:t>alabra)), Retract(Escuchada(</w:t>
+      </w:r>
+      <w:r>
+        <w:t>P</w:t>
+      </w:r>
+      <w:r>
+        <w:t>alabra))</w:t>
+      </w:r>
+      <w:r>
+        <w:t>, Retract(NoClasificada</w:t>
+      </w:r>
+      <w:r>
+        <w:t>(Palabra))</w:t>
+      </w:r>
+    </w:p>
+    <w:p>
+      <w:r>
+        <w:t>Escuchada(</w:t>
+      </w:r>
+      <w:r>
+        <w:t>P</w:t>
+      </w:r>
+      <w:r>
+        <w:t>alabra), CriticaExplosion(</w:t>
+      </w:r>
+      <w:r>
+        <w:t>P</w:t>
+      </w:r>
+      <w:r>
+        <w:t>alabra), NoClasificada(</w:t>
+      </w:r>
+      <w:r>
+        <w:t>P</w:t>
+      </w:r>
+      <w:r>
+        <w:t>alabra) -&gt; Assert(Sucede(explosion)), Assert(Clasificada(</w:t>
+      </w:r>
+      <w:r>
+        <w:t>P</w:t>
+      </w:r>
+      <w:r>
+        <w:t>alabra)), Retract(Escuchada(</w:t>
+      </w:r>
+      <w:r>
+        <w:t>P</w:t>
+      </w:r>
+      <w:r>
+        <w:t>alabra))</w:t>
+      </w:r>
+      <w:r>
+        <w:t>, Retract(NoClasificada</w:t>
+      </w:r>
+      <w:r>
+        <w:t>(Palabra))</w:t>
+      </w:r>
+    </w:p>
+    <w:p>
+      <w:r>
+        <w:t>Escuchada(</w:t>
+      </w:r>
+      <w:r>
+        <w:t>P</w:t>
+      </w:r>
+      <w:r>
+        <w:t>alabra), No</w:t>
       </w:r>
       <w:r>
         <w:t>Critica</w:t>
@@ -917,41 +1480,227 @@
         <w:t>Hogar</w:t>
       </w:r>
       <w:r>
-        <w:t>(palabra)</w:t>
+        <w:t>(</w:t>
+      </w:r>
+      <w:r>
+        <w:t>P</w:t>
+      </w:r>
+      <w:r>
+        <w:t>alabra)</w:t>
       </w:r>
       <w:r>
         <w:t>, No</w:t>
       </w:r>
       <w:r>
-        <w:t>Clasificada(palabra)</w:t>
-      </w:r>
-      <w:r>
-        <w:t xml:space="preserve"> -&gt; Assert(Clasificada(palabra)), Retract(Escuchada(palabra))</w:t>
-      </w:r>
-    </w:p>
-    <w:p>
-      <w:r>
-        <w:t>Escuchada(palabra), NoCriticaCallejero(palabra), NoClasificada(palabra) -&gt; Assert(Clasificada(palabra)), Retract(Escuchada(palabra))</w:t>
-      </w:r>
-    </w:p>
-    <w:p>
-      <w:r>
-        <w:t>Escuchada(palabra), NoCriticaEmergenciaMedica(palabra), NoClasificada(palabra) -&gt; Assert(Clasificada(palabra)), Retract(Escuchada(palabra))</w:t>
-      </w:r>
-    </w:p>
-    <w:p>
-      <w:r>
-        <w:t>Escuchada(palabra), NoCriticaViolenciaDomestica(palabra), NoClasificada(palabra) -&gt; Assert(Clasificada(palabra)), Retract(Escuchada(palabra))</w:t>
-      </w:r>
-    </w:p>
-    <w:p>
-      <w:r>
-        <w:t>Escuchada(palabra), NoCriticaIncendio(palabra), NoClasificada(palabra) -&gt; Assert(Clasificada(palabra)), Retract(Escuchada(palabra))</w:t>
-      </w:r>
-    </w:p>
-    <w:p>
-      <w:r>
-        <w:t>Escuchada(palabra), NoCriticaExplosion(palabra), NoClasificada(palabra) -&gt; Assert(Clasificada(palabra)), Retract(Escuchada(palabra))</w:t>
+        <w:t>Clasificada(</w:t>
+      </w:r>
+      <w:r>
+        <w:t>P</w:t>
+      </w:r>
+      <w:r>
+        <w:t>alabra)</w:t>
+      </w:r>
+      <w:r>
+        <w:t xml:space="preserve"> -&gt; Assert(Clasificada(</w:t>
+      </w:r>
+      <w:r>
+        <w:t>P</w:t>
+      </w:r>
+      <w:r>
+        <w:t>alabra)), Retract(Escuchada(</w:t>
+      </w:r>
+      <w:r>
+        <w:t>P</w:t>
+      </w:r>
+      <w:r>
+        <w:t>alabra))</w:t>
+      </w:r>
+      <w:r>
+        <w:t>, Retract(NoClasificada (Palabra))</w:t>
+      </w:r>
+    </w:p>
+    <w:p>
+      <w:r>
+        <w:t>Escuchada(</w:t>
+      </w:r>
+      <w:r>
+        <w:t>P</w:t>
+      </w:r>
+      <w:r>
+        <w:t>alabra), NoCriticaCallejero(</w:t>
+      </w:r>
+      <w:r>
+        <w:t>P</w:t>
+      </w:r>
+      <w:r>
+        <w:t>alabra), NoClasificada(</w:t>
+      </w:r>
+      <w:r>
+        <w:t>P</w:t>
+      </w:r>
+      <w:r>
+        <w:t>alabra) -&gt; Assert(Clasificada(</w:t>
+      </w:r>
+      <w:r>
+        <w:t>P</w:t>
+      </w:r>
+      <w:r>
+        <w:t>alabra)), Retract(Escuchada(</w:t>
+      </w:r>
+      <w:r>
+        <w:t>P</w:t>
+      </w:r>
+      <w:r>
+        <w:t>alabra))</w:t>
+      </w:r>
+      <w:r>
+        <w:t>, Retract(NoClasificada (Palabra))</w:t>
+      </w:r>
+    </w:p>
+    <w:p>
+      <w:r>
+        <w:t>Escuchada(palabra), NoCriticaEmergenciaMedica(</w:t>
+      </w:r>
+      <w:r>
+        <w:t>P</w:t>
+      </w:r>
+      <w:r>
+        <w:t>alabra), NoClasificada(</w:t>
+      </w:r>
+      <w:r>
+        <w:t>P</w:t>
+      </w:r>
+      <w:r>
+        <w:t>alabra) -&gt; Assert(Clasificada(</w:t>
+      </w:r>
+      <w:r>
+        <w:t>P</w:t>
+      </w:r>
+      <w:r>
+        <w:t>alabra)), Retract(Escuchada(</w:t>
+      </w:r>
+      <w:r>
+        <w:t>P</w:t>
+      </w:r>
+      <w:r>
+        <w:t>alabra))</w:t>
+      </w:r>
+      <w:r>
+        <w:t>, Retract(NoClasificada (Palabra))</w:t>
+      </w:r>
+    </w:p>
+    <w:p>
+      <w:r>
+        <w:t>Escuchada(</w:t>
+      </w:r>
+      <w:r>
+        <w:t>P</w:t>
+      </w:r>
+      <w:r>
+        <w:t>alabra), NoCriticaViolenciaDomestica(</w:t>
+      </w:r>
+      <w:r>
+        <w:t>P</w:t>
+      </w:r>
+      <w:r>
+        <w:t>alabra), NoClasificada(</w:t>
+      </w:r>
+      <w:r>
+        <w:t>P</w:t>
+      </w:r>
+      <w:r>
+        <w:t>alabra) -&gt; Assert(Clasificada(</w:t>
+      </w:r>
+      <w:r>
+        <w:t>P</w:t>
+      </w:r>
+      <w:r>
+        <w:t>alabra)), Retract(Escuchada(</w:t>
+      </w:r>
+      <w:r>
+        <w:t>P</w:t>
+      </w:r>
+      <w:r>
+        <w:t>alabra))</w:t>
+      </w:r>
+      <w:r>
+        <w:t>, Retract(NoClasificada (Palabra))</w:t>
+      </w:r>
+    </w:p>
+    <w:p>
+      <w:r>
+        <w:t>Escuchada(</w:t>
+      </w:r>
+      <w:r>
+        <w:t>P</w:t>
+      </w:r>
+      <w:r>
+        <w:t>alabra), NoCriticaIncendio(</w:t>
+      </w:r>
+      <w:r>
+        <w:t>P</w:t>
+      </w:r>
+      <w:r>
+        <w:t>alabra), NoClasificada(</w:t>
+      </w:r>
+      <w:r>
+        <w:t>P</w:t>
+      </w:r>
+      <w:r>
+        <w:t>alabra) -&gt; Assert(Clasificada(</w:t>
+      </w:r>
+      <w:r>
+        <w:t>P</w:t>
+      </w:r>
+      <w:r>
+        <w:t>alabra)), Retract(Escuchada(</w:t>
+      </w:r>
+      <w:r>
+        <w:t>P</w:t>
+      </w:r>
+      <w:r>
+        <w:t>alabra))</w:t>
+      </w:r>
+      <w:r>
+        <w:t>, Retract(NoClasificada (Palabra))</w:t>
+      </w:r>
+    </w:p>
+    <w:p>
+      <w:r>
+        <w:t>Escuchada(</w:t>
+      </w:r>
+      <w:r>
+        <w:t>P</w:t>
+      </w:r>
+      <w:r>
+        <w:t>alabra), NoCriticaExplosion(</w:t>
+      </w:r>
+      <w:r>
+        <w:t>P</w:t>
+      </w:r>
+      <w:r>
+        <w:t>alabra), NoClasificada(</w:t>
+      </w:r>
+      <w:r>
+        <w:t>P</w:t>
+      </w:r>
+      <w:r>
+        <w:t>alabra) -&gt; Assert(Clasificada(</w:t>
+      </w:r>
+      <w:r>
+        <w:t>P</w:t>
+      </w:r>
+      <w:r>
+        <w:t>alabra)), Retract(Escuchada(</w:t>
+      </w:r>
+      <w:r>
+        <w:t>P</w:t>
+      </w:r>
+      <w:r>
+        <w:t>alabra))</w:t>
+      </w:r>
+      <w:r>
+        <w:t>, Retract(NoClasificada (Palabra))</w:t>
       </w:r>
     </w:p>
     <w:p/>
@@ -972,6 +1721,7 @@
     </w:p>
     <w:p>
       <w:r>
+        <w:lastRenderedPageBreak/>
         <w:t>Escuchada(dar), Escuchada(celu) -&gt; Assert(Escuchada(dar celu)), Retract(Escuchada(dar)), Retract(Escuchada(celu))</w:t>
       </w:r>
     </w:p>
@@ -1121,7 +1871,19 @@
     </w:p>
     <w:p>
       <w:r>
-        <w:t>TieneRiesgoDelitoHogar(palabra, valor)</w:t>
+        <w:t>TieneRiesgoDelitoHogar(</w:t>
+      </w:r>
+      <w:r>
+        <w:t>P</w:t>
+      </w:r>
+      <w:r>
+        <w:t xml:space="preserve">alabra, </w:t>
+      </w:r>
+      <w:r>
+        <w:t>V</w:t>
+      </w:r>
+      <w:r>
+        <w:t>alor)</w:t>
       </w:r>
     </w:p>
     <w:p>
@@ -1129,7 +1891,19 @@
         <w:t>Tiene</w:t>
       </w:r>
       <w:r>
-        <w:t>RiesgoDelitoCallejero(palabra, valor)</w:t>
+        <w:t>RiesgoDelitoCallejero(</w:t>
+      </w:r>
+      <w:r>
+        <w:t>P</w:t>
+      </w:r>
+      <w:r>
+        <w:t xml:space="preserve">alabra, </w:t>
+      </w:r>
+      <w:r>
+        <w:t>V</w:t>
+      </w:r>
+      <w:r>
+        <w:t>alor)</w:t>
       </w:r>
     </w:p>
     <w:p>
@@ -1137,7 +1911,19 @@
         <w:t>Tiene</w:t>
       </w:r>
       <w:r>
-        <w:t>RiesgoViolenciaDomestica(palabra, valor)</w:t>
+        <w:t>RiesgoViolenciaDomestica(</w:t>
+      </w:r>
+      <w:r>
+        <w:t>P</w:t>
+      </w:r>
+      <w:r>
+        <w:t xml:space="preserve">alabra, </w:t>
+      </w:r>
+      <w:r>
+        <w:t>V</w:t>
+      </w:r>
+      <w:r>
+        <w:t>alor)</w:t>
       </w:r>
     </w:p>
     <w:p>
@@ -1145,7 +1931,19 @@
         <w:t>Tiene</w:t>
       </w:r>
       <w:r>
-        <w:t>RiesgoIncendio(palabra, valor)</w:t>
+        <w:t>RiesgoIncendio(</w:t>
+      </w:r>
+      <w:r>
+        <w:t>P</w:t>
+      </w:r>
+      <w:r>
+        <w:t xml:space="preserve">alabra, </w:t>
+      </w:r>
+      <w:r>
+        <w:t>V</w:t>
+      </w:r>
+      <w:r>
+        <w:t>alor)</w:t>
       </w:r>
     </w:p>
     <w:p>
@@ -1159,7 +1957,19 @@
         <w:t>emergencia</w:t>
       </w:r>
       <w:r>
-        <w:t>Medica(palabra, valor)</w:t>
+        <w:t>Medica(</w:t>
+      </w:r>
+      <w:r>
+        <w:t>P</w:t>
+      </w:r>
+      <w:r>
+        <w:t xml:space="preserve">alabra, </w:t>
+      </w:r>
+      <w:r>
+        <w:t>V</w:t>
+      </w:r>
+      <w:r>
+        <w:t>alor)</w:t>
       </w:r>
     </w:p>
     <w:p>
@@ -1167,34 +1977,76 @@
         <w:t>Tiene</w:t>
       </w:r>
       <w:r>
-        <w:t>RiesgoExplosion(palabra, valor)</w:t>
+        <w:t>RiesgoExplosion(</w:t>
+      </w:r>
+      <w:r>
+        <w:t>P</w:t>
+      </w:r>
+      <w:r>
+        <w:t xml:space="preserve">alabra, </w:t>
+      </w:r>
+      <w:r>
+        <w:t>V</w:t>
+      </w:r>
+      <w:r>
+        <w:t>alor)</w:t>
       </w:r>
     </w:p>
     <w:p/>
     <w:p>
       <w:r>
-        <w:t>Escuchada(palabra)</w:t>
+        <w:t>Escuchada(</w:t>
+      </w:r>
+      <w:r>
+        <w:t>P</w:t>
+      </w:r>
+      <w:r>
+        <w:t>alabra)</w:t>
       </w:r>
     </w:p>
     <w:p/>
     <w:p>
       <w:r>
-        <w:t>RiesgoDelitoHogar(valor)</w:t>
-      </w:r>
-    </w:p>
-    <w:p>
-      <w:r>
-        <w:t>RiesgoDelitoCallejero(valor)</w:t>
-      </w:r>
-    </w:p>
-    <w:p>
-      <w:r>
-        <w:t>RiesgoViolenciaDomestica(valor)</w:t>
-      </w:r>
-    </w:p>
-    <w:p>
-      <w:r>
-        <w:t>RiesgoIncendio(valor)</w:t>
+        <w:t>RiesgoDelitoHogar(</w:t>
+      </w:r>
+      <w:r>
+        <w:t>V</w:t>
+      </w:r>
+      <w:r>
+        <w:t>alor)</w:t>
+      </w:r>
+    </w:p>
+    <w:p>
+      <w:r>
+        <w:t>RiesgoDelitoCallejero(</w:t>
+      </w:r>
+      <w:r>
+        <w:t>V</w:t>
+      </w:r>
+      <w:r>
+        <w:t>alor)</w:t>
+      </w:r>
+    </w:p>
+    <w:p>
+      <w:r>
+        <w:t>RiesgoViolenciaDomestica(</w:t>
+      </w:r>
+      <w:r>
+        <w:t>V</w:t>
+      </w:r>
+      <w:r>
+        <w:t>alor)</w:t>
+      </w:r>
+    </w:p>
+    <w:p>
+      <w:r>
+        <w:t>RiesgoIncendio(</w:t>
+      </w:r>
+      <w:r>
+        <w:t>V</w:t>
+      </w:r>
+      <w:r>
+        <w:t>alor)</w:t>
       </w:r>
     </w:p>
     <w:p>
@@ -1205,33 +2057,69 @@
         <w:t>emergencia</w:t>
       </w:r>
       <w:r>
-        <w:t>Medica(valor)</w:t>
-      </w:r>
-    </w:p>
-    <w:p>
-      <w:r>
-        <w:t>RiesgoExplosion(valor)</w:t>
+        <w:t>Medica(</w:t>
+      </w:r>
+      <w:r>
+        <w:t>V</w:t>
+      </w:r>
+      <w:r>
+        <w:t>alor)</w:t>
+      </w:r>
+    </w:p>
+    <w:p>
+      <w:r>
+        <w:t>RiesgoExplosion(</w:t>
+      </w:r>
+      <w:r>
+        <w:t>V</w:t>
+      </w:r>
+      <w:r>
+        <w:t>alor)</w:t>
       </w:r>
     </w:p>
     <w:p/>
     <w:p>
       <w:r>
-        <w:t>LimiteRiesgoDelitoHogar(valor)</w:t>
-      </w:r>
-    </w:p>
-    <w:p>
-      <w:r>
-        <w:t>LimiteRiesgoDelitoCallejero(valor)</w:t>
-      </w:r>
-    </w:p>
-    <w:p>
-      <w:r>
-        <w:t>LimiteRiesgoViolenciaDomestica(valor)</w:t>
-      </w:r>
-    </w:p>
-    <w:p>
-      <w:r>
-        <w:t>LimiteRiesgoIncendio(valor)</w:t>
+        <w:t>LimiteRiesgoDelitoHogar(</w:t>
+      </w:r>
+      <w:r>
+        <w:t>V</w:t>
+      </w:r>
+      <w:r>
+        <w:t>alor)</w:t>
+      </w:r>
+    </w:p>
+    <w:p>
+      <w:r>
+        <w:t>LimiteRiesgoDelitoCallejero(</w:t>
+      </w:r>
+      <w:r>
+        <w:t>V</w:t>
+      </w:r>
+      <w:r>
+        <w:t>alor)</w:t>
+      </w:r>
+    </w:p>
+    <w:p>
+      <w:r>
+        <w:t>LimiteRiesgoViolenciaDomestica(</w:t>
+      </w:r>
+      <w:r>
+        <w:t>V</w:t>
+      </w:r>
+      <w:r>
+        <w:t>alor)</w:t>
+      </w:r>
+    </w:p>
+    <w:p>
+      <w:r>
+        <w:t>LimiteRiesgoIncendio(</w:t>
+      </w:r>
+      <w:r>
+        <w:t>V</w:t>
+      </w:r>
+      <w:r>
+        <w:t>alor)</w:t>
       </w:r>
     </w:p>
     <w:p>
@@ -1242,29 +2130,80 @@
         <w:t>emergencia</w:t>
       </w:r>
       <w:r>
-        <w:t>Medica(valor)</w:t>
-      </w:r>
-    </w:p>
-    <w:p>
-      <w:r>
-        <w:t>LimiteRiesgoDelitoExplosion(valor)</w:t>
+        <w:t>Medica(</w:t>
+      </w:r>
+      <w:r>
+        <w:t>V</w:t>
+      </w:r>
+      <w:r>
+        <w:t>alor)</w:t>
+      </w:r>
+    </w:p>
+    <w:p>
+      <w:r>
+        <w:t>LimiteRiesgoDelitoExplosion(</w:t>
+      </w:r>
+      <w:r>
+        <w:t>V</w:t>
+      </w:r>
+      <w:r>
+        <w:t>alor)</w:t>
       </w:r>
     </w:p>
     <w:p/>
     <w:p>
       <w:r>
-        <w:t>Accion(accionPosible)</w:t>
-      </w:r>
-    </w:p>
-    <w:p>
-      <w:r>
-        <w:t>Sucede(evento)</w:t>
-      </w:r>
-      <w:r>
-        <w:t xml:space="preserve"> / evento = {Atiende911, AtiendeBomberos, </w:t>
-      </w:r>
-      <w:r>
-        <w:t>delitohogar, delitocallejero, violenciadomestica, incendio, explosion, emergenciamedica</w:t>
+        <w:t>Accion(</w:t>
+      </w:r>
+      <w:r>
+        <w:t>A</w:t>
+      </w:r>
+      <w:r>
+        <w:t>ccionPosible)</w:t>
+      </w:r>
+    </w:p>
+    <w:p>
+      <w:r>
+        <w:t>Sucede(</w:t>
+      </w:r>
+      <w:r>
+        <w:t>E</w:t>
+      </w:r>
+      <w:r>
+        <w:t>vento)</w:t>
+      </w:r>
+      <w:r>
+        <w:t xml:space="preserve"> / </w:t>
+      </w:r>
+      <w:r>
+        <w:t>Evento = { a</w:t>
+      </w:r>
+      <w:r>
+        <w:t xml:space="preserve">tiende911, </w:t>
+      </w:r>
+      <w:r>
+        <w:t>a</w:t>
+      </w:r>
+      <w:r>
+        <w:t xml:space="preserve">tiendeBomberos, </w:t>
+      </w:r>
+      <w:r>
+        <w:t>delitohogar, delitocallejero, violencia</w:t>
+      </w:r>
+      <w:r>
+        <w:t>D</w:t>
+      </w:r>
+      <w:r>
+        <w:t>omestica, incendio, explosion, emergencia</w:t>
+      </w:r>
+      <w:r>
+        <w:t>M</w:t>
+      </w:r>
+      <w:r>
+        <w:t>edica</w:t>
+      </w:r>
+      <w:r>
+        <w:t xml:space="preserve"> </w:t>
       </w:r>
       <w:r>
         <w:t>}</w:t>
@@ -1279,116 +2218,172 @@
         <w:t>Hogar</w:t>
       </w:r>
       <w:r>
-        <w:t>(palabra)</w:t>
-      </w:r>
-    </w:p>
-    <w:p>
-      <w:r>
-        <w:t>CriticaCallejero(palabra)</w:t>
-      </w:r>
-    </w:p>
-    <w:p>
-      <w:r>
-        <w:t>Critica</w:t>
-      </w:r>
-      <w:r>
-        <w:t>EmergenciaMedica</w:t>
-      </w:r>
-      <w:r>
-        <w:t>(palabra)</w:t>
-      </w:r>
-    </w:p>
-    <w:p>
-      <w:r>
-        <w:t>Critica</w:t>
-      </w:r>
-      <w:r>
-        <w:t>ViolenciaDomestica</w:t>
-      </w:r>
-      <w:r>
-        <w:t>(palabra)</w:t>
-      </w:r>
-    </w:p>
-    <w:p>
-      <w:r>
-        <w:t>Critica</w:t>
-      </w:r>
-      <w:r>
-        <w:t>Incendio</w:t>
-      </w:r>
-      <w:r>
-        <w:t>(palabra)</w:t>
-      </w:r>
-    </w:p>
-    <w:p>
-      <w:r>
-        <w:t>Critica</w:t>
-      </w:r>
-      <w:r>
-        <w:t>Explosion</w:t>
-      </w:r>
-      <w:r>
-        <w:t>(palabra)</w:t>
+        <w:t>(</w:t>
+      </w:r>
+      <w:r>
+        <w:t>P</w:t>
+      </w:r>
+      <w:r>
+        <w:t>alabra)</w:t>
+      </w:r>
+    </w:p>
+    <w:p>
+      <w:r>
+        <w:t>CriticaCallejero(</w:t>
+      </w:r>
+      <w:r>
+        <w:t>P</w:t>
+      </w:r>
+      <w:r>
+        <w:t>alabra)</w:t>
+      </w:r>
+    </w:p>
+    <w:p>
+      <w:r>
+        <w:t>CriticaEmergenciaMedica(</w:t>
+      </w:r>
+      <w:r>
+        <w:t>P</w:t>
+      </w:r>
+      <w:r>
+        <w:t>alabra)</w:t>
+      </w:r>
+    </w:p>
+    <w:p>
+      <w:r>
+        <w:lastRenderedPageBreak/>
+        <w:t>CriticaViolenciaDomestica(</w:t>
+      </w:r>
+      <w:r>
+        <w:t>P</w:t>
+      </w:r>
+      <w:r>
+        <w:t>alabra)</w:t>
+      </w:r>
+    </w:p>
+    <w:p>
+      <w:r>
+        <w:t>CriticaIncendio(</w:t>
+      </w:r>
+      <w:r>
+        <w:t>P</w:t>
+      </w:r>
+      <w:r>
+        <w:t>alabra)</w:t>
+      </w:r>
+    </w:p>
+    <w:p>
+      <w:r>
+        <w:t>CriticaExplosion(</w:t>
+      </w:r>
+      <w:r>
+        <w:t>P</w:t>
+      </w:r>
+      <w:r>
+        <w:t>alabra)</w:t>
       </w:r>
     </w:p>
     <w:p/>
     <w:p>
       <w:r>
-        <w:t>No</w:t>
-      </w:r>
-      <w:r>
-        <w:t>CriticaHogar(palabra)</w:t>
-      </w:r>
-    </w:p>
-    <w:p>
-      <w:r>
-        <w:t>No</w:t>
-      </w:r>
-      <w:r>
-        <w:t>CriticaCallejero(palabra)</w:t>
-      </w:r>
-    </w:p>
-    <w:p>
-      <w:r>
-        <w:t>No</w:t>
-      </w:r>
-      <w:r>
-        <w:t>CriticaEmergenciaMedica(palabra)</w:t>
-      </w:r>
-    </w:p>
-    <w:p>
-      <w:r>
-        <w:t>No</w:t>
-      </w:r>
-      <w:r>
-        <w:t>CriticaViolenciaDomestica(palabra)</w:t>
-      </w:r>
-    </w:p>
-    <w:p>
-      <w:r>
-        <w:t>No</w:t>
-      </w:r>
-      <w:r>
-        <w:t>CriticaIncendio(palabra)</w:t>
-      </w:r>
-    </w:p>
-    <w:p>
-      <w:r>
-        <w:t>No</w:t>
-      </w:r>
-      <w:r>
-        <w:t>CriticaExplosion(palabra)</w:t>
+        <w:t>NoCriticaHogar(</w:t>
+      </w:r>
+      <w:r>
+        <w:t>P</w:t>
+      </w:r>
+      <w:r>
+        <w:t>alabra)</w:t>
+      </w:r>
+    </w:p>
+    <w:p>
+      <w:r>
+        <w:t>NoCriticaCallejero(</w:t>
+      </w:r>
+      <w:r>
+        <w:t>P</w:t>
+      </w:r>
+      <w:r>
+        <w:t>alabra)</w:t>
+      </w:r>
+    </w:p>
+    <w:p>
+      <w:r>
+        <w:t>NoCriticaEmergenciaMedica(</w:t>
+      </w:r>
+      <w:r>
+        <w:t>P</w:t>
+      </w:r>
+      <w:r>
+        <w:t>alabra)</w:t>
+      </w:r>
+    </w:p>
+    <w:p>
+      <w:r>
+        <w:t>NoCriticaViolenciaDomestica(</w:t>
+      </w:r>
+      <w:r>
+        <w:t>P</w:t>
+      </w:r>
+      <w:r>
+        <w:t>alabra)</w:t>
+      </w:r>
+    </w:p>
+    <w:p>
+      <w:r>
+        <w:t>NoCriticaIncendio(</w:t>
+      </w:r>
+      <w:r>
+        <w:t>P</w:t>
+      </w:r>
+      <w:r>
+        <w:t>alabra)</w:t>
+      </w:r>
+    </w:p>
+    <w:p>
+      <w:r>
+        <w:t>NoCriticaExplosion(</w:t>
+      </w:r>
+      <w:r>
+        <w:t>P</w:t>
+      </w:r>
+      <w:r>
+        <w:t>alabra)</w:t>
       </w:r>
     </w:p>
     <w:p/>
     <w:p>
       <w:r>
-        <w:t>Clasificada(palabra)</w:t>
-      </w:r>
-    </w:p>
-    <w:p>
-      <w:r>
-        <w:t>NoClasificada(palabra)</w:t>
+        <w:t>Clasificada(</w:t>
+      </w:r>
+      <w:r>
+        <w:t>P</w:t>
+      </w:r>
+      <w:r>
+        <w:t>alabra)</w:t>
+      </w:r>
+    </w:p>
+    <w:p>
+      <w:r>
+        <w:t>NoClasificada(</w:t>
+      </w:r>
+      <w:r>
+        <w:t>P</w:t>
+      </w:r>
+      <w:r>
+        <w:t>alabra)</w:t>
+      </w:r>
+    </w:p>
+    <w:p>
+      <w:pPr>
+        <w:rPr>
+          <w:rFonts w:asciiTheme="majorHAnsi" w:eastAsiaTheme="majorEastAsia" w:hAnsiTheme="majorHAnsi" w:cstheme="majorBidi"/>
+          <w:color w:val="1F3763" w:themeColor="accent1" w:themeShade="7F"/>
+          <w:sz w:val="24"/>
+          <w:szCs w:val="24"/>
+        </w:rPr>
+      </w:pPr>
+      <w:r>
+        <w:br w:type="page"/>
       </w:r>
     </w:p>
     <w:p>
@@ -1396,6 +2391,7 @@
         <w:pStyle w:val="Ttulo3"/>
       </w:pPr>
       <w:r>
+        <w:lastRenderedPageBreak/>
         <w:t>Axiomas</w:t>
       </w:r>
     </w:p>
@@ -1593,6 +2589,7 @@
     </w:p>
     <w:p>
       <w:r>
+        <w:lastRenderedPageBreak/>
         <w:t>Critica</w:t>
       </w:r>
       <w:r>
@@ -1819,6 +2816,7 @@
     </w:p>
     <w:p>
       <w:r>
+        <w:lastRenderedPageBreak/>
         <w:t>NoCriticaCallejero(droga)</w:t>
       </w:r>
     </w:p>
@@ -1991,6 +2989,7 @@
     </w:p>
     <w:p>
       <w:r>
+        <w:lastRenderedPageBreak/>
         <w:t>Critica</w:t>
       </w:r>
       <w:r>
@@ -2208,6 +3207,7 @@
     </w:p>
     <w:p>
       <w:r>
+        <w:lastRenderedPageBreak/>
         <w:t>Critica</w:t>
       </w:r>
       <w:r>
@@ -2449,6 +3449,7 @@
     </w:p>
     <w:p>
       <w:r>
+        <w:lastRenderedPageBreak/>
         <w:t>NoCriticaIncendio(llamar policía)</w:t>
       </w:r>
     </w:p>
@@ -2690,6 +3691,7 @@
     </w:p>
     <w:p>
       <w:r>
+        <w:lastRenderedPageBreak/>
         <w:t>Critica</w:t>
       </w:r>
       <w:r>
@@ -2772,75 +3774,90 @@
       </w:r>
     </w:p>
     <w:p/>
+    <w:p>
+      <w:r>
+        <w:t>LimiteRiesgoDelitoHogar(</w:t>
+      </w:r>
+      <w:r>
+        <w:t>10</w:t>
+      </w:r>
+      <w:r>
+        <w:t>)</w:t>
+      </w:r>
+    </w:p>
+    <w:p>
+      <w:r>
+        <w:t>LimiteRiesgoDelitoCallejero(10)</w:t>
+      </w:r>
+    </w:p>
+    <w:p>
+      <w:r>
+        <w:t>Limite</w:t>
+      </w:r>
+      <w:r>
+        <w:t>RiesgoViolenciaDomestica</w:t>
+      </w:r>
+      <w:r>
+        <w:t>(10)</w:t>
+      </w:r>
+    </w:p>
+    <w:p>
+      <w:r>
+        <w:t>Limite</w:t>
+      </w:r>
+      <w:r>
+        <w:t>RiesgoIncendio</w:t>
+      </w:r>
+      <w:r>
+        <w:t>(10)</w:t>
+      </w:r>
+    </w:p>
+    <w:p>
+      <w:r>
+        <w:t>Limite</w:t>
+      </w:r>
+      <w:r>
+        <w:t>Riesgo</w:t>
+      </w:r>
+      <w:r>
+        <w:t>emergencia</w:t>
+      </w:r>
+      <w:r>
+        <w:t>Medica</w:t>
+      </w:r>
+      <w:r>
+        <w:t>(10)</w:t>
+      </w:r>
+    </w:p>
+    <w:p>
+      <w:r>
+        <w:t>Limite</w:t>
+      </w:r>
+      <w:r>
+        <w:t>RiesgoExplosion</w:t>
+      </w:r>
+      <w:r>
+        <w:t>(10)</w:t>
+      </w:r>
+    </w:p>
     <w:p/>
-    <w:p/>
-    <w:p/>
-    <w:p/>
-    <w:p/>
-    <w:p>
-      <w:r>
-        <w:t>LimiteRiesgoDelitoHogar(</w:t>
-      </w:r>
-      <w:r>
-        <w:t>10</w:t>
+    <w:p>
+      <w:pPr>
+        <w:pStyle w:val="Ttulo3"/>
+      </w:pPr>
+      <w:r>
+        <w:t>Faltan:</w:t>
+      </w:r>
+    </w:p>
+    <w:p>
+      <w:r>
+        <w:t>NoClasificada(</w:t>
+      </w:r>
+      <w:r>
+        <w:t>Palabra</w:t>
       </w:r>
       <w:r>
         <w:t>)</w:t>
-      </w:r>
-    </w:p>
-    <w:p>
-      <w:r>
-        <w:t>LimiteRiesgoDelitoCallejero(10)</w:t>
-      </w:r>
-    </w:p>
-    <w:p>
-      <w:r>
-        <w:t>Limite</w:t>
-      </w:r>
-      <w:r>
-        <w:t>RiesgoViolenciaDomestica</w:t>
-      </w:r>
-      <w:r>
-        <w:t>(10)</w:t>
-      </w:r>
-    </w:p>
-    <w:p>
-      <w:r>
-        <w:t>Limite</w:t>
-      </w:r>
-      <w:r>
-        <w:t>RiesgoIncendio</w:t>
-      </w:r>
-      <w:r>
-        <w:t>(10)</w:t>
-      </w:r>
-    </w:p>
-    <w:p>
-      <w:r>
-        <w:t>Limite</w:t>
-      </w:r>
-      <w:r>
-        <w:t>Riesgo</w:t>
-      </w:r>
-      <w:r>
-        <w:t>emergencia</w:t>
-      </w:r>
-      <w:r>
-        <w:t>Medica</w:t>
-      </w:r>
-      <w:r>
-        <w:t>(10)</w:t>
-      </w:r>
-    </w:p>
-    <w:p>
-      <w:r>
-        <w:t>Limite</w:t>
-      </w:r>
-      <w:r>
-        <w:t>RiesgoExplosion</w:t>
-      </w:r>
-      <w:r>
-        <w:t>(10)</w:t>
       </w:r>
     </w:p>
     <w:sectPr>

</xml_diff>

<commit_message>
Agregado documento de inicialización de prolog. Modificadas reglas.
</commit_message>
<xml_diff>
--- a/docs/TP2/Reglas y predicados.docx
+++ b/docs/TP2/Reglas y predicados.docx
@@ -1,6 +1,6 @@
 
 <file path=word/document.xml><?xml version="1.0" encoding="utf-8"?>
-<w:document xmlns:wpc="http://schemas.microsoft.com/office/word/2010/wordprocessingCanvas" xmlns:mc="http://schemas.openxmlformats.org/markup-compatibility/2006" xmlns:o="urn:schemas-microsoft-com:office:office" xmlns:r="http://schemas.openxmlformats.org/officeDocument/2006/relationships" xmlns:m="http://schemas.openxmlformats.org/officeDocument/2006/math" xmlns:v="urn:schemas-microsoft-com:vml" xmlns:wp14="http://schemas.microsoft.com/office/word/2010/wordprocessingDrawing" xmlns:wp="http://schemas.openxmlformats.org/drawingml/2006/wordprocessingDrawing" xmlns:w10="urn:schemas-microsoft-com:office:word" xmlns:w="http://schemas.openxmlformats.org/wordprocessingml/2006/main" xmlns:w14="http://schemas.microsoft.com/office/word/2010/wordml" xmlns:w15="http://schemas.microsoft.com/office/word/2012/wordml" xmlns:wpg="http://schemas.microsoft.com/office/word/2010/wordprocessingGroup" xmlns:wpi="http://schemas.microsoft.com/office/word/2010/wordprocessingInk" xmlns:wne="http://schemas.microsoft.com/office/word/2006/wordml" xmlns:wps="http://schemas.microsoft.com/office/word/2010/wordprocessingShape" mc:Ignorable="w14 w15 wp14">
+<w:document xmlns:wpc="http://schemas.microsoft.com/office/word/2010/wordprocessingCanvas" xmlns:cx="http://schemas.microsoft.com/office/drawing/2014/chartex" xmlns:cx1="http://schemas.microsoft.com/office/drawing/2015/9/8/chartex" xmlns:cx2="http://schemas.microsoft.com/office/drawing/2015/10/21/chartex" xmlns:cx3="http://schemas.microsoft.com/office/drawing/2016/5/9/chartex" xmlns:cx4="http://schemas.microsoft.com/office/drawing/2016/5/10/chartex" xmlns:cx5="http://schemas.microsoft.com/office/drawing/2016/5/11/chartex" xmlns:mc="http://schemas.openxmlformats.org/markup-compatibility/2006" xmlns:o="urn:schemas-microsoft-com:office:office" xmlns:r="http://schemas.openxmlformats.org/officeDocument/2006/relationships" xmlns:m="http://schemas.openxmlformats.org/officeDocument/2006/math" xmlns:v="urn:schemas-microsoft-com:vml" xmlns:wp14="http://schemas.microsoft.com/office/word/2010/wordprocessingDrawing" xmlns:wp="http://schemas.openxmlformats.org/drawingml/2006/wordprocessingDrawing" xmlns:w10="urn:schemas-microsoft-com:office:word" xmlns:w="http://schemas.openxmlformats.org/wordprocessingml/2006/main" xmlns:w14="http://schemas.microsoft.com/office/word/2010/wordml" xmlns:w15="http://schemas.microsoft.com/office/word/2012/wordml" xmlns:w16se="http://schemas.microsoft.com/office/word/2015/wordml/symex" xmlns:wpg="http://schemas.microsoft.com/office/word/2010/wordprocessingGroup" xmlns:wpi="http://schemas.microsoft.com/office/word/2010/wordprocessingInk" xmlns:wne="http://schemas.microsoft.com/office/word/2006/wordml" xmlns:wps="http://schemas.microsoft.com/office/word/2010/wordprocessingShape" mc:Ignorable="w14 w15 w16se wp14">
   <w:body>
     <w:p>
       <w:pPr>
@@ -498,19 +498,73 @@
         <w:t xml:space="preserve">, </w:t>
       </w:r>
       <w:r>
-        <w:t>Assert(</w:t>
-      </w:r>
-      <w:r>
-        <w:t>No</w:t>
-      </w:r>
-      <w:r>
-        <w:t>Sospecho(Incidente))</w:t>
+        <w:t xml:space="preserve">Assert(NoSospecho(Incidente)), </w:t>
+      </w:r>
+      <w:r>
+        <w:t>Retract(</w:t>
+      </w:r>
+      <w:r>
+        <w:t>Sospecho</w:t>
+      </w:r>
+      <w:r>
+        <w:t>(</w:t>
+      </w:r>
+      <w:r>
+        <w:t>Incidente</w:t>
+      </w:r>
+      <w:r>
+        <w:t>))</w:t>
+      </w:r>
+    </w:p>
+    <w:p/>
+    <w:p>
+      <w:r>
+        <w:t>1</w:t>
+      </w:r>
+      <w:r>
+        <w:t xml:space="preserve">- </w:t>
+      </w:r>
+      <w:r>
+        <w:t>Escuchada(</w:t>
+      </w:r>
+      <w:r>
+        <w:t>P</w:t>
+      </w:r>
+      <w:r>
+        <w:t>alabra</w:t>
+      </w:r>
+      <w:r>
+        <w:t>,</w:t>
+      </w:r>
+      <w:r>
+        <w:t>_</w:t>
+      </w:r>
+      <w:r>
+        <w:t xml:space="preserve">), </w:t>
+      </w:r>
+      <w:r>
+        <w:t>Critica(</w:t>
+      </w:r>
+      <w:r>
+        <w:t>Incidente</w:t>
       </w:r>
       <w:r>
         <w:t xml:space="preserve">, </w:t>
       </w:r>
       <w:r>
-        <w:t>Retract(</w:t>
+        <w:t>P</w:t>
+      </w:r>
+      <w:r>
+        <w:t>alabra)</w:t>
+      </w:r>
+      <w:r>
+        <w:t>, NoSospecho(Incidente)</w:t>
+      </w:r>
+      <w:r>
+        <w:t xml:space="preserve"> </w:t>
+      </w:r>
+      <w:r>
+        <w:t>-&gt; Assert(</w:t>
       </w:r>
       <w:r>
         <w:t>Sospecho</w:t>
@@ -522,88 +576,13 @@
         <w:t>Incidente</w:t>
       </w:r>
       <w:r>
-        <w:t>))</w:t>
-      </w:r>
-    </w:p>
-    <w:p/>
-    <w:p>
-      <w:r>
-        <w:t>1</w:t>
-      </w:r>
-      <w:r>
-        <w:t xml:space="preserve">- </w:t>
-      </w:r>
-      <w:r>
-        <w:t>Escuchada(</w:t>
-      </w:r>
-      <w:r>
-        <w:t>P</w:t>
-      </w:r>
-      <w:r>
-        <w:t>alabra</w:t>
-      </w:r>
-      <w:r>
-        <w:t>,</w:t>
-      </w:r>
-      <w:r>
-        <w:t>_</w:t>
-      </w:r>
-      <w:r>
-        <w:t xml:space="preserve">), </w:t>
-      </w:r>
-      <w:r>
-        <w:t>Critica(</w:t>
-      </w:r>
-      <w:r>
-        <w:t>Incidente</w:t>
-      </w:r>
-      <w:r>
-        <w:t xml:space="preserve">, </w:t>
-      </w:r>
-      <w:r>
-        <w:t>P</w:t>
-      </w:r>
-      <w:r>
-        <w:t>alabra)</w:t>
-      </w:r>
-      <w:r>
-        <w:t>, No</w:t>
-      </w:r>
-      <w:r>
-        <w:t>Sospecho(Incidente)</w:t>
-      </w:r>
-      <w:r>
-        <w:t xml:space="preserve"> </w:t>
-      </w:r>
-      <w:r>
-        <w:t>-&gt; Assert(</w:t>
-      </w:r>
-      <w:r>
-        <w:t>Sospecho</w:t>
-      </w:r>
-      <w:r>
-        <w:t>(</w:t>
-      </w:r>
-      <w:r>
-        <w:t>Incidente</w:t>
-      </w:r>
-      <w:r>
         <w:t>)</w:t>
       </w:r>
       <w:r>
         <w:t>)</w:t>
       </w:r>
       <w:r>
-        <w:t xml:space="preserve">, </w:t>
-      </w:r>
-      <w:r>
-        <w:t>Retract(</w:t>
-      </w:r>
-      <w:r>
-        <w:t>No</w:t>
-      </w:r>
-      <w:r>
-        <w:t>Sospecho(Incidente))</w:t>
+        <w:t>, Retract(NoSospecho(Incidente))</w:t>
       </w:r>
     </w:p>
     <w:p>
@@ -1790,15 +1769,10 @@
     </w:p>
     <w:p>
       <w:r>
-        <w:t>No</w:t>
-      </w:r>
-      <w:r>
-        <w:t>Sucede(Evento)</w:t>
-      </w:r>
-    </w:p>
-    <w:p>
-      <w:bookmarkStart w:id="0" w:name="_GoBack"/>
-      <w:bookmarkEnd w:id="0"/>
+        <w:t>NoSucede(Evento)</w:t>
+      </w:r>
+    </w:p>
+    <w:p>
       <w:r>
         <w:t>Critica(</w:t>
       </w:r>
@@ -1850,1357 +1824,812 @@
     </w:p>
     <w:p>
       <w:r>
-        <w:t>TieneRiesgo(</w:t>
-      </w:r>
-      <w:r>
-        <w:t xml:space="preserve">delitoHogar, </w:t>
-      </w:r>
-      <w:r>
-        <w:t>ayuda, 3)</w:t>
-      </w:r>
-    </w:p>
-    <w:p>
-      <w:r>
-        <w:t>Critica(</w:t>
-      </w:r>
-      <w:r>
-        <w:t xml:space="preserve">delitoHogar, </w:t>
-      </w:r>
-      <w:r>
-        <w:t>ayuda)</w:t>
-      </w:r>
-    </w:p>
-    <w:p>
-      <w:r>
-        <w:t>TieneRiesgo(</w:t>
-      </w:r>
-      <w:r>
-        <w:t xml:space="preserve">delitoHogar, </w:t>
-      </w:r>
-      <w:r>
-        <w:t xml:space="preserve">policia, </w:t>
-      </w:r>
-      <w:r>
-        <w:t>3</w:t>
-      </w:r>
-      <w:r>
-        <w:t>)</w:t>
-      </w:r>
-    </w:p>
-    <w:p>
-      <w:r>
-        <w:t xml:space="preserve">TieneRiesgo(delitoHogar, </w:t>
-      </w:r>
-      <w:r>
-        <w:t>disparo, 4)</w:t>
-      </w:r>
-    </w:p>
-    <w:p>
-      <w:r>
-        <w:t xml:space="preserve">TieneRiesgo(delitoHogar, </w:t>
-      </w:r>
-      <w:r>
-        <w:t>bala, 3)</w:t>
-      </w:r>
-    </w:p>
-    <w:p>
-      <w:r>
-        <w:t xml:space="preserve">TieneRiesgo(delitoHogar, </w:t>
-      </w:r>
-      <w:r>
-        <w:t>alarma, 2)</w:t>
-      </w:r>
-    </w:p>
-    <w:p>
-      <w:r>
-        <w:t xml:space="preserve">TieneRiesgo(delitoHogar, </w:t>
-      </w:r>
-      <w:r>
-        <w:t>gato, 1)</w:t>
-      </w:r>
-    </w:p>
-    <w:p>
-      <w:r>
-        <w:t xml:space="preserve">TieneRiesgo(delitoHogar, </w:t>
-      </w:r>
-      <w:r>
-        <w:t>ladron, 3)</w:t>
-      </w:r>
-    </w:p>
-    <w:p>
-      <w:r>
-        <w:t xml:space="preserve">TieneRiesgo(delitoHogar, </w:t>
-      </w:r>
-      <w:r>
-        <w:t>chorro, 3)</w:t>
-      </w:r>
-    </w:p>
-    <w:p>
-      <w:r>
-        <w:t xml:space="preserve">TieneRiesgo(delitoHogar, </w:t>
-      </w:r>
-      <w:r>
-        <w:t>piso, 1)</w:t>
-      </w:r>
-    </w:p>
-    <w:p>
-      <w:r>
-        <w:t xml:space="preserve">TieneRiesgo(delitoHogar, </w:t>
-      </w:r>
-      <w:r>
-        <w:t>dar plata, 6)</w:t>
-      </w:r>
-    </w:p>
-    <w:p>
-      <w:r>
-        <w:t xml:space="preserve">Critica(delitoHogar, </w:t>
-      </w:r>
-      <w:r>
-        <w:t>dar plata)</w:t>
-      </w:r>
-    </w:p>
-    <w:p>
-      <w:r>
-        <w:t xml:space="preserve">TieneRiesgo(delitoHogar, </w:t>
-      </w:r>
-      <w:r>
-        <w:t>dar todo, 6)</w:t>
-      </w:r>
-    </w:p>
-    <w:p>
-      <w:r>
-        <w:t xml:space="preserve">Critica(delitoHogar, </w:t>
-      </w:r>
-      <w:r>
-        <w:t>dar todo)</w:t>
-      </w:r>
-    </w:p>
-    <w:p>
-      <w:r>
-        <w:t xml:space="preserve">TieneRiesgo(delitoHogar, </w:t>
-      </w:r>
-      <w:r>
-        <w:t>vaciar caja, 6)</w:t>
-      </w:r>
-    </w:p>
-    <w:p>
-      <w:r>
-        <w:t xml:space="preserve">Critica(delitoHogar, </w:t>
-      </w:r>
-      <w:r>
-        <w:t>vaciar caja)</w:t>
-      </w:r>
-    </w:p>
-    <w:p>
-      <w:r>
-        <w:t xml:space="preserve">TieneRiesgo(delitoHogar, </w:t>
-      </w:r>
-      <w:r>
-        <w:t>dar joyas, 6)</w:t>
-      </w:r>
-    </w:p>
-    <w:p>
-      <w:r>
-        <w:t xml:space="preserve">Critica(delitoHogar, </w:t>
-      </w:r>
-      <w:r>
-        <w:t>dar joyas)</w:t>
-      </w:r>
-    </w:p>
-    <w:p>
-      <w:r>
-        <w:t xml:space="preserve">TieneRiesgo(delitoHogar, </w:t>
-      </w:r>
-      <w:r>
-        <w:t>poner todo bolsa, 4)</w:t>
-      </w:r>
-    </w:p>
-    <w:p>
-      <w:r>
-        <w:t xml:space="preserve">TieneRiesgo(delitoHogar, </w:t>
-      </w:r>
-      <w:r>
-        <w:t>esto ser asalto, 7)</w:t>
-      </w:r>
-    </w:p>
-    <w:p>
-      <w:r>
-        <w:t xml:space="preserve">Critica(delitoHogar, </w:t>
-      </w:r>
-      <w:r>
-        <w:t>esto ser asalto)</w:t>
-      </w:r>
-    </w:p>
-    <w:p>
-      <w:r>
-        <w:t xml:space="preserve">TieneRiesgo(delitoHogar, </w:t>
-      </w:r>
-      <w:r>
-        <w:t>esto ser robo, 7)</w:t>
-      </w:r>
-    </w:p>
-    <w:p>
-      <w:r>
-        <w:t xml:space="preserve">Critica(delitoHogar, </w:t>
-      </w:r>
-      <w:r>
-        <w:t>esto ser robo)</w:t>
-      </w:r>
-    </w:p>
-    <w:p>
-      <w:r>
-        <w:t xml:space="preserve">TieneRiesgo(delitoHogar, </w:t>
-      </w:r>
-      <w:r>
-        <w:t>cortar, 2)</w:t>
-      </w:r>
-    </w:p>
-    <w:p>
-      <w:r>
-        <w:t xml:space="preserve">TieneRiesgo(delitoHogar, </w:t>
-      </w:r>
-      <w:r>
-        <w:t>ray</w:t>
-      </w:r>
-      <w:r>
-        <w:t>ar, 2)</w:t>
-      </w:r>
-    </w:p>
-    <w:p>
-      <w:r>
-        <w:t xml:space="preserve">TieneRiesgo(delitoHogar, </w:t>
-      </w:r>
-      <w:r>
-        <w:t>pinchar, 2)</w:t>
-      </w:r>
-    </w:p>
-    <w:p>
-      <w:r>
-        <w:t xml:space="preserve">TieneRiesgo(delitoHogar, </w:t>
-      </w:r>
-      <w:r>
-        <w:t>quemar, 2)</w:t>
+        <w:t>%Inicialización predicados delitoHogar</w:t>
+      </w:r>
+    </w:p>
+    <w:p>
+      <w:r>
+        <w:t>tieneRiesgo(delitoHogar, ayuda, 3).</w:t>
+      </w:r>
+    </w:p>
+    <w:p>
+      <w:r>
+        <w:t>critica(delitoHogar, ayuda).</w:t>
+      </w:r>
+    </w:p>
+    <w:p>
+      <w:r>
+        <w:t>tieneRiesgo(delitoHogar, policia, 3).</w:t>
+      </w:r>
+    </w:p>
+    <w:p>
+      <w:r>
+        <w:t>tieneRiesgo(delitoHogar, disparo, 4).</w:t>
+      </w:r>
+    </w:p>
+    <w:p>
+      <w:r>
+        <w:t>tieneRiesgo(delitoHogar, bala, 3).</w:t>
+      </w:r>
+    </w:p>
+    <w:p>
+      <w:r>
+        <w:t>tieneRiesgo(delitoHogar, ladron, 3).</w:t>
+      </w:r>
+    </w:p>
+    <w:p>
+      <w:r>
+        <w:t>tieneRiesgo(delitoHogar, alarma, 2).</w:t>
+      </w:r>
+    </w:p>
+    <w:p>
+      <w:r>
+        <w:t>tieneRiesgo(delitoHogar, gato, 1).</w:t>
+      </w:r>
+    </w:p>
+    <w:p>
+      <w:r>
+        <w:t>tieneRiesgo(delitoHogar, chorro, 3).</w:t>
+      </w:r>
+    </w:p>
+    <w:p>
+      <w:r>
+        <w:t>tieneRiesgo(delitoHogar, piso, 1).</w:t>
+      </w:r>
+    </w:p>
+    <w:p>
+      <w:r>
+        <w:t>tieneRiesgo(delitoHogar, dar_plata, 6).</w:t>
+      </w:r>
+    </w:p>
+    <w:p>
+      <w:r>
+        <w:t>critica(delitoHogar, dar_plata).</w:t>
+      </w:r>
+    </w:p>
+    <w:p>
+      <w:r>
+        <w:t>tieneRiesgo(delitoHogar, dar_todo, 6).</w:t>
+      </w:r>
+    </w:p>
+    <w:p>
+      <w:r>
+        <w:t>critica(delitoHogar, dar_todo).</w:t>
+      </w:r>
+    </w:p>
+    <w:p>
+      <w:r>
+        <w:t>tieneRiesgo(delitoHogar, vaciar_caja, 6).</w:t>
+      </w:r>
+    </w:p>
+    <w:p>
+      <w:r>
+        <w:t>critica(delitoHogar, vaciar_caja).</w:t>
+      </w:r>
+    </w:p>
+    <w:p>
+      <w:r>
+        <w:t>tieneRiesgo(delitoHogar, dar_joyas, 6).</w:t>
+      </w:r>
+    </w:p>
+    <w:p>
+      <w:r>
+        <w:t>critica(delitoHogar, dar_joyas).</w:t>
+      </w:r>
+    </w:p>
+    <w:p>
+      <w:r>
+        <w:t>tieneRiesgo(delitoHogar, poner_todo_bolsa, 4).</w:t>
+      </w:r>
+    </w:p>
+    <w:p>
+      <w:r>
+        <w:t>tieneRiesgo(delitoHogar, esto_ser_asalto, 7).</w:t>
+      </w:r>
+    </w:p>
+    <w:p>
+      <w:r>
+        <w:t>critica(delitoHogar, esto_ser_asalto).</w:t>
+      </w:r>
+    </w:p>
+    <w:p>
+      <w:r>
+        <w:t>tieneRiesgo(delitoHogar, esto_ser_robo, 7).</w:t>
+      </w:r>
+    </w:p>
+    <w:p>
+      <w:r>
+        <w:t>critica(delitoHogar, esto_ser_robo).</w:t>
+      </w:r>
+    </w:p>
+    <w:p>
+      <w:r>
+        <w:t>tieneRiesgo(delitoHogar, cortar, 2).</w:t>
+      </w:r>
+    </w:p>
+    <w:p>
+      <w:r>
+        <w:t>tieneRiesgo(delitoHogar, rayar, 2).</w:t>
+      </w:r>
+    </w:p>
+    <w:p>
+      <w:r>
+        <w:t>tieneRiesgo(delitoHogar, pinchar, 2).</w:t>
+      </w:r>
+    </w:p>
+    <w:p>
+      <w:r>
+        <w:t>tieneRiesgo(delitoHogar, quemar, 2).</w:t>
       </w:r>
     </w:p>
     <w:p/>
     <w:p>
       <w:r>
-        <w:t>TieneRiesgo(</w:t>
-      </w:r>
-      <w:r>
-        <w:t xml:space="preserve">delitoCallejero, </w:t>
-      </w:r>
-      <w:r>
-        <w:t>ayuda, 3)</w:t>
-      </w:r>
-    </w:p>
-    <w:p>
-      <w:r>
-        <w:t xml:space="preserve">Critica(delitoCallejero, </w:t>
-      </w:r>
-      <w:r>
-        <w:t>ayuda)</w:t>
+        <w:t>%Inicialización predicados delitoCallejero</w:t>
       </w:r>
     </w:p>
     <w:p>
       <w:r>
         <w:lastRenderedPageBreak/>
-        <w:t xml:space="preserve">TieneRiesgo(delitoCallejero, </w:t>
-      </w:r>
-      <w:r>
-        <w:t>eameo, 1)</w:t>
-      </w:r>
-    </w:p>
-    <w:p>
-      <w:r>
-        <w:t xml:space="preserve">TieneRiesgo(delitoCallejero, </w:t>
-      </w:r>
-      <w:r>
-        <w:t>dar todo, 6)</w:t>
-      </w:r>
-    </w:p>
-    <w:p>
-      <w:r>
-        <w:t xml:space="preserve">Critica(delitoCallejero, </w:t>
-      </w:r>
-      <w:r>
-        <w:t>dar todo)</w:t>
-      </w:r>
-    </w:p>
-    <w:p>
-      <w:r>
-        <w:t xml:space="preserve">TieneRiesgo(delitoCallejero, </w:t>
-      </w:r>
-      <w:r>
-        <w:t>dar celular, 6)</w:t>
-      </w:r>
-    </w:p>
-    <w:p>
-      <w:r>
-        <w:t xml:space="preserve">Critica(delitoCallejero, </w:t>
-      </w:r>
-      <w:r>
-        <w:t>dar celular)</w:t>
-      </w:r>
-    </w:p>
-    <w:p>
-      <w:r>
-        <w:t xml:space="preserve">TieneRiesgo(delitoCallejero, </w:t>
-      </w:r>
-      <w:r>
-        <w:t xml:space="preserve">dar </w:t>
-      </w:r>
-      <w:r>
-        <w:t>mochila</w:t>
-      </w:r>
-      <w:r>
-        <w:t>, 6)</w:t>
-      </w:r>
-    </w:p>
-    <w:p>
-      <w:r>
-        <w:t xml:space="preserve">Critica(delitoCallejero, </w:t>
-      </w:r>
-      <w:r>
-        <w:t>dar mochila)</w:t>
-      </w:r>
-    </w:p>
-    <w:p>
-      <w:r>
-        <w:t xml:space="preserve">TieneRiesgo(delitoCallejero, </w:t>
-      </w:r>
-      <w:r>
-        <w:t>dar moto, 6)</w:t>
-      </w:r>
-    </w:p>
-    <w:p>
-      <w:r>
-        <w:t xml:space="preserve">Critica(delitoCallejero, </w:t>
-      </w:r>
-      <w:r>
-        <w:t>dar moto)</w:t>
-      </w:r>
-    </w:p>
-    <w:p>
-      <w:r>
-        <w:t xml:space="preserve">TieneRiesgo(delitoCallejero, </w:t>
-      </w:r>
-      <w:r>
-        <w:t>dar bici, 6)</w:t>
-      </w:r>
-    </w:p>
-    <w:p>
-      <w:r>
-        <w:t xml:space="preserve">Critica(delitoCallejero, </w:t>
-      </w:r>
-      <w:r>
-        <w:t>dar bici)</w:t>
-      </w:r>
-    </w:p>
-    <w:p>
-      <w:r>
-        <w:t xml:space="preserve">TieneRiesgo(delitoCallejero, </w:t>
-      </w:r>
-      <w:r>
-        <w:t>dar billetera, 6)</w:t>
-      </w:r>
-    </w:p>
-    <w:p>
-      <w:r>
-        <w:t xml:space="preserve">Critica(delitoCallejero, </w:t>
-      </w:r>
-      <w:r>
-        <w:t>dar billetera)</w:t>
-      </w:r>
-    </w:p>
-    <w:p>
-      <w:r>
-        <w:t xml:space="preserve">TieneRiesgo(delitoCallejero, </w:t>
-      </w:r>
-      <w:r>
-        <w:t>dar cartera, 6)</w:t>
-      </w:r>
-    </w:p>
-    <w:p>
-      <w:r>
-        <w:t xml:space="preserve">Critica(delitoCallejero, </w:t>
-      </w:r>
-      <w:r>
-        <w:t>dar cartera)</w:t>
-      </w:r>
-    </w:p>
-    <w:p>
-      <w:r>
-        <w:t xml:space="preserve">TieneRiesgo(delitoCallejero, </w:t>
-      </w:r>
-      <w:r>
-        <w:t>policia, 3)</w:t>
-      </w:r>
-    </w:p>
-    <w:p>
-      <w:r>
-        <w:t xml:space="preserve">Critica(delitoCallejero, </w:t>
-      </w:r>
-      <w:r>
-        <w:t>policia)</w:t>
-      </w:r>
-    </w:p>
-    <w:p>
-      <w:r>
-        <w:t xml:space="preserve">TieneRiesgo(delitoCallejero, </w:t>
-      </w:r>
-      <w:r>
-        <w:t>droga, 1)</w:t>
-      </w:r>
-    </w:p>
-    <w:p>
-      <w:r>
-        <w:t xml:space="preserve">TieneRiesgo(delitoCallejero, </w:t>
-      </w:r>
-      <w:r>
-        <w:t>faso, 1)</w:t>
-      </w:r>
-    </w:p>
-    <w:p>
-      <w:r>
-        <w:t xml:space="preserve">TieneRiesgo(delitoCallejero, </w:t>
-      </w:r>
-      <w:r>
-        <w:t>merca, 1)</w:t>
-      </w:r>
-    </w:p>
-    <w:p>
-      <w:r>
-        <w:t xml:space="preserve">TieneRiesgo(delitoCallejero, </w:t>
-      </w:r>
-      <w:r>
-        <w:t>cortar, 2)</w:t>
-      </w:r>
-    </w:p>
-    <w:p>
-      <w:r>
-        <w:t>TieneRiesgoDelitoCallejero (ray</w:t>
-      </w:r>
-      <w:r>
-        <w:t>ar, 2)</w:t>
-      </w:r>
-    </w:p>
-    <w:p>
-      <w:r>
-        <w:t>TieneRiesgoDelitoCallejero (bala, 3)</w:t>
-      </w:r>
-    </w:p>
-    <w:p>
-      <w:r>
-        <w:t>TieneRiesgoDelitoCallejero (yuta, 1)</w:t>
-      </w:r>
-    </w:p>
-    <w:p>
-      <w:r>
-        <w:t>TieneRiesgoDelitoCallejero (fierro, 2)</w:t>
-      </w:r>
-    </w:p>
-    <w:p>
-      <w:r>
-        <w:t>TieneRiesgoDelitoCallejero (ladron, 3)</w:t>
-      </w:r>
-    </w:p>
-    <w:p>
-      <w:r>
-        <w:t>TieneRiesgoDelitoCallejero (chorro, 3)</w:t>
+        <w:t>tieneRiesgo(delitoCallejero, ayuda, 3).</w:t>
+      </w:r>
+    </w:p>
+    <w:p>
+      <w:r>
+        <w:t>critica(delitoCallejero, ayuda).</w:t>
+      </w:r>
+    </w:p>
+    <w:p>
+      <w:r>
+        <w:t>tieneRiesgo(delitoCallejero, eameo, 1).</w:t>
+      </w:r>
+    </w:p>
+    <w:p>
+      <w:r>
+        <w:t>tieneRiesgo(delitoCallejero, dar_todo, 6).</w:t>
+      </w:r>
+    </w:p>
+    <w:p>
+      <w:r>
+        <w:t>critica(delitoCallejero, dar_todo).</w:t>
+      </w:r>
+    </w:p>
+    <w:p>
+      <w:r>
+        <w:t>tieneRiesgo(delitoCallejero, dar_celular, 6).</w:t>
+      </w:r>
+    </w:p>
+    <w:p>
+      <w:r>
+        <w:t>critica(delitoCallejero, dar_celular).</w:t>
+      </w:r>
+    </w:p>
+    <w:p>
+      <w:r>
+        <w:t>tieneRiesgo(delitoCallejero, dar_mochila, 6).</w:t>
+      </w:r>
+    </w:p>
+    <w:p>
+      <w:r>
+        <w:t>critica(delitoCallejero, dar_mochila).</w:t>
+      </w:r>
+    </w:p>
+    <w:p>
+      <w:r>
+        <w:t>tieneRiesgo(delitoCallejero, dar_moto, 6).</w:t>
+      </w:r>
+    </w:p>
+    <w:p>
+      <w:r>
+        <w:t>critica(delitoCallejero, dar_moto).</w:t>
+      </w:r>
+    </w:p>
+    <w:p>
+      <w:r>
+        <w:t>tieneRiesgo(delitoCallejero, dar_bici, 6).</w:t>
+      </w:r>
+    </w:p>
+    <w:p>
+      <w:r>
+        <w:t>critica(delitoCallejero, dar_bici).</w:t>
+      </w:r>
+    </w:p>
+    <w:p>
+      <w:r>
+        <w:t>tieneRiesgo(delitoCallejero, dar_billetera, 6).</w:t>
+      </w:r>
+    </w:p>
+    <w:p>
+      <w:r>
+        <w:t>critica(delitoCallejero, dar_billetera).</w:t>
+      </w:r>
+    </w:p>
+    <w:p>
+      <w:r>
+        <w:t>tieneRiesgo(delitoCallejero, dar_cartera, 6).</w:t>
+      </w:r>
+    </w:p>
+    <w:p>
+      <w:r>
+        <w:t>critica(delitoCallejero, dar_cartera).</w:t>
+      </w:r>
+    </w:p>
+    <w:p>
+      <w:r>
+        <w:t>tieneRiesgo(delitoCallejero, policia, 3).</w:t>
+      </w:r>
+    </w:p>
+    <w:p>
+      <w:r>
+        <w:t>critica(delitoCallejero, policia).</w:t>
+      </w:r>
+    </w:p>
+    <w:p>
+      <w:r>
+        <w:t>tieneRiesgo(delitoCallejero, droga, 1).</w:t>
+      </w:r>
+    </w:p>
+    <w:p>
+      <w:r>
+        <w:t>tieneRiesgo(delitoCallejero, faso, 1).</w:t>
+      </w:r>
+    </w:p>
+    <w:p>
+      <w:r>
+        <w:t>tieneRiesgo(delitoCallejero, merca, 1).</w:t>
+      </w:r>
+    </w:p>
+    <w:p>
+      <w:r>
+        <w:t>tieneRiesgo(delitoCallejero, cortar, 2).</w:t>
+      </w:r>
+    </w:p>
+    <w:p>
+      <w:r>
+        <w:t>tieneRiesgoDelitoCallejero(rayar, 2).</w:t>
+      </w:r>
+    </w:p>
+    <w:p>
+      <w:r>
+        <w:t>tieneRiesgoDelitoCallejero(bala, 3).</w:t>
+      </w:r>
+    </w:p>
+    <w:p>
+      <w:r>
+        <w:t>tieneRiesgoDelitoCallejero(yuta, 1).</w:t>
+      </w:r>
+    </w:p>
+    <w:p>
+      <w:r>
+        <w:t>tieneRiesgoDelitoCallejero(fierro, 2).</w:t>
+      </w:r>
+    </w:p>
+    <w:p>
+      <w:r>
+        <w:t>tieneRiesgoDelitoCallejero(ladron, 3).</w:t>
+      </w:r>
+    </w:p>
+    <w:p>
+      <w:r>
+        <w:t>tieneRiesgoDelitoCallejero(chorro, 3).</w:t>
       </w:r>
     </w:p>
     <w:p/>
     <w:p>
       <w:r>
-        <w:t xml:space="preserve">TieneRiesgo(violenciaDomestica, </w:t>
-      </w:r>
-      <w:r>
-        <w:t>inutil, 3)</w:t>
-      </w:r>
-    </w:p>
-    <w:p>
-      <w:r>
-        <w:t xml:space="preserve">TieneRiesgo(violenciaDomestica, </w:t>
-      </w:r>
-      <w:r>
-        <w:t>idiota, 3)</w:t>
-      </w:r>
-    </w:p>
-    <w:p>
-      <w:r>
-        <w:t xml:space="preserve">TieneRiesgo(violenciaDomestica, </w:t>
-      </w:r>
-      <w:r>
-        <w:t>pegar, 3)</w:t>
+        <w:t>%Inicialización predicados violenciaDomestica</w:t>
       </w:r>
     </w:p>
     <w:p>
       <w:r>
         <w:lastRenderedPageBreak/>
-        <w:t xml:space="preserve">Critica(violenciaDomestica, </w:t>
-      </w:r>
-      <w:r>
-        <w:t>pegar)</w:t>
-      </w:r>
-    </w:p>
-    <w:p>
-      <w:r>
-        <w:t xml:space="preserve">TieneRiesgo(violenciaDomestica, </w:t>
-      </w:r>
-      <w:r>
-        <w:t>callar</w:t>
-      </w:r>
-      <w:r>
-        <w:t>, 2)</w:t>
-      </w:r>
-    </w:p>
-    <w:p>
-      <w:r>
-        <w:t xml:space="preserve">TieneRiesgo(violenciaDomestica, </w:t>
-      </w:r>
-      <w:r>
-        <w:t>no golpear, 6)</w:t>
-      </w:r>
-    </w:p>
-    <w:p>
-      <w:r>
-        <w:t xml:space="preserve">Critica(violenciaDomestica, </w:t>
-      </w:r>
-      <w:r>
-        <w:t>no golpear)</w:t>
-      </w:r>
-    </w:p>
-    <w:p>
-      <w:r>
-        <w:t xml:space="preserve">TieneRiesgo(violenciaDomestica, </w:t>
-      </w:r>
-      <w:r>
-        <w:t>soltar, 5)</w:t>
-      </w:r>
-    </w:p>
-    <w:p>
-      <w:r>
-        <w:t xml:space="preserve">Critica(violenciaDomestica, </w:t>
-      </w:r>
-      <w:r>
-        <w:t>soltar)</w:t>
-      </w:r>
-    </w:p>
-    <w:p>
-      <w:r>
-        <w:t xml:space="preserve">TieneRiesgo(violenciaDomestica, </w:t>
-      </w:r>
-      <w:r>
-        <w:t>basta, 1)</w:t>
-      </w:r>
-    </w:p>
-    <w:p>
-      <w:r>
-        <w:t xml:space="preserve">TieneRiesgo(violenciaDomestica, </w:t>
-      </w:r>
-      <w:r>
-        <w:t>perdonar, 1)</w:t>
-      </w:r>
-    </w:p>
-    <w:p>
-      <w:r>
-        <w:t xml:space="preserve">TieneRiesgo(violenciaDomestica, </w:t>
-      </w:r>
-      <w:r>
-        <w:t>basura, 3)</w:t>
-      </w:r>
-    </w:p>
-    <w:p>
-      <w:r>
-        <w:t xml:space="preserve">TieneRiesgo(violenciaDomestica, </w:t>
-      </w:r>
-      <w:r>
-        <w:t>forro, 3)</w:t>
-      </w:r>
-    </w:p>
-    <w:p>
-      <w:r>
-        <w:t xml:space="preserve">TieneRiesgo(violenciaDomestica, </w:t>
-      </w:r>
-      <w:r>
-        <w:t>hijo puta, 3)</w:t>
-      </w:r>
-    </w:p>
-    <w:p>
-      <w:r>
-        <w:t xml:space="preserve">TieneRiesgo(violenciaDomestica, </w:t>
-      </w:r>
-      <w:r>
-        <w:t>inservible, 3)</w:t>
-      </w:r>
-    </w:p>
-    <w:p>
-      <w:r>
-        <w:t xml:space="preserve">TieneRiesgo(violenciaDomestica, </w:t>
-      </w:r>
-      <w:r>
-        <w:t>acogotar, 7)</w:t>
-      </w:r>
-    </w:p>
-    <w:p>
-      <w:r>
-        <w:t xml:space="preserve">Critica(violenciaDomestica, </w:t>
-      </w:r>
-      <w:r>
-        <w:t>acogotar)</w:t>
-      </w:r>
-    </w:p>
-    <w:p>
-      <w:r>
-        <w:t xml:space="preserve">TieneRiesgo(violenciaDomestica, </w:t>
-      </w:r>
-      <w:r>
-        <w:t>no decir nadie, 2)</w:t>
-      </w:r>
-    </w:p>
-    <w:p>
-      <w:r>
-        <w:t xml:space="preserve">TieneRiesgo(violenciaDomestica, </w:t>
-      </w:r>
-      <w:r>
-        <w:t>cerrar boca, 3)</w:t>
-      </w:r>
-    </w:p>
-    <w:p>
-      <w:r>
-        <w:t xml:space="preserve">TieneRiesgo(violenciaDomestica, </w:t>
-      </w:r>
-      <w:r>
-        <w:t>sacar manos encima</w:t>
-      </w:r>
-      <w:r>
-        <w:t xml:space="preserve">, </w:t>
-      </w:r>
-      <w:r>
-        <w:t>7</w:t>
-      </w:r>
-      <w:r>
-        <w:t>)</w:t>
-      </w:r>
-    </w:p>
-    <w:p>
-      <w:r>
-        <w:t xml:space="preserve">Critica(violenciaDomestica, </w:t>
-      </w:r>
-      <w:r>
-        <w:t>sacar manos encima)</w:t>
-      </w:r>
-    </w:p>
-    <w:p>
-      <w:r>
-        <w:t xml:space="preserve">TieneRiesgo(violenciaDomestica, </w:t>
-      </w:r>
-      <w:r>
-        <w:t>venir aca, 3)</w:t>
+        <w:t>tieneRiesgo(violenciaDomestica, inutil, 3).</w:t>
+      </w:r>
+    </w:p>
+    <w:p>
+      <w:r>
+        <w:t>tieneRiesgo(violenciaDomestica, idiota, 3).</w:t>
+      </w:r>
+    </w:p>
+    <w:p>
+      <w:r>
+        <w:t>tieneRiesgo(violenciaDomestica, pegar, 3).</w:t>
+      </w:r>
+    </w:p>
+    <w:p>
+      <w:r>
+        <w:t>critica(violenciaDomestica, pegar).</w:t>
+      </w:r>
+    </w:p>
+    <w:p>
+      <w:r>
+        <w:t>tieneRiesgo(violenciaDomestica, callar, 2).</w:t>
+      </w:r>
+    </w:p>
+    <w:p>
+      <w:r>
+        <w:t>tieneRiesgo(violenciaDomestica, no_golpear, 6).</w:t>
+      </w:r>
+    </w:p>
+    <w:p>
+      <w:r>
+        <w:t>critica(violenciaDomestica, no_golpear).</w:t>
+      </w:r>
+    </w:p>
+    <w:p>
+      <w:r>
+        <w:t>tieneRiesgo(violenciaDomestica, soltar, 5).</w:t>
+      </w:r>
+    </w:p>
+    <w:p>
+      <w:r>
+        <w:t>critica(violenciaDomestica, soltar).</w:t>
+      </w:r>
+    </w:p>
+    <w:p>
+      <w:r>
+        <w:t>tieneRiesgo(violenciaDomestica, basta, 1).</w:t>
+      </w:r>
+    </w:p>
+    <w:p>
+      <w:r>
+        <w:t>tieneRiesgo(violenciaDomestica, perdonar, 1).</w:t>
+      </w:r>
+    </w:p>
+    <w:p>
+      <w:r>
+        <w:t>tieneRiesgo(violenciaDomestica, basura, 3).</w:t>
+      </w:r>
+    </w:p>
+    <w:p>
+      <w:r>
+        <w:t>tieneRiesgo(violenciaDomestica, inservible, 3).</w:t>
+      </w:r>
+    </w:p>
+    <w:p>
+      <w:r>
+        <w:t>tieneRiesgo(violenciaDomestica, acogotar, 7).</w:t>
+      </w:r>
+    </w:p>
+    <w:p>
+      <w:r>
+        <w:t>critica(violenciaDomestica, acogotar).</w:t>
+      </w:r>
+    </w:p>
+    <w:p>
+      <w:r>
+        <w:t>tieneRiesgo(violenciaDomestica, no_decir_nadie, 2).</w:t>
+      </w:r>
+    </w:p>
+    <w:p>
+      <w:r>
+        <w:t>tieneRiesgo(violenciaDomestica, cerrar_boca, 3).</w:t>
+      </w:r>
+    </w:p>
+    <w:p>
+      <w:r>
+        <w:t>tieneRiesgo(violenciaDomestica, sacar_manos_encima, 7).</w:t>
+      </w:r>
+    </w:p>
+    <w:p>
+      <w:r>
+        <w:t>critica(violenciaDomestica, sacar_manos_encima).</w:t>
+      </w:r>
+    </w:p>
+    <w:p>
+      <w:r>
+        <w:t>tieneRiesgo(violenciaDomestica, venir_aca, 3).</w:t>
       </w:r>
     </w:p>
     <w:p/>
     <w:p>
       <w:r>
-        <w:t xml:space="preserve">TieneRiesgo(emergenciaMedica, </w:t>
-      </w:r>
-      <w:r>
-        <w:t>ayuda, 3)</w:t>
-      </w:r>
-    </w:p>
-    <w:p>
-      <w:r>
-        <w:t xml:space="preserve">Critica(emergenciaMedica, </w:t>
-      </w:r>
-      <w:r>
-        <w:t>ayuda)</w:t>
-      </w:r>
-    </w:p>
-    <w:p>
-      <w:r>
-        <w:t xml:space="preserve">TieneRiesgo(emergenciaMedica, </w:t>
-      </w:r>
-      <w:r>
-        <w:t>herido, 3)</w:t>
-      </w:r>
-    </w:p>
-    <w:p>
-      <w:r>
-        <w:t xml:space="preserve">TieneRiesgo(emergenciaMedica, </w:t>
-      </w:r>
-      <w:r>
-        <w:t xml:space="preserve">llamar </w:t>
-      </w:r>
-      <w:r>
-        <w:t xml:space="preserve">policia, </w:t>
-      </w:r>
-      <w:r>
-        <w:t>3</w:t>
-      </w:r>
-      <w:r>
-        <w:t>)</w:t>
-      </w:r>
-    </w:p>
-    <w:p>
-      <w:r>
-        <w:t xml:space="preserve">Critica(emergenciaMedica, </w:t>
-      </w:r>
-      <w:r>
-        <w:t>llamar policía)</w:t>
-      </w:r>
-    </w:p>
-    <w:p>
-      <w:r>
-        <w:t xml:space="preserve">TieneRiesgo(emergenciaMedica, </w:t>
-      </w:r>
-      <w:r>
-        <w:t xml:space="preserve">llamar </w:t>
-      </w:r>
-      <w:r>
-        <w:t xml:space="preserve">ambulancia, </w:t>
-      </w:r>
-      <w:r>
-        <w:t>6</w:t>
-      </w:r>
-      <w:r>
-        <w:t>)</w:t>
-      </w:r>
-    </w:p>
-    <w:p>
-      <w:r>
-        <w:t xml:space="preserve">Critica(emergenciaMedica, </w:t>
-      </w:r>
-      <w:r>
-        <w:t>llamar ambulancia)</w:t>
-      </w:r>
-    </w:p>
-    <w:p>
-      <w:r>
-        <w:t xml:space="preserve">TieneRiesgo(emergenciaMedica, </w:t>
-      </w:r>
-      <w:r>
-        <w:t>medico, 3)</w:t>
-      </w:r>
-    </w:p>
-    <w:p>
-      <w:r>
-        <w:t xml:space="preserve">TieneRiesgo(emergenciaMedica, </w:t>
-      </w:r>
-      <w:r>
-        <w:t>choque, 2)</w:t>
-      </w:r>
-    </w:p>
-    <w:p>
-      <w:r>
-        <w:t xml:space="preserve">TieneRiesgo(emergenciaMedica, </w:t>
-      </w:r>
-      <w:r>
-        <w:t>accidente, 2)</w:t>
-      </w:r>
-    </w:p>
-    <w:p>
-      <w:r>
-        <w:t xml:space="preserve">TieneRiesgo(emergenciaMedica, </w:t>
-      </w:r>
-      <w:r>
-        <w:t>infarto, 4)</w:t>
+        <w:t>%Inicialización predicados emergeenciaMedica</w:t>
+      </w:r>
+    </w:p>
+    <w:p>
+      <w:r>
+        <w:t>tieneRiesgo(emergenciaMedica, ayuda, 3).</w:t>
+      </w:r>
+    </w:p>
+    <w:p>
+      <w:r>
+        <w:t>critica(emergenciaMedica, ayuda).</w:t>
+      </w:r>
+    </w:p>
+    <w:p>
+      <w:r>
+        <w:t>tieneRiesgo(emergenciaMedica, herido, 3).</w:t>
+      </w:r>
+    </w:p>
+    <w:p>
+      <w:r>
+        <w:t>tieneRiesgo(emergenciaMedica, llamar_policia, 3).</w:t>
+      </w:r>
+    </w:p>
+    <w:p>
+      <w:r>
+        <w:t>critica(emergenciaMedica, llamar_policia).</w:t>
+      </w:r>
+    </w:p>
+    <w:p>
+      <w:r>
+        <w:t>tieneRiesgo(emergenciaMedica, llamar_ambulancia, 6).</w:t>
+      </w:r>
+    </w:p>
+    <w:p>
+      <w:r>
+        <w:t>critica(emergenciaMedica, llamar_ambulancia).</w:t>
+      </w:r>
+    </w:p>
+    <w:p>
+      <w:r>
+        <w:t>tieneRiesgo(emergenciaMedica, medico, 3).</w:t>
+      </w:r>
+    </w:p>
+    <w:p>
+      <w:r>
+        <w:t>tieneRiesgo(emergenciaMedica, choque, 2).</w:t>
       </w:r>
     </w:p>
     <w:p>
       <w:r>
         <w:lastRenderedPageBreak/>
-        <w:t xml:space="preserve">TieneRiesgo(emergenciaMedica, </w:t>
-      </w:r>
-      <w:r>
-        <w:t>descompensar, 3)</w:t>
-      </w:r>
-    </w:p>
-    <w:p>
-      <w:r>
-        <w:t xml:space="preserve">TieneRiesgo(emergenciaMedica, </w:t>
-      </w:r>
-      <w:r>
-        <w:t xml:space="preserve">emergencia, </w:t>
-      </w:r>
-      <w:r>
-        <w:t>4</w:t>
-      </w:r>
-      <w:r>
-        <w:t>)</w:t>
-      </w:r>
-    </w:p>
-    <w:p>
-      <w:r>
-        <w:t xml:space="preserve">Critica(emergenciaMedica, </w:t>
-      </w:r>
-      <w:r>
-        <w:t>emergencia)</w:t>
-      </w:r>
-    </w:p>
-    <w:p>
-      <w:r>
-        <w:t xml:space="preserve">TieneRiesgo(emergenciaMedica, </w:t>
-      </w:r>
-      <w:r>
-        <w:t>hospital</w:t>
-      </w:r>
-      <w:r>
-        <w:t xml:space="preserve">, </w:t>
-      </w:r>
-      <w:r>
-        <w:t>3</w:t>
-      </w:r>
-      <w:r>
-        <w:t>)</w:t>
-      </w:r>
-    </w:p>
-    <w:p>
-      <w:r>
-        <w:t xml:space="preserve">Critica(emergenciaMedica, </w:t>
-      </w:r>
-      <w:r>
-        <w:t>hospital)</w:t>
-      </w:r>
-    </w:p>
-    <w:p>
-      <w:r>
-        <w:t xml:space="preserve">TieneRiesgo(emergenciaMedica, </w:t>
-      </w:r>
-      <w:r>
-        <w:t>sangre</w:t>
-      </w:r>
-      <w:r>
-        <w:t xml:space="preserve">, </w:t>
-      </w:r>
-      <w:r>
-        <w:t>3</w:t>
-      </w:r>
-      <w:r>
-        <w:t>)</w:t>
-      </w:r>
-    </w:p>
-    <w:p>
-      <w:r>
-        <w:t xml:space="preserve">TieneRiesgo(emergenciaMedica, </w:t>
-      </w:r>
-      <w:r>
-        <w:t>corte</w:t>
-      </w:r>
-      <w:r>
-        <w:t xml:space="preserve">, </w:t>
-      </w:r>
-      <w:r>
-        <w:t>2</w:t>
-      </w:r>
-      <w:r>
-        <w:t>)</w:t>
-      </w:r>
-    </w:p>
-    <w:p>
-      <w:r>
-        <w:t xml:space="preserve">TieneRiesgo(emergenciaMedica, </w:t>
-      </w:r>
-      <w:r>
-        <w:t>desangrar</w:t>
-      </w:r>
-      <w:r>
-        <w:t xml:space="preserve">, </w:t>
-      </w:r>
-      <w:r>
-        <w:t>4</w:t>
-      </w:r>
-      <w:r>
-        <w:t>)</w:t>
-      </w:r>
-    </w:p>
-    <w:p>
-      <w:r>
-        <w:t xml:space="preserve">Critica(emergenciaMedica, </w:t>
-      </w:r>
-      <w:r>
-        <w:t>desangrar)</w:t>
+        <w:t>tieneRiesgo(emergenciaMedica, accidente, 2).</w:t>
+      </w:r>
+    </w:p>
+    <w:p>
+      <w:r>
+        <w:t>tieneRiesgo(emergenciaMedica, infarto, 4).</w:t>
+      </w:r>
+    </w:p>
+    <w:p>
+      <w:r>
+        <w:t>tieneRiesgo(emergenciaMedica, descompensar, 3).</w:t>
+      </w:r>
+    </w:p>
+    <w:p>
+      <w:r>
+        <w:t>tieneRiesgo(emergenciaMedica, emergencia, 4).</w:t>
+      </w:r>
+    </w:p>
+    <w:p>
+      <w:r>
+        <w:t>critica(emergenciaMedica, emergencia).</w:t>
+      </w:r>
+    </w:p>
+    <w:p>
+      <w:r>
+        <w:t>tieneRiesgo(emergenciaMedica, hospital, 3).</w:t>
+      </w:r>
+    </w:p>
+    <w:p>
+      <w:r>
+        <w:t>critica(emergenciaMedica, hospital).</w:t>
+      </w:r>
+    </w:p>
+    <w:p>
+      <w:r>
+        <w:t>tieneRiesgo(emergenciaMedica, sangre, 3).</w:t>
+      </w:r>
+    </w:p>
+    <w:p>
+      <w:r>
+        <w:t>tieneRiesgo(emergenciaMedica, corte, 2).</w:t>
+      </w:r>
+    </w:p>
+    <w:p>
+      <w:r>
+        <w:t>tieneRiesgo(emergenciaMedica, desangrar, 4).</w:t>
+      </w:r>
+    </w:p>
+    <w:p>
+      <w:r>
+        <w:t>critica(emergenciaMedica, desangrar).</w:t>
       </w:r>
     </w:p>
     <w:p/>
     <w:p>
       <w:r>
-        <w:t xml:space="preserve">TieneRiesgo(incendio, </w:t>
-      </w:r>
-      <w:r>
-        <w:t>fuego, 4)</w:t>
-      </w:r>
-    </w:p>
-    <w:p>
-      <w:r>
-        <w:t xml:space="preserve">Critica(incendio, </w:t>
-      </w:r>
-      <w:r>
-        <w:t>fuego)</w:t>
-      </w:r>
-    </w:p>
-    <w:p>
-      <w:r>
-        <w:t xml:space="preserve">TieneRiesgo(incendio, </w:t>
-      </w:r>
-      <w:r>
-        <w:t>ayuda, 3)</w:t>
-      </w:r>
-    </w:p>
-    <w:p>
-      <w:r>
-        <w:t xml:space="preserve">TieneRiesgo(incendio, </w:t>
-      </w:r>
-      <w:r>
-        <w:t>herido, 3)</w:t>
-      </w:r>
-    </w:p>
-    <w:p>
-      <w:r>
-        <w:t xml:space="preserve">TieneRiesgo(incendio, </w:t>
-      </w:r>
-      <w:r>
-        <w:t>incendio, 4)</w:t>
-      </w:r>
-    </w:p>
-    <w:p>
-      <w:r>
-        <w:t xml:space="preserve">Critica(incendio, </w:t>
-      </w:r>
-      <w:r>
-        <w:t>incendio)</w:t>
-      </w:r>
-    </w:p>
-    <w:p>
-      <w:r>
-        <w:t xml:space="preserve">TieneRiesgo(incendio, </w:t>
-      </w:r>
-      <w:r>
-        <w:t>llamar policia, 3)</w:t>
-      </w:r>
-    </w:p>
-    <w:p>
-      <w:r>
-        <w:t xml:space="preserve">TieneRiesgo(incendio, </w:t>
-      </w:r>
-      <w:r>
-        <w:t>llamar ambulancia, 4)</w:t>
-      </w:r>
-    </w:p>
-    <w:p>
-      <w:r>
-        <w:t xml:space="preserve">Critica(incendio, </w:t>
-      </w:r>
-      <w:r>
-        <w:t>llamar ambulancia)</w:t>
-      </w:r>
-    </w:p>
-    <w:p>
-      <w:r>
-        <w:t xml:space="preserve">TieneRiesgo(incendio, </w:t>
-      </w:r>
-      <w:r>
-        <w:t>llamar bomberos, 6)</w:t>
-      </w:r>
-    </w:p>
-    <w:p>
-      <w:r>
-        <w:t xml:space="preserve">Critica(incendio, </w:t>
-      </w:r>
-      <w:r>
-        <w:t>llamar bomberos)</w:t>
-      </w:r>
-    </w:p>
-    <w:p>
-      <w:r>
-        <w:t xml:space="preserve">TieneRiesgo(incendio, </w:t>
-      </w:r>
-      <w:r>
-        <w:t>emergencia, 4)</w:t>
-      </w:r>
-    </w:p>
-    <w:p>
-      <w:r>
-        <w:t xml:space="preserve">Critica(incendio, </w:t>
-      </w:r>
-      <w:r>
-        <w:t>emergencia)</w:t>
-      </w:r>
-    </w:p>
-    <w:p>
-      <w:r>
-        <w:t xml:space="preserve">TieneRiesgo(incendio, </w:t>
-      </w:r>
-      <w:r>
-        <w:t>hospital, 3)</w:t>
-      </w:r>
-    </w:p>
-    <w:p>
-      <w:r>
-        <w:t xml:space="preserve">Critica(incendio, </w:t>
-      </w:r>
-      <w:r>
-        <w:t>hospital)</w:t>
-      </w:r>
-    </w:p>
-    <w:p>
-      <w:r>
-        <w:t xml:space="preserve">TieneRiesgo(incendio, </w:t>
-      </w:r>
-      <w:r>
-        <w:t>quemar, 3)</w:t>
-      </w:r>
-    </w:p>
-    <w:p>
-      <w:r>
-        <w:t xml:space="preserve">TieneRiesgo(incendio, </w:t>
-      </w:r>
-      <w:r>
-        <w:t>quemadura, 3)</w:t>
+        <w:t>%Inicialización predicados incendio</w:t>
+      </w:r>
+    </w:p>
+    <w:p>
+      <w:r>
+        <w:t>tieneRiesgo(incendio, fuego, 4).</w:t>
+      </w:r>
+    </w:p>
+    <w:p>
+      <w:r>
+        <w:t>critica(incendio, fuego).</w:t>
+      </w:r>
+    </w:p>
+    <w:p>
+      <w:r>
+        <w:t>tieneRiesgo(incendio, ayuda, 3).</w:t>
+      </w:r>
+    </w:p>
+    <w:p>
+      <w:r>
+        <w:t>tieneRiesgo(incendio, herido, 3).</w:t>
+      </w:r>
+    </w:p>
+    <w:p>
+      <w:r>
+        <w:t>tieneRiesgo(incendio, incendio, 4).</w:t>
+      </w:r>
+    </w:p>
+    <w:p>
+      <w:r>
+        <w:t>critica(incendio, incendio).</w:t>
+      </w:r>
+    </w:p>
+    <w:p>
+      <w:r>
+        <w:t>tieneRiesgo(incendio, llamar_policia, 3).</w:t>
+      </w:r>
+    </w:p>
+    <w:p>
+      <w:r>
+        <w:t>tieneRiesgo(incendio, llamar_ambulancia, 4).</w:t>
+      </w:r>
+    </w:p>
+    <w:p>
+      <w:r>
+        <w:t>critica(incendio, llamar_ambulancia).</w:t>
+      </w:r>
+    </w:p>
+    <w:p>
+      <w:r>
+        <w:t>tieneRiesgo(incendio, llamar_bomberos, 6).</w:t>
+      </w:r>
+    </w:p>
+    <w:p>
+      <w:r>
+        <w:t>critica(incendio, llamar_bomberos).</w:t>
+      </w:r>
+    </w:p>
+    <w:p>
+      <w:r>
+        <w:t>tieneRiesgo(incendio, emergencia, 4).</w:t>
+      </w:r>
+    </w:p>
+    <w:p>
+      <w:r>
+        <w:t>critica(incendio, emergencia).</w:t>
+      </w:r>
+    </w:p>
+    <w:p>
+      <w:r>
+        <w:t>tieneRiesgo(incendio, hospital, 3).</w:t>
+      </w:r>
+    </w:p>
+    <w:p>
+      <w:r>
+        <w:t>critica(incendio, hospital).</w:t>
+      </w:r>
+    </w:p>
+    <w:p>
+      <w:r>
+        <w:t>tieneRiesgo(incendio, quemar, 3).</w:t>
+      </w:r>
+    </w:p>
+    <w:p>
+      <w:r>
+        <w:t>tieneRiesgo(incendio, quemadura, 3).</w:t>
       </w:r>
     </w:p>
     <w:p/>
     <w:p>
       <w:r>
-        <w:t xml:space="preserve">TieneRiesgo(explosion, </w:t>
-      </w:r>
-      <w:r>
-        <w:t>fuego, 3)</w:t>
-      </w:r>
-    </w:p>
-    <w:p>
-      <w:r>
-        <w:t xml:space="preserve">TieneRiesgo(explosion, </w:t>
-      </w:r>
-      <w:r>
-        <w:t>ayuda, 3)</w:t>
-      </w:r>
-    </w:p>
-    <w:p>
-      <w:r>
-        <w:t xml:space="preserve">TieneRiesgo(explosion, </w:t>
-      </w:r>
-      <w:r>
-        <w:t>herido, 3)</w:t>
-      </w:r>
-    </w:p>
-    <w:p>
-      <w:r>
         <w:lastRenderedPageBreak/>
-        <w:t xml:space="preserve">TieneRiesgo(explosion, </w:t>
-      </w:r>
-      <w:r>
-        <w:t>llamar policia, 5)</w:t>
-      </w:r>
-    </w:p>
-    <w:p>
-      <w:r>
-        <w:t xml:space="preserve">Critica(explosion, </w:t>
-      </w:r>
-      <w:r>
-        <w:t>llamar policía)</w:t>
-      </w:r>
-    </w:p>
-    <w:p>
-      <w:r>
-        <w:t xml:space="preserve">TieneRiesgo(explosion, </w:t>
-      </w:r>
-      <w:r>
-        <w:t>llamar ambulancia, 5)</w:t>
-      </w:r>
-    </w:p>
-    <w:p>
-      <w:r>
-        <w:t xml:space="preserve">Critica(explosion, </w:t>
-      </w:r>
-      <w:r>
-        <w:t>llamar ambulancia)</w:t>
-      </w:r>
-    </w:p>
-    <w:p>
-      <w:r>
-        <w:t xml:space="preserve">TieneRiesgo(explosion, </w:t>
-      </w:r>
-      <w:r>
-        <w:t>llamar bomberos, 5)</w:t>
-      </w:r>
-    </w:p>
-    <w:p>
-      <w:r>
-        <w:t xml:space="preserve">Critica(explosion, </w:t>
-      </w:r>
-      <w:r>
-        <w:t>llamar bomberos)</w:t>
-      </w:r>
-    </w:p>
-    <w:p>
-      <w:r>
-        <w:t xml:space="preserve">TieneRiesgo(explosion, </w:t>
-      </w:r>
-      <w:r>
-        <w:t>explosion</w:t>
-      </w:r>
-      <w:r>
-        <w:t xml:space="preserve">, </w:t>
-      </w:r>
-      <w:r>
-        <w:t>4</w:t>
-      </w:r>
-      <w:r>
-        <w:t>)</w:t>
-      </w:r>
-    </w:p>
-    <w:p>
-      <w:r>
-        <w:t xml:space="preserve">Critica(explosion, </w:t>
-      </w:r>
-      <w:r>
-        <w:t>explosión)</w:t>
-      </w:r>
-    </w:p>
-    <w:p>
-      <w:r>
-        <w:t xml:space="preserve">TieneRiesgo(explosion, </w:t>
-      </w:r>
-      <w:r>
-        <w:t>explotar</w:t>
-      </w:r>
-      <w:r>
-        <w:t xml:space="preserve">, </w:t>
-      </w:r>
-      <w:r>
-        <w:t>4</w:t>
-      </w:r>
-      <w:r>
-        <w:t>)</w:t>
-      </w:r>
-    </w:p>
-    <w:p>
-      <w:r>
-        <w:t xml:space="preserve">Critica(explosion, </w:t>
-      </w:r>
-      <w:r>
-        <w:t>explotar)</w:t>
-      </w:r>
-    </w:p>
-    <w:p>
-      <w:r>
-        <w:t xml:space="preserve">TieneRiesgo(explosion, </w:t>
-      </w:r>
-      <w:r>
-        <w:t>emergencia</w:t>
-      </w:r>
-      <w:r>
-        <w:t xml:space="preserve">, </w:t>
-      </w:r>
-      <w:r>
-        <w:t>4</w:t>
-      </w:r>
-      <w:r>
-        <w:t>)</w:t>
-      </w:r>
-    </w:p>
-    <w:p>
-      <w:r>
-        <w:t xml:space="preserve">Critica(explosion, </w:t>
-      </w:r>
-      <w:r>
-        <w:t>emergencia)</w:t>
-      </w:r>
-    </w:p>
-    <w:p>
-      <w:r>
-        <w:t xml:space="preserve">TieneRiesgo(explosion, </w:t>
-      </w:r>
-      <w:r>
-        <w:t>hospital</w:t>
-      </w:r>
-      <w:r>
-        <w:t xml:space="preserve">, </w:t>
-      </w:r>
-      <w:r>
-        <w:t>3</w:t>
-      </w:r>
-      <w:r>
-        <w:t>)</w:t>
-      </w:r>
-    </w:p>
-    <w:p>
-      <w:r>
-        <w:t xml:space="preserve">TieneRiesgo(explosion, </w:t>
-      </w:r>
-      <w:r>
-        <w:t>ataque</w:t>
-      </w:r>
-      <w:r>
-        <w:t xml:space="preserve">, </w:t>
-      </w:r>
-      <w:r>
-        <w:t>3</w:t>
-      </w:r>
-      <w:r>
-        <w:t>)</w:t>
-      </w:r>
-    </w:p>
-    <w:p>
-      <w:r>
-        <w:t xml:space="preserve">TieneRiesgo(explosion, </w:t>
-      </w:r>
-      <w:r>
-        <w:t>bomba</w:t>
-      </w:r>
-      <w:r>
-        <w:t xml:space="preserve">, </w:t>
-      </w:r>
-      <w:r>
-        <w:t>4</w:t>
-      </w:r>
-      <w:r>
-        <w:t>)</w:t>
-      </w:r>
-    </w:p>
-    <w:p>
-      <w:r>
-        <w:t xml:space="preserve">Critica(explosion, </w:t>
-      </w:r>
-      <w:r>
-        <w:t>bomba)</w:t>
+        <w:t>%Inicialización predicados explosion</w:t>
+      </w:r>
+    </w:p>
+    <w:p>
+      <w:r>
+        <w:t>tieneRiesgo(explosion, fuego, 3).</w:t>
+      </w:r>
+    </w:p>
+    <w:p>
+      <w:r>
+        <w:t>tieneRiesgo(explosion, ayuda, 3).</w:t>
+      </w:r>
+    </w:p>
+    <w:p>
+      <w:r>
+        <w:t>tieneRiesgo(explosion, herido, 3).</w:t>
+      </w:r>
+    </w:p>
+    <w:p>
+      <w:r>
+        <w:t>tieneRiesgo(explosion, llamar_policia, 5).</w:t>
+      </w:r>
+    </w:p>
+    <w:p>
+      <w:r>
+        <w:t>critica(explosion, llamar_policia).</w:t>
+      </w:r>
+    </w:p>
+    <w:p>
+      <w:r>
+        <w:t>tieneRiesgo(explosion, llamar_ambulancia, 5).</w:t>
+      </w:r>
+    </w:p>
+    <w:p>
+      <w:r>
+        <w:t>critica(explosion, llamar_ambulancia).</w:t>
+      </w:r>
+    </w:p>
+    <w:p>
+      <w:r>
+        <w:t>tieneRiesgo(explosion, llamar_bomberos, 5).</w:t>
+      </w:r>
+    </w:p>
+    <w:p>
+      <w:r>
+        <w:t>critica(explosion, llamar_bomberos).</w:t>
+      </w:r>
+    </w:p>
+    <w:p>
+      <w:r>
+        <w:t>tieneRiesgo(explosion, explosion, 4).</w:t>
+      </w:r>
+    </w:p>
+    <w:p>
+      <w:r>
+        <w:t>critica(explosion, explosion).</w:t>
+      </w:r>
+    </w:p>
+    <w:p>
+      <w:r>
+        <w:t>tieneRiesgo(explosion, explotar, 4).</w:t>
+      </w:r>
+    </w:p>
+    <w:p>
+      <w:r>
+        <w:t>critica(explosion, explotar).</w:t>
+      </w:r>
+    </w:p>
+    <w:p>
+      <w:r>
+        <w:t>tieneRiesgo(explosion, emergencia, 4).</w:t>
+      </w:r>
+    </w:p>
+    <w:p>
+      <w:r>
+        <w:t>critica(explosion, emergencia).</w:t>
+      </w:r>
+    </w:p>
+    <w:p>
+      <w:r>
+        <w:t>tieneRiesgo(explosion, hospital, 3).</w:t>
+      </w:r>
+    </w:p>
+    <w:p>
+      <w:r>
+        <w:t>tieneRiesgo(explosion, ataque, 3).</w:t>
+      </w:r>
+    </w:p>
+    <w:p>
+      <w:r>
+        <w:t>tieneRiesgo(explosion, bomba, 4).</w:t>
+      </w:r>
+    </w:p>
+    <w:p>
+      <w:r>
+        <w:t>critica(explosion, bomba).</w:t>
       </w:r>
     </w:p>
     <w:p/>
     <w:p>
       <w:r>
-        <w:t xml:space="preserve">LimiteRiesgo(delitoHogar, </w:t>
-      </w:r>
-      <w:r>
-        <w:t>10</w:t>
-      </w:r>
-      <w:r>
-        <w:t>)</w:t>
-      </w:r>
-    </w:p>
-    <w:p>
-      <w:r>
-        <w:t xml:space="preserve">LimiteRiesgo(delitoCallejero, </w:t>
-      </w:r>
-      <w:r>
-        <w:t>10)</w:t>
-      </w:r>
-    </w:p>
-    <w:p>
-      <w:r>
-        <w:t xml:space="preserve">LimiteRiesgo(violenciaDomestica, </w:t>
-      </w:r>
-      <w:r>
-        <w:t>10)</w:t>
-      </w:r>
-    </w:p>
-    <w:p>
-      <w:r>
-        <w:t xml:space="preserve">LimiteRiesgo(incendio, </w:t>
-      </w:r>
-      <w:r>
-        <w:t>10)</w:t>
-      </w:r>
-    </w:p>
-    <w:p>
-      <w:r>
-        <w:t xml:space="preserve">LimiteRiesgo(emergenciaMedica, </w:t>
-      </w:r>
-      <w:r>
-        <w:t>10)</w:t>
-      </w:r>
-    </w:p>
-    <w:p>
-      <w:r>
-        <w:t xml:space="preserve">LimiteRiesgo(explosion, </w:t>
-      </w:r>
-      <w:r>
-        <w:t>10)</w:t>
+        <w:t>%Inicialización límites de riesgo</w:t>
+      </w:r>
+    </w:p>
+    <w:p>
+      <w:r>
+        <w:t>limiteRiesgo(delitoHogar, 10).</w:t>
+      </w:r>
+    </w:p>
+    <w:p>
+      <w:r>
+        <w:t>limiteRiesgo(delitoCallejero, 10).</w:t>
+      </w:r>
+    </w:p>
+    <w:p>
+      <w:r>
+        <w:t>limiteRiesgo(violenciaDomestica, 10).</w:t>
+      </w:r>
+    </w:p>
+    <w:p>
+      <w:r>
+        <w:t>limiteRiesgo(incendio, 10).</w:t>
+      </w:r>
+    </w:p>
+    <w:p>
+      <w:r>
+        <w:t>limiteRiesgo(emergenciaMedica, 10).</w:t>
+      </w:r>
+    </w:p>
+    <w:p>
+      <w:r>
+        <w:t>limiteRiesgo(explosion, 10).</w:t>
       </w:r>
     </w:p>
     <w:p/>
     <w:p>
       <w:r>
-        <w:t>Riesgo(delitoHogar, 0)</w:t>
-      </w:r>
-    </w:p>
-    <w:p>
-      <w:r>
-        <w:t>Riesgo(delitoCallejero, 0)</w:t>
-      </w:r>
-    </w:p>
-    <w:p>
-      <w:r>
-        <w:t>Riesgo(violenciaDomestica, 0)</w:t>
-      </w:r>
-    </w:p>
-    <w:p>
-      <w:r>
-        <w:t>Riesgo(incendio, 0)</w:t>
-      </w:r>
-    </w:p>
-    <w:p>
-      <w:r>
-        <w:t>Riesgo(emergenciaMedica, 0)</w:t>
-      </w:r>
-    </w:p>
-    <w:p>
-      <w:r>
-        <w:t>Riesgo(explosion, 0)</w:t>
+        <w:t>%Inicialización contadores de riesgo</w:t>
+      </w:r>
+      <w:bookmarkStart w:id="0" w:name="_GoBack"/>
+      <w:bookmarkEnd w:id="0"/>
+    </w:p>
+    <w:p>
+      <w:r>
+        <w:t>riesgo(delitoHogar, 0).</w:t>
+      </w:r>
+    </w:p>
+    <w:p>
+      <w:r>
+        <w:lastRenderedPageBreak/>
+        <w:t>riesgo(delitoCallejero, 0).</w:t>
+      </w:r>
+    </w:p>
+    <w:p>
+      <w:r>
+        <w:t>riesgo(violenciaDomestica, 0).</w:t>
+      </w:r>
+    </w:p>
+    <w:p>
+      <w:r>
+        <w:t>riesgo(incendio, 0).</w:t>
+      </w:r>
+    </w:p>
+    <w:p>
+      <w:r>
+        <w:t>riesgo(emergenciaMedica, 0).</w:t>
+      </w:r>
+    </w:p>
+    <w:p>
+      <w:r>
+        <w:t>riesgo(explosion, 0).</w:t>
       </w:r>
     </w:p>
     <w:p/>
     <w:p>
       <w:r>
-        <w:lastRenderedPageBreak/>
-        <w:t>NoSucede</w:t>
-      </w:r>
-      <w:r>
-        <w:t>(delitoHogar)</w:t>
-      </w:r>
-    </w:p>
-    <w:p>
-      <w:r>
-        <w:t>NoSucede(delitoCallejero)</w:t>
-      </w:r>
-    </w:p>
-    <w:p>
-      <w:r>
-        <w:t>NoSucede(violenciaDomestica)</w:t>
-      </w:r>
-    </w:p>
-    <w:p>
-      <w:r>
-        <w:t>NoSucede</w:t>
-      </w:r>
-      <w:r>
-        <w:t>(incendio</w:t>
-      </w:r>
-      <w:r>
-        <w:t>)</w:t>
-      </w:r>
-    </w:p>
-    <w:p>
-      <w:r>
-        <w:t>NoSucede(emergenc</w:t>
-      </w:r>
-      <w:r>
-        <w:t>iaMedica</w:t>
-      </w:r>
-      <w:r>
-        <w:t>)</w:t>
-      </w:r>
-    </w:p>
-    <w:p>
-      <w:r>
-        <w:t>NoSucede</w:t>
-      </w:r>
-      <w:r>
-        <w:t>(explosion</w:t>
-      </w:r>
-      <w:r>
-        <w:t>)</w:t>
+        <w:t>%Inicialización del estado de los incidentes</w:t>
+      </w:r>
+    </w:p>
+    <w:p>
+      <w:r>
+        <w:t>noSucede(delitoHogar).</w:t>
+      </w:r>
+    </w:p>
+    <w:p>
+      <w:r>
+        <w:t>noSucede(delitoCallejero).</w:t>
+      </w:r>
+    </w:p>
+    <w:p>
+      <w:r>
+        <w:t>noSucede(violenciaDomestica).</w:t>
+      </w:r>
+    </w:p>
+    <w:p>
+      <w:r>
+        <w:t>noSucede(incendio).</w:t>
+      </w:r>
+    </w:p>
+    <w:p>
+      <w:r>
+        <w:t>noSucede(emergenciaMedica).</w:t>
+      </w:r>
+    </w:p>
+    <w:p>
+      <w:r>
+        <w:t>noSucede(explosion).</w:t>
       </w:r>
     </w:p>
     <w:sectPr>
@@ -3214,7 +2643,7 @@
 </file>
 
 <file path=word/endnotes.xml><?xml version="1.0" encoding="utf-8"?>
-<w:endnotes xmlns:wpc="http://schemas.microsoft.com/office/word/2010/wordprocessingCanvas" xmlns:mc="http://schemas.openxmlformats.org/markup-compatibility/2006" xmlns:o="urn:schemas-microsoft-com:office:office" xmlns:r="http://schemas.openxmlformats.org/officeDocument/2006/relationships" xmlns:m="http://schemas.openxmlformats.org/officeDocument/2006/math" xmlns:v="urn:schemas-microsoft-com:vml" xmlns:wp14="http://schemas.microsoft.com/office/word/2010/wordprocessingDrawing" xmlns:wp="http://schemas.openxmlformats.org/drawingml/2006/wordprocessingDrawing" xmlns:w10="urn:schemas-microsoft-com:office:word" xmlns:w="http://schemas.openxmlformats.org/wordprocessingml/2006/main" xmlns:w14="http://schemas.microsoft.com/office/word/2010/wordml" xmlns:w15="http://schemas.microsoft.com/office/word/2012/wordml" xmlns:wpg="http://schemas.microsoft.com/office/word/2010/wordprocessingGroup" xmlns:wpi="http://schemas.microsoft.com/office/word/2010/wordprocessingInk" xmlns:wne="http://schemas.microsoft.com/office/word/2006/wordml" xmlns:wps="http://schemas.microsoft.com/office/word/2010/wordprocessingShape" mc:Ignorable="w14 w15 wp14">
+<w:endnotes xmlns:wpc="http://schemas.microsoft.com/office/word/2010/wordprocessingCanvas" xmlns:cx="http://schemas.microsoft.com/office/drawing/2014/chartex" xmlns:cx1="http://schemas.microsoft.com/office/drawing/2015/9/8/chartex" xmlns:cx2="http://schemas.microsoft.com/office/drawing/2015/10/21/chartex" xmlns:cx3="http://schemas.microsoft.com/office/drawing/2016/5/9/chartex" xmlns:cx4="http://schemas.microsoft.com/office/drawing/2016/5/10/chartex" xmlns:cx5="http://schemas.microsoft.com/office/drawing/2016/5/11/chartex" xmlns:mc="http://schemas.openxmlformats.org/markup-compatibility/2006" xmlns:o="urn:schemas-microsoft-com:office:office" xmlns:r="http://schemas.openxmlformats.org/officeDocument/2006/relationships" xmlns:m="http://schemas.openxmlformats.org/officeDocument/2006/math" xmlns:v="urn:schemas-microsoft-com:vml" xmlns:wp14="http://schemas.microsoft.com/office/word/2010/wordprocessingDrawing" xmlns:wp="http://schemas.openxmlformats.org/drawingml/2006/wordprocessingDrawing" xmlns:w10="urn:schemas-microsoft-com:office:word" xmlns:w="http://schemas.openxmlformats.org/wordprocessingml/2006/main" xmlns:w14="http://schemas.microsoft.com/office/word/2010/wordml" xmlns:w15="http://schemas.microsoft.com/office/word/2012/wordml" xmlns:w16se="http://schemas.microsoft.com/office/word/2015/wordml/symex" xmlns:wpg="http://schemas.microsoft.com/office/word/2010/wordprocessingGroup" xmlns:wpi="http://schemas.microsoft.com/office/word/2010/wordprocessingInk" xmlns:wne="http://schemas.microsoft.com/office/word/2006/wordml" xmlns:wps="http://schemas.microsoft.com/office/word/2010/wordprocessingShape" mc:Ignorable="w14 w15 w16se wp14">
   <w:endnote w:type="separator" w:id="-1">
     <w:p>
       <w:pPr>
@@ -3239,7 +2668,7 @@
 </file>
 
 <file path=word/footnotes.xml><?xml version="1.0" encoding="utf-8"?>
-<w:footnotes xmlns:wpc="http://schemas.microsoft.com/office/word/2010/wordprocessingCanvas" xmlns:mc="http://schemas.openxmlformats.org/markup-compatibility/2006" xmlns:o="urn:schemas-microsoft-com:office:office" xmlns:r="http://schemas.openxmlformats.org/officeDocument/2006/relationships" xmlns:m="http://schemas.openxmlformats.org/officeDocument/2006/math" xmlns:v="urn:schemas-microsoft-com:vml" xmlns:wp14="http://schemas.microsoft.com/office/word/2010/wordprocessingDrawing" xmlns:wp="http://schemas.openxmlformats.org/drawingml/2006/wordprocessingDrawing" xmlns:w10="urn:schemas-microsoft-com:office:word" xmlns:w="http://schemas.openxmlformats.org/wordprocessingml/2006/main" xmlns:w14="http://schemas.microsoft.com/office/word/2010/wordml" xmlns:w15="http://schemas.microsoft.com/office/word/2012/wordml" xmlns:wpg="http://schemas.microsoft.com/office/word/2010/wordprocessingGroup" xmlns:wpi="http://schemas.microsoft.com/office/word/2010/wordprocessingInk" xmlns:wne="http://schemas.microsoft.com/office/word/2006/wordml" xmlns:wps="http://schemas.microsoft.com/office/word/2010/wordprocessingShape" mc:Ignorable="w14 w15 wp14">
+<w:footnotes xmlns:wpc="http://schemas.microsoft.com/office/word/2010/wordprocessingCanvas" xmlns:cx="http://schemas.microsoft.com/office/drawing/2014/chartex" xmlns:cx1="http://schemas.microsoft.com/office/drawing/2015/9/8/chartex" xmlns:cx2="http://schemas.microsoft.com/office/drawing/2015/10/21/chartex" xmlns:cx3="http://schemas.microsoft.com/office/drawing/2016/5/9/chartex" xmlns:cx4="http://schemas.microsoft.com/office/drawing/2016/5/10/chartex" xmlns:cx5="http://schemas.microsoft.com/office/drawing/2016/5/11/chartex" xmlns:mc="http://schemas.openxmlformats.org/markup-compatibility/2006" xmlns:o="urn:schemas-microsoft-com:office:office" xmlns:r="http://schemas.openxmlformats.org/officeDocument/2006/relationships" xmlns:m="http://schemas.openxmlformats.org/officeDocument/2006/math" xmlns:v="urn:schemas-microsoft-com:vml" xmlns:wp14="http://schemas.microsoft.com/office/word/2010/wordprocessingDrawing" xmlns:wp="http://schemas.openxmlformats.org/drawingml/2006/wordprocessingDrawing" xmlns:w10="urn:schemas-microsoft-com:office:word" xmlns:w="http://schemas.openxmlformats.org/wordprocessingml/2006/main" xmlns:w14="http://schemas.microsoft.com/office/word/2010/wordml" xmlns:w15="http://schemas.microsoft.com/office/word/2012/wordml" xmlns:w16se="http://schemas.microsoft.com/office/word/2015/wordml/symex" xmlns:wpg="http://schemas.microsoft.com/office/word/2010/wordprocessingGroup" xmlns:wpi="http://schemas.microsoft.com/office/word/2010/wordprocessingInk" xmlns:wne="http://schemas.microsoft.com/office/word/2006/wordml" xmlns:wps="http://schemas.microsoft.com/office/word/2010/wordprocessingShape" mc:Ignorable="w14 w15 w16se wp14">
   <w:footnote w:type="separator" w:id="-1">
     <w:p>
       <w:pPr>
@@ -3264,7 +2693,7 @@
 </file>
 
 <file path=word/numbering.xml><?xml version="1.0" encoding="utf-8"?>
-<w:numbering xmlns:wpc="http://schemas.microsoft.com/office/word/2010/wordprocessingCanvas" xmlns:mc="http://schemas.openxmlformats.org/markup-compatibility/2006" xmlns:o="urn:schemas-microsoft-com:office:office" xmlns:r="http://schemas.openxmlformats.org/officeDocument/2006/relationships" xmlns:m="http://schemas.openxmlformats.org/officeDocument/2006/math" xmlns:v="urn:schemas-microsoft-com:vml" xmlns:wp14="http://schemas.microsoft.com/office/word/2010/wordprocessingDrawing" xmlns:wp="http://schemas.openxmlformats.org/drawingml/2006/wordprocessingDrawing" xmlns:w10="urn:schemas-microsoft-com:office:word" xmlns:w="http://schemas.openxmlformats.org/wordprocessingml/2006/main" xmlns:w14="http://schemas.microsoft.com/office/word/2010/wordml" xmlns:w15="http://schemas.microsoft.com/office/word/2012/wordml" xmlns:wpg="http://schemas.microsoft.com/office/word/2010/wordprocessingGroup" xmlns:wpi="http://schemas.microsoft.com/office/word/2010/wordprocessingInk" xmlns:wne="http://schemas.microsoft.com/office/word/2006/wordml" xmlns:wps="http://schemas.microsoft.com/office/word/2010/wordprocessingShape" mc:Ignorable="w14 w15 wp14">
+<w:numbering xmlns:wpc="http://schemas.microsoft.com/office/word/2010/wordprocessingCanvas" xmlns:cx="http://schemas.microsoft.com/office/drawing/2014/chartex" xmlns:cx1="http://schemas.microsoft.com/office/drawing/2015/9/8/chartex" xmlns:cx2="http://schemas.microsoft.com/office/drawing/2015/10/21/chartex" xmlns:cx3="http://schemas.microsoft.com/office/drawing/2016/5/9/chartex" xmlns:cx4="http://schemas.microsoft.com/office/drawing/2016/5/10/chartex" xmlns:cx5="http://schemas.microsoft.com/office/drawing/2016/5/11/chartex" xmlns:mc="http://schemas.openxmlformats.org/markup-compatibility/2006" xmlns:o="urn:schemas-microsoft-com:office:office" xmlns:r="http://schemas.openxmlformats.org/officeDocument/2006/relationships" xmlns:m="http://schemas.openxmlformats.org/officeDocument/2006/math" xmlns:v="urn:schemas-microsoft-com:vml" xmlns:wp14="http://schemas.microsoft.com/office/word/2010/wordprocessingDrawing" xmlns:wp="http://schemas.openxmlformats.org/drawingml/2006/wordprocessingDrawing" xmlns:w10="urn:schemas-microsoft-com:office:word" xmlns:w="http://schemas.openxmlformats.org/wordprocessingml/2006/main" xmlns:w14="http://schemas.microsoft.com/office/word/2010/wordml" xmlns:w15="http://schemas.microsoft.com/office/word/2012/wordml" xmlns:w16se="http://schemas.microsoft.com/office/word/2015/wordml/symex" xmlns:wpg="http://schemas.microsoft.com/office/word/2010/wordprocessingGroup" xmlns:wpi="http://schemas.microsoft.com/office/word/2010/wordprocessingInk" xmlns:wne="http://schemas.microsoft.com/office/word/2006/wordml" xmlns:wps="http://schemas.microsoft.com/office/word/2010/wordprocessingShape" mc:Ignorable="w14 w15 w16se wp14">
   <w:abstractNum w:abstractNumId="0" w15:restartNumberingAfterBreak="0">
     <w:nsid w:val="10425480"/>
     <w:multiLevelType w:val="hybridMultilevel"/>
@@ -3475,7 +2904,7 @@
 </file>
 
 <file path=word/styles.xml><?xml version="1.0" encoding="utf-8"?>
-<w:styles xmlns:mc="http://schemas.openxmlformats.org/markup-compatibility/2006" xmlns:r="http://schemas.openxmlformats.org/officeDocument/2006/relationships" xmlns:w="http://schemas.openxmlformats.org/wordprocessingml/2006/main" xmlns:w14="http://schemas.microsoft.com/office/word/2010/wordml" xmlns:w15="http://schemas.microsoft.com/office/word/2012/wordml" mc:Ignorable="w14 w15">
+<w:styles xmlns:mc="http://schemas.openxmlformats.org/markup-compatibility/2006" xmlns:r="http://schemas.openxmlformats.org/officeDocument/2006/relationships" xmlns:w="http://schemas.openxmlformats.org/wordprocessingml/2006/main" xmlns:w14="http://schemas.microsoft.com/office/word/2010/wordml" xmlns:w15="http://schemas.microsoft.com/office/word/2012/wordml" xmlns:w16se="http://schemas.microsoft.com/office/word/2015/wordml/symex" mc:Ignorable="w14 w15 w16se">
   <w:docDefaults>
     <w:rPrDefault>
       <w:rPr>
@@ -3491,7 +2920,7 @@
       </w:pPr>
     </w:pPrDefault>
   </w:docDefaults>
-  <w:latentStyles w:defLockedState="0" w:defUIPriority="99" w:defSemiHidden="0" w:defUnhideWhenUsed="0" w:defQFormat="0" w:count="371">
+  <w:latentStyles w:defLockedState="0" w:defUIPriority="99" w:defSemiHidden="0" w:defUnhideWhenUsed="0" w:defQFormat="0" w:count="374">
     <w:lsdException w:name="Normal" w:uiPriority="0" w:qFormat="1"/>
     <w:lsdException w:name="heading 1" w:uiPriority="9" w:qFormat="1"/>
     <w:lsdException w:name="heading 2" w:semiHidden="1" w:uiPriority="9" w:unhideWhenUsed="1" w:qFormat="1"/>
@@ -3597,7 +3026,6 @@
     <w:lsdException w:name="HTML Sample" w:semiHidden="1" w:unhideWhenUsed="1"/>
     <w:lsdException w:name="HTML Typewriter" w:semiHidden="1" w:unhideWhenUsed="1"/>
     <w:lsdException w:name="HTML Variable" w:semiHidden="1" w:unhideWhenUsed="1"/>
-    <w:lsdException w:name="Normal Table" w:semiHidden="1" w:unhideWhenUsed="1"/>
     <w:lsdException w:name="annotation subject" w:semiHidden="1" w:unhideWhenUsed="1"/>
     <w:lsdException w:name="No List" w:semiHidden="1" w:unhideWhenUsed="1"/>
     <w:lsdException w:name="Outline List 1" w:semiHidden="1" w:unhideWhenUsed="1"/>
@@ -3642,7 +3070,6 @@
     <w:lsdException w:name="Table Professional" w:semiHidden="1" w:unhideWhenUsed="1"/>
     <w:lsdException w:name="Table Subtle 1" w:semiHidden="1" w:unhideWhenUsed="1"/>
     <w:lsdException w:name="Table Subtle 2" w:semiHidden="1" w:unhideWhenUsed="1"/>
-    <w:lsdException w:name="Table Web 1" w:semiHidden="1" w:unhideWhenUsed="1"/>
     <w:lsdException w:name="Table Web 2" w:semiHidden="1" w:unhideWhenUsed="1"/>
     <w:lsdException w:name="Table Web 3" w:semiHidden="1" w:unhideWhenUsed="1"/>
     <w:lsdException w:name="Balloon Text" w:semiHidden="1" w:unhideWhenUsed="1"/>
@@ -3863,6 +3290,9 @@
     <w:lsdException w:name="List Table 5 Dark Accent 6" w:uiPriority="50"/>
     <w:lsdException w:name="List Table 6 Colorful Accent 6" w:uiPriority="51"/>
     <w:lsdException w:name="List Table 7 Colorful Accent 6" w:uiPriority="52"/>
+    <w:lsdException w:name="Mention" w:semiHidden="1" w:unhideWhenUsed="1"/>
+    <w:lsdException w:name="Smart Hyperlink" w:semiHidden="1" w:unhideWhenUsed="1"/>
+    <w:lsdException w:name="Hashtag" w:semiHidden="1" w:unhideWhenUsed="1"/>
   </w:latentStyles>
   <w:style w:type="paragraph" w:default="1" w:styleId="Normal">
     <w:name w:val="Normal"/>

</xml_diff>

<commit_message>
reglas continuadas (matchers). Quitado sucede
</commit_message>
<xml_diff>
--- a/docs/TP2/Reglas y predicados.docx
+++ b/docs/TP2/Reglas y predicados.docx
@@ -1,6 +1,6 @@
 
 <file path=word/document.xml><?xml version="1.0" encoding="utf-8"?>
-<w:document xmlns:wpc="http://schemas.microsoft.com/office/word/2010/wordprocessingCanvas" xmlns:cx="http://schemas.microsoft.com/office/drawing/2014/chartex" xmlns:cx1="http://schemas.microsoft.com/office/drawing/2015/9/8/chartex" xmlns:cx2="http://schemas.microsoft.com/office/drawing/2015/10/21/chartex" xmlns:cx3="http://schemas.microsoft.com/office/drawing/2016/5/9/chartex" xmlns:cx4="http://schemas.microsoft.com/office/drawing/2016/5/10/chartex" xmlns:cx5="http://schemas.microsoft.com/office/drawing/2016/5/11/chartex" xmlns:mc="http://schemas.openxmlformats.org/markup-compatibility/2006" xmlns:o="urn:schemas-microsoft-com:office:office" xmlns:r="http://schemas.openxmlformats.org/officeDocument/2006/relationships" xmlns:m="http://schemas.openxmlformats.org/officeDocument/2006/math" xmlns:v="urn:schemas-microsoft-com:vml" xmlns:wp14="http://schemas.microsoft.com/office/word/2010/wordprocessingDrawing" xmlns:wp="http://schemas.openxmlformats.org/drawingml/2006/wordprocessingDrawing" xmlns:w10="urn:schemas-microsoft-com:office:word" xmlns:w="http://schemas.openxmlformats.org/wordprocessingml/2006/main" xmlns:w14="http://schemas.microsoft.com/office/word/2010/wordml" xmlns:w15="http://schemas.microsoft.com/office/word/2012/wordml" xmlns:w16se="http://schemas.microsoft.com/office/word/2015/wordml/symex" xmlns:wpg="http://schemas.microsoft.com/office/word/2010/wordprocessingGroup" xmlns:wpi="http://schemas.microsoft.com/office/word/2010/wordprocessingInk" xmlns:wne="http://schemas.microsoft.com/office/word/2006/wordml" xmlns:wps="http://schemas.microsoft.com/office/word/2010/wordprocessingShape" mc:Ignorable="w14 w15 w16se wp14">
+<w:document xmlns:wpc="http://schemas.microsoft.com/office/word/2010/wordprocessingCanvas" xmlns:mc="http://schemas.openxmlformats.org/markup-compatibility/2006" xmlns:o="urn:schemas-microsoft-com:office:office" xmlns:r="http://schemas.openxmlformats.org/officeDocument/2006/relationships" xmlns:m="http://schemas.openxmlformats.org/officeDocument/2006/math" xmlns:v="urn:schemas-microsoft-com:vml" xmlns:wp14="http://schemas.microsoft.com/office/word/2010/wordprocessingDrawing" xmlns:wp="http://schemas.openxmlformats.org/drawingml/2006/wordprocessingDrawing" xmlns:w10="urn:schemas-microsoft-com:office:word" xmlns:w="http://schemas.openxmlformats.org/wordprocessingml/2006/main" xmlns:w14="http://schemas.microsoft.com/office/word/2010/wordml" xmlns:w15="http://schemas.microsoft.com/office/word/2012/wordml" xmlns:wpg="http://schemas.microsoft.com/office/word/2010/wordprocessingGroup" xmlns:wpi="http://schemas.microsoft.com/office/word/2010/wordprocessingInk" xmlns:wne="http://schemas.microsoft.com/office/word/2006/wordml" xmlns:wps="http://schemas.microsoft.com/office/word/2010/wordprocessingShape" mc:Ignorable="w14 w15 wp14">
   <w:body>
     <w:p>
       <w:pPr>
@@ -67,7 +67,13 @@
     </w:p>
     <w:p>
       <w:r>
-        <w:t>Accion(delitoHogar), Sucede(atiende911) -&gt; Enviar audio al 911 con la situación y lugar</w:t>
+        <w:t>Accion(</w:t>
+      </w:r>
+      <w:r>
+        <w:t>delitoHogar)</w:t>
+      </w:r>
+      <w:r>
+        <w:t xml:space="preserve"> -&gt; Enviar audio al 911 con la situación y lugar</w:t>
       </w:r>
     </w:p>
     <w:p>
@@ -82,7 +88,10 @@
     </w:p>
     <w:p>
       <w:r>
-        <w:t xml:space="preserve">Accion(delitoHogar), </w:t>
+        <w:t>Accion(delitoHogar),</w:t>
+      </w:r>
+      <w:r>
+        <w:t xml:space="preserve"> </w:t>
       </w:r>
       <w:r>
         <w:t xml:space="preserve">Riesgo(delitoHogar, </w:t>
@@ -122,7 +131,10 @@
     </w:p>
     <w:p>
       <w:r>
-        <w:t>Accion(violenciaDomestica), Sucede(atiende911) -&gt; Enviar audio al 911 con la situación y lugar</w:t>
+        <w:t xml:space="preserve">Accion(violenciaDomestica) </w:t>
+      </w:r>
+      <w:r>
+        <w:t>-&gt; Enviar audio al 911 con la situación y lugar</w:t>
       </w:r>
     </w:p>
     <w:p>
@@ -167,7 +179,10 @@
     </w:p>
     <w:p>
       <w:r>
-        <w:t>Accion(incendio), Sucede(atiendeBomberos) -&gt; Enviar audio con la situación y lugar</w:t>
+        <w:t xml:space="preserve">Accion(incendio) </w:t>
+      </w:r>
+      <w:r>
+        <w:t>-&gt; Enviar audio con la situación y lugar</w:t>
       </w:r>
     </w:p>
     <w:p>
@@ -207,7 +222,10 @@
     </w:p>
     <w:p>
       <w:r>
-        <w:t>Accion(emergenciaMedica), Sucede(atiendeHospital) -&gt; Enviar audio con la situación y lugar</w:t>
+        <w:t xml:space="preserve">Accion(emergenciaMedica) </w:t>
+      </w:r>
+      <w:r>
+        <w:t>-&gt; Enviar audio con la situación y lugar</w:t>
       </w:r>
     </w:p>
     <w:p>
@@ -248,7 +266,10 @@
     </w:p>
     <w:p>
       <w:r>
-        <w:t>Accion(explosion), Sucede(atiendePolicia) -&gt; Enviar audio con la situación y lugar</w:t>
+        <w:t xml:space="preserve">Accion(explosion) </w:t>
+      </w:r>
+      <w:r>
+        <w:t>-&gt; Enviar audio con la situación y lugar</w:t>
       </w:r>
     </w:p>
     <w:p>
@@ -498,7 +519,15 @@
         <w:t xml:space="preserve">, </w:t>
       </w:r>
       <w:r>
-        <w:t xml:space="preserve">Assert(NoSospecho(Incidente)), </w:t>
+        <w:t>Assert(</w:t>
+      </w:r>
+      <w:bookmarkStart w:id="0" w:name="_GoBack"/>
+      <w:r>
+        <w:t>NoSospecho</w:t>
+      </w:r>
+      <w:bookmarkEnd w:id="0"/>
+      <w:r>
+        <w:t xml:space="preserve">(Incidente)), </w:t>
       </w:r>
       <w:r>
         <w:t>Retract(</w:t>
@@ -1740,36 +1769,16 @@
     </w:p>
     <w:p>
       <w:r>
-        <w:t>Sucede(</w:t>
-      </w:r>
-      <w:r>
-        <w:t>E</w:t>
-      </w:r>
-      <w:r>
-        <w:t>vento)</w:t>
-      </w:r>
-      <w:r>
-        <w:t xml:space="preserve"> / </w:t>
-      </w:r>
-      <w:r>
-        <w:t>Evento = { a</w:t>
-      </w:r>
-      <w:r>
-        <w:t xml:space="preserve">tiende911, </w:t>
-      </w:r>
-      <w:r>
-        <w:t>a</w:t>
-      </w:r>
-      <w:r>
-        <w:t xml:space="preserve">tiendeBomberos </w:t>
-      </w:r>
-      <w:r>
-        <w:t>}</w:t>
-      </w:r>
-    </w:p>
-    <w:p>
-      <w:r>
-        <w:t>NoSucede(Evento)</w:t>
+        <w:t>NoSospecho</w:t>
+      </w:r>
+      <w:r>
+        <w:t>(</w:t>
+      </w:r>
+      <w:r>
+        <w:t>TipoIncidente</w:t>
+      </w:r>
+      <w:r>
+        <w:t>)</w:t>
       </w:r>
     </w:p>
     <w:p>
@@ -2562,8 +2571,6 @@
       <w:r>
         <w:t>%Inicialización contadores de riesgo</w:t>
       </w:r>
-      <w:bookmarkStart w:id="0" w:name="_GoBack"/>
-      <w:bookmarkEnd w:id="0"/>
     </w:p>
     <w:p>
       <w:r>
@@ -2604,32 +2611,50 @@
     </w:p>
     <w:p>
       <w:r>
-        <w:t>noSucede(delitoHogar).</w:t>
-      </w:r>
-    </w:p>
-    <w:p>
-      <w:r>
-        <w:t>noSucede(delitoCallejero).</w:t>
-      </w:r>
-    </w:p>
-    <w:p>
-      <w:r>
-        <w:t>noSucede(violenciaDomestica).</w:t>
-      </w:r>
-    </w:p>
-    <w:p>
-      <w:r>
-        <w:t>noSucede(incendio).</w:t>
-      </w:r>
-    </w:p>
-    <w:p>
-      <w:r>
-        <w:t>noSucede(emergenciaMedica).</w:t>
-      </w:r>
-    </w:p>
-    <w:p>
-      <w:r>
-        <w:t>noSucede(explosion).</w:t>
+        <w:t>noSospecho</w:t>
+      </w:r>
+      <w:r>
+        <w:t>(delitoHogar).</w:t>
+      </w:r>
+    </w:p>
+    <w:p>
+      <w:r>
+        <w:t>noSospecho</w:t>
+      </w:r>
+      <w:r>
+        <w:t>(delitoCallejero).</w:t>
+      </w:r>
+    </w:p>
+    <w:p>
+      <w:r>
+        <w:t>noSospecho</w:t>
+      </w:r>
+      <w:r>
+        <w:t>(violenciaDomestica).</w:t>
+      </w:r>
+    </w:p>
+    <w:p>
+      <w:r>
+        <w:t>noSospecho</w:t>
+      </w:r>
+      <w:r>
+        <w:t>(incendio).</w:t>
+      </w:r>
+    </w:p>
+    <w:p>
+      <w:r>
+        <w:t>noSospecho</w:t>
+      </w:r>
+      <w:r>
+        <w:t>(emergenciaMedica).</w:t>
+      </w:r>
+    </w:p>
+    <w:p>
+      <w:r>
+        <w:t>noSospecho</w:t>
+      </w:r>
+      <w:r>
+        <w:t>(explosion).</w:t>
       </w:r>
     </w:p>
     <w:sectPr>
@@ -2643,7 +2668,7 @@
 </file>
 
 <file path=word/endnotes.xml><?xml version="1.0" encoding="utf-8"?>
-<w:endnotes xmlns:wpc="http://schemas.microsoft.com/office/word/2010/wordprocessingCanvas" xmlns:cx="http://schemas.microsoft.com/office/drawing/2014/chartex" xmlns:cx1="http://schemas.microsoft.com/office/drawing/2015/9/8/chartex" xmlns:cx2="http://schemas.microsoft.com/office/drawing/2015/10/21/chartex" xmlns:cx3="http://schemas.microsoft.com/office/drawing/2016/5/9/chartex" xmlns:cx4="http://schemas.microsoft.com/office/drawing/2016/5/10/chartex" xmlns:cx5="http://schemas.microsoft.com/office/drawing/2016/5/11/chartex" xmlns:mc="http://schemas.openxmlformats.org/markup-compatibility/2006" xmlns:o="urn:schemas-microsoft-com:office:office" xmlns:r="http://schemas.openxmlformats.org/officeDocument/2006/relationships" xmlns:m="http://schemas.openxmlformats.org/officeDocument/2006/math" xmlns:v="urn:schemas-microsoft-com:vml" xmlns:wp14="http://schemas.microsoft.com/office/word/2010/wordprocessingDrawing" xmlns:wp="http://schemas.openxmlformats.org/drawingml/2006/wordprocessingDrawing" xmlns:w10="urn:schemas-microsoft-com:office:word" xmlns:w="http://schemas.openxmlformats.org/wordprocessingml/2006/main" xmlns:w14="http://schemas.microsoft.com/office/word/2010/wordml" xmlns:w15="http://schemas.microsoft.com/office/word/2012/wordml" xmlns:w16se="http://schemas.microsoft.com/office/word/2015/wordml/symex" xmlns:wpg="http://schemas.microsoft.com/office/word/2010/wordprocessingGroup" xmlns:wpi="http://schemas.microsoft.com/office/word/2010/wordprocessingInk" xmlns:wne="http://schemas.microsoft.com/office/word/2006/wordml" xmlns:wps="http://schemas.microsoft.com/office/word/2010/wordprocessingShape" mc:Ignorable="w14 w15 w16se wp14">
+<w:endnotes xmlns:wpc="http://schemas.microsoft.com/office/word/2010/wordprocessingCanvas" xmlns:mc="http://schemas.openxmlformats.org/markup-compatibility/2006" xmlns:o="urn:schemas-microsoft-com:office:office" xmlns:r="http://schemas.openxmlformats.org/officeDocument/2006/relationships" xmlns:m="http://schemas.openxmlformats.org/officeDocument/2006/math" xmlns:v="urn:schemas-microsoft-com:vml" xmlns:wp14="http://schemas.microsoft.com/office/word/2010/wordprocessingDrawing" xmlns:wp="http://schemas.openxmlformats.org/drawingml/2006/wordprocessingDrawing" xmlns:w10="urn:schemas-microsoft-com:office:word" xmlns:w="http://schemas.openxmlformats.org/wordprocessingml/2006/main" xmlns:w14="http://schemas.microsoft.com/office/word/2010/wordml" xmlns:w15="http://schemas.microsoft.com/office/word/2012/wordml" xmlns:wpg="http://schemas.microsoft.com/office/word/2010/wordprocessingGroup" xmlns:wpi="http://schemas.microsoft.com/office/word/2010/wordprocessingInk" xmlns:wne="http://schemas.microsoft.com/office/word/2006/wordml" xmlns:wps="http://schemas.microsoft.com/office/word/2010/wordprocessingShape" mc:Ignorable="w14 w15 wp14">
   <w:endnote w:type="separator" w:id="-1">
     <w:p>
       <w:pPr>
@@ -2668,7 +2693,7 @@
 </file>
 
 <file path=word/footnotes.xml><?xml version="1.0" encoding="utf-8"?>
-<w:footnotes xmlns:wpc="http://schemas.microsoft.com/office/word/2010/wordprocessingCanvas" xmlns:cx="http://schemas.microsoft.com/office/drawing/2014/chartex" xmlns:cx1="http://schemas.microsoft.com/office/drawing/2015/9/8/chartex" xmlns:cx2="http://schemas.microsoft.com/office/drawing/2015/10/21/chartex" xmlns:cx3="http://schemas.microsoft.com/office/drawing/2016/5/9/chartex" xmlns:cx4="http://schemas.microsoft.com/office/drawing/2016/5/10/chartex" xmlns:cx5="http://schemas.microsoft.com/office/drawing/2016/5/11/chartex" xmlns:mc="http://schemas.openxmlformats.org/markup-compatibility/2006" xmlns:o="urn:schemas-microsoft-com:office:office" xmlns:r="http://schemas.openxmlformats.org/officeDocument/2006/relationships" xmlns:m="http://schemas.openxmlformats.org/officeDocument/2006/math" xmlns:v="urn:schemas-microsoft-com:vml" xmlns:wp14="http://schemas.microsoft.com/office/word/2010/wordprocessingDrawing" xmlns:wp="http://schemas.openxmlformats.org/drawingml/2006/wordprocessingDrawing" xmlns:w10="urn:schemas-microsoft-com:office:word" xmlns:w="http://schemas.openxmlformats.org/wordprocessingml/2006/main" xmlns:w14="http://schemas.microsoft.com/office/word/2010/wordml" xmlns:w15="http://schemas.microsoft.com/office/word/2012/wordml" xmlns:w16se="http://schemas.microsoft.com/office/word/2015/wordml/symex" xmlns:wpg="http://schemas.microsoft.com/office/word/2010/wordprocessingGroup" xmlns:wpi="http://schemas.microsoft.com/office/word/2010/wordprocessingInk" xmlns:wne="http://schemas.microsoft.com/office/word/2006/wordml" xmlns:wps="http://schemas.microsoft.com/office/word/2010/wordprocessingShape" mc:Ignorable="w14 w15 w16se wp14">
+<w:footnotes xmlns:wpc="http://schemas.microsoft.com/office/word/2010/wordprocessingCanvas" xmlns:mc="http://schemas.openxmlformats.org/markup-compatibility/2006" xmlns:o="urn:schemas-microsoft-com:office:office" xmlns:r="http://schemas.openxmlformats.org/officeDocument/2006/relationships" xmlns:m="http://schemas.openxmlformats.org/officeDocument/2006/math" xmlns:v="urn:schemas-microsoft-com:vml" xmlns:wp14="http://schemas.microsoft.com/office/word/2010/wordprocessingDrawing" xmlns:wp="http://schemas.openxmlformats.org/drawingml/2006/wordprocessingDrawing" xmlns:w10="urn:schemas-microsoft-com:office:word" xmlns:w="http://schemas.openxmlformats.org/wordprocessingml/2006/main" xmlns:w14="http://schemas.microsoft.com/office/word/2010/wordml" xmlns:w15="http://schemas.microsoft.com/office/word/2012/wordml" xmlns:wpg="http://schemas.microsoft.com/office/word/2010/wordprocessingGroup" xmlns:wpi="http://schemas.microsoft.com/office/word/2010/wordprocessingInk" xmlns:wne="http://schemas.microsoft.com/office/word/2006/wordml" xmlns:wps="http://schemas.microsoft.com/office/word/2010/wordprocessingShape" mc:Ignorable="w14 w15 wp14">
   <w:footnote w:type="separator" w:id="-1">
     <w:p>
       <w:pPr>
@@ -2693,7 +2718,7 @@
 </file>
 
 <file path=word/numbering.xml><?xml version="1.0" encoding="utf-8"?>
-<w:numbering xmlns:wpc="http://schemas.microsoft.com/office/word/2010/wordprocessingCanvas" xmlns:cx="http://schemas.microsoft.com/office/drawing/2014/chartex" xmlns:cx1="http://schemas.microsoft.com/office/drawing/2015/9/8/chartex" xmlns:cx2="http://schemas.microsoft.com/office/drawing/2015/10/21/chartex" xmlns:cx3="http://schemas.microsoft.com/office/drawing/2016/5/9/chartex" xmlns:cx4="http://schemas.microsoft.com/office/drawing/2016/5/10/chartex" xmlns:cx5="http://schemas.microsoft.com/office/drawing/2016/5/11/chartex" xmlns:mc="http://schemas.openxmlformats.org/markup-compatibility/2006" xmlns:o="urn:schemas-microsoft-com:office:office" xmlns:r="http://schemas.openxmlformats.org/officeDocument/2006/relationships" xmlns:m="http://schemas.openxmlformats.org/officeDocument/2006/math" xmlns:v="urn:schemas-microsoft-com:vml" xmlns:wp14="http://schemas.microsoft.com/office/word/2010/wordprocessingDrawing" xmlns:wp="http://schemas.openxmlformats.org/drawingml/2006/wordprocessingDrawing" xmlns:w10="urn:schemas-microsoft-com:office:word" xmlns:w="http://schemas.openxmlformats.org/wordprocessingml/2006/main" xmlns:w14="http://schemas.microsoft.com/office/word/2010/wordml" xmlns:w15="http://schemas.microsoft.com/office/word/2012/wordml" xmlns:w16se="http://schemas.microsoft.com/office/word/2015/wordml/symex" xmlns:wpg="http://schemas.microsoft.com/office/word/2010/wordprocessingGroup" xmlns:wpi="http://schemas.microsoft.com/office/word/2010/wordprocessingInk" xmlns:wne="http://schemas.microsoft.com/office/word/2006/wordml" xmlns:wps="http://schemas.microsoft.com/office/word/2010/wordprocessingShape" mc:Ignorable="w14 w15 w16se wp14">
+<w:numbering xmlns:wpc="http://schemas.microsoft.com/office/word/2010/wordprocessingCanvas" xmlns:mc="http://schemas.openxmlformats.org/markup-compatibility/2006" xmlns:o="urn:schemas-microsoft-com:office:office" xmlns:r="http://schemas.openxmlformats.org/officeDocument/2006/relationships" xmlns:m="http://schemas.openxmlformats.org/officeDocument/2006/math" xmlns:v="urn:schemas-microsoft-com:vml" xmlns:wp14="http://schemas.microsoft.com/office/word/2010/wordprocessingDrawing" xmlns:wp="http://schemas.openxmlformats.org/drawingml/2006/wordprocessingDrawing" xmlns:w10="urn:schemas-microsoft-com:office:word" xmlns:w="http://schemas.openxmlformats.org/wordprocessingml/2006/main" xmlns:w14="http://schemas.microsoft.com/office/word/2010/wordml" xmlns:w15="http://schemas.microsoft.com/office/word/2012/wordml" xmlns:wpg="http://schemas.microsoft.com/office/word/2010/wordprocessingGroup" xmlns:wpi="http://schemas.microsoft.com/office/word/2010/wordprocessingInk" xmlns:wne="http://schemas.microsoft.com/office/word/2006/wordml" xmlns:wps="http://schemas.microsoft.com/office/word/2010/wordprocessingShape" mc:Ignorable="w14 w15 wp14">
   <w:abstractNum w:abstractNumId="0" w15:restartNumberingAfterBreak="0">
     <w:nsid w:val="10425480"/>
     <w:multiLevelType w:val="hybridMultilevel"/>
@@ -2904,7 +2929,7 @@
 </file>
 
 <file path=word/styles.xml><?xml version="1.0" encoding="utf-8"?>
-<w:styles xmlns:mc="http://schemas.openxmlformats.org/markup-compatibility/2006" xmlns:r="http://schemas.openxmlformats.org/officeDocument/2006/relationships" xmlns:w="http://schemas.openxmlformats.org/wordprocessingml/2006/main" xmlns:w14="http://schemas.microsoft.com/office/word/2010/wordml" xmlns:w15="http://schemas.microsoft.com/office/word/2012/wordml" xmlns:w16se="http://schemas.microsoft.com/office/word/2015/wordml/symex" mc:Ignorable="w14 w15 w16se">
+<w:styles xmlns:mc="http://schemas.openxmlformats.org/markup-compatibility/2006" xmlns:r="http://schemas.openxmlformats.org/officeDocument/2006/relationships" xmlns:w="http://schemas.openxmlformats.org/wordprocessingml/2006/main" xmlns:w14="http://schemas.microsoft.com/office/word/2010/wordml" xmlns:w15="http://schemas.microsoft.com/office/word/2012/wordml" mc:Ignorable="w14 w15">
   <w:docDefaults>
     <w:rPrDefault>
       <w:rPr>
@@ -2920,7 +2945,7 @@
       </w:pPr>
     </w:pPrDefault>
   </w:docDefaults>
-  <w:latentStyles w:defLockedState="0" w:defUIPriority="99" w:defSemiHidden="0" w:defUnhideWhenUsed="0" w:defQFormat="0" w:count="374">
+  <w:latentStyles w:defLockedState="0" w:defUIPriority="99" w:defSemiHidden="0" w:defUnhideWhenUsed="0" w:defQFormat="0" w:count="371">
     <w:lsdException w:name="Normal" w:uiPriority="0" w:qFormat="1"/>
     <w:lsdException w:name="heading 1" w:uiPriority="9" w:qFormat="1"/>
     <w:lsdException w:name="heading 2" w:semiHidden="1" w:uiPriority="9" w:unhideWhenUsed="1" w:qFormat="1"/>
@@ -3026,6 +3051,7 @@
     <w:lsdException w:name="HTML Sample" w:semiHidden="1" w:unhideWhenUsed="1"/>
     <w:lsdException w:name="HTML Typewriter" w:semiHidden="1" w:unhideWhenUsed="1"/>
     <w:lsdException w:name="HTML Variable" w:semiHidden="1" w:unhideWhenUsed="1"/>
+    <w:lsdException w:name="Normal Table" w:semiHidden="1" w:unhideWhenUsed="1"/>
     <w:lsdException w:name="annotation subject" w:semiHidden="1" w:unhideWhenUsed="1"/>
     <w:lsdException w:name="No List" w:semiHidden="1" w:unhideWhenUsed="1"/>
     <w:lsdException w:name="Outline List 1" w:semiHidden="1" w:unhideWhenUsed="1"/>
@@ -3070,6 +3096,7 @@
     <w:lsdException w:name="Table Professional" w:semiHidden="1" w:unhideWhenUsed="1"/>
     <w:lsdException w:name="Table Subtle 1" w:semiHidden="1" w:unhideWhenUsed="1"/>
     <w:lsdException w:name="Table Subtle 2" w:semiHidden="1" w:unhideWhenUsed="1"/>
+    <w:lsdException w:name="Table Web 1" w:semiHidden="1" w:unhideWhenUsed="1"/>
     <w:lsdException w:name="Table Web 2" w:semiHidden="1" w:unhideWhenUsed="1"/>
     <w:lsdException w:name="Table Web 3" w:semiHidden="1" w:unhideWhenUsed="1"/>
     <w:lsdException w:name="Balloon Text" w:semiHidden="1" w:unhideWhenUsed="1"/>
@@ -3290,9 +3317,6 @@
     <w:lsdException w:name="List Table 5 Dark Accent 6" w:uiPriority="50"/>
     <w:lsdException w:name="List Table 6 Colorful Accent 6" w:uiPriority="51"/>
     <w:lsdException w:name="List Table 7 Colorful Accent 6" w:uiPriority="52"/>
-    <w:lsdException w:name="Mention" w:semiHidden="1" w:unhideWhenUsed="1"/>
-    <w:lsdException w:name="Smart Hyperlink" w:semiHidden="1" w:unhideWhenUsed="1"/>
-    <w:lsdException w:name="Hashtag" w:semiHidden="1" w:unhideWhenUsed="1"/>
   </w:latentStyles>
   <w:style w:type="paragraph" w:default="1" w:styleId="Normal">
     <w:name w:val="Normal"/>

</xml_diff>

<commit_message>
Agregadas mas palabras relevantes
</commit_message>
<xml_diff>
--- a/docs/TP2/Reglas y predicados.docx
+++ b/docs/TP2/Reglas y predicados.docx
@@ -1,13 +1,11 @@
 
 <file path=word/document.xml><?xml version="1.0" encoding="utf-8"?>
-<w:document xmlns:wpc="http://schemas.microsoft.com/office/word/2010/wordprocessingCanvas" xmlns:mc="http://schemas.openxmlformats.org/markup-compatibility/2006" xmlns:o="urn:schemas-microsoft-com:office:office" xmlns:r="http://schemas.openxmlformats.org/officeDocument/2006/relationships" xmlns:m="http://schemas.openxmlformats.org/officeDocument/2006/math" xmlns:v="urn:schemas-microsoft-com:vml" xmlns:wp14="http://schemas.microsoft.com/office/word/2010/wordprocessingDrawing" xmlns:wp="http://schemas.openxmlformats.org/drawingml/2006/wordprocessingDrawing" xmlns:w10="urn:schemas-microsoft-com:office:word" xmlns:w="http://schemas.openxmlformats.org/wordprocessingml/2006/main" xmlns:w14="http://schemas.microsoft.com/office/word/2010/wordml" xmlns:w15="http://schemas.microsoft.com/office/word/2012/wordml" xmlns:wpg="http://schemas.microsoft.com/office/word/2010/wordprocessingGroup" xmlns:wpi="http://schemas.microsoft.com/office/word/2010/wordprocessingInk" xmlns:wne="http://schemas.microsoft.com/office/word/2006/wordml" xmlns:wps="http://schemas.microsoft.com/office/word/2010/wordprocessingShape" mc:Ignorable="w14 w15 wp14">
+<w:document xmlns:wpc="http://schemas.microsoft.com/office/word/2010/wordprocessingCanvas" xmlns:cx="http://schemas.microsoft.com/office/drawing/2014/chartex" xmlns:cx1="http://schemas.microsoft.com/office/drawing/2015/9/8/chartex" xmlns:cx2="http://schemas.microsoft.com/office/drawing/2015/10/21/chartex" xmlns:cx3="http://schemas.microsoft.com/office/drawing/2016/5/9/chartex" xmlns:cx4="http://schemas.microsoft.com/office/drawing/2016/5/10/chartex" xmlns:cx5="http://schemas.microsoft.com/office/drawing/2016/5/11/chartex" xmlns:mc="http://schemas.openxmlformats.org/markup-compatibility/2006" xmlns:o="urn:schemas-microsoft-com:office:office" xmlns:r="http://schemas.openxmlformats.org/officeDocument/2006/relationships" xmlns:m="http://schemas.openxmlformats.org/officeDocument/2006/math" xmlns:v="urn:schemas-microsoft-com:vml" xmlns:wp14="http://schemas.microsoft.com/office/word/2010/wordprocessingDrawing" xmlns:wp="http://schemas.openxmlformats.org/drawingml/2006/wordprocessingDrawing" xmlns:w10="urn:schemas-microsoft-com:office:word" xmlns:w="http://schemas.openxmlformats.org/wordprocessingml/2006/main" xmlns:w14="http://schemas.microsoft.com/office/word/2010/wordml" xmlns:w15="http://schemas.microsoft.com/office/word/2012/wordml" xmlns:w16se="http://schemas.microsoft.com/office/word/2015/wordml/symex" xmlns:wpg="http://schemas.microsoft.com/office/word/2010/wordprocessingGroup" xmlns:wpi="http://schemas.microsoft.com/office/word/2010/wordprocessingInk" xmlns:wne="http://schemas.microsoft.com/office/word/2006/wordml" xmlns:wps="http://schemas.microsoft.com/office/word/2010/wordprocessingShape" mc:Ignorable="w14 w15 w16se wp14">
   <w:body>
     <w:p>
       <w:pPr>
         <w:pStyle w:val="Ttulo2"/>
       </w:pPr>
-      <w:bookmarkStart w:id="0" w:name="_GoBack"/>
-      <w:bookmarkEnd w:id="0"/>
       <w:r>
         <w:t>Reglas</w:t>
       </w:r>
@@ -9702,6 +9700,81 @@
         <w:rPr>
           <w:color w:val="00B050"/>
         </w:rPr>
+        <w:t>humo</w:t>
+      </w:r>
+      <w:r>
+        <w:t xml:space="preserve">, </w:t>
+      </w:r>
+      <w:r>
+        <w:rPr>
+          <w:color w:val="00B050"/>
+        </w:rPr>
+        <w:t>4</w:t>
+      </w:r>
+      <w:r>
+        <w:rPr>
+          <w:color w:val="2F5496" w:themeColor="accent1" w:themeShade="BF"/>
+        </w:rPr>
+        <w:t>)</w:t>
+      </w:r>
+      <w:r>
+        <w:t>.</w:t>
+      </w:r>
+      <w:bookmarkStart w:id="0" w:name="_GoBack"/>
+      <w:bookmarkEnd w:id="0"/>
+    </w:p>
+    <w:p>
+      <w:r>
+        <w:rPr>
+          <w:color w:val="2F5496" w:themeColor="accent1" w:themeShade="BF"/>
+        </w:rPr>
+        <w:t>critica(</w:t>
+      </w:r>
+      <w:r>
+        <w:rPr>
+          <w:color w:val="00B050"/>
+        </w:rPr>
+        <w:t>incendio</w:t>
+      </w:r>
+      <w:r>
+        <w:t xml:space="preserve">, </w:t>
+      </w:r>
+      <w:r>
+        <w:rPr>
+          <w:color w:val="00B050"/>
+        </w:rPr>
+        <w:t>humo</w:t>
+      </w:r>
+      <w:r>
+        <w:rPr>
+          <w:color w:val="2F5496" w:themeColor="accent1" w:themeShade="BF"/>
+        </w:rPr>
+        <w:t>)</w:t>
+      </w:r>
+      <w:r>
+        <w:t>.</w:t>
+      </w:r>
+    </w:p>
+    <w:p>
+      <w:r>
+        <w:rPr>
+          <w:color w:val="2F5496" w:themeColor="accent1" w:themeShade="BF"/>
+        </w:rPr>
+        <w:t>tieneRiesgo(</w:t>
+      </w:r>
+      <w:r>
+        <w:rPr>
+          <w:color w:val="00B050"/>
+        </w:rPr>
+        <w:t>incendio</w:t>
+      </w:r>
+      <w:r>
+        <w:t xml:space="preserve">, </w:t>
+      </w:r>
+      <w:r>
+        <w:rPr>
+          <w:color w:val="00B050"/>
+        </w:rPr>
         <w:t>ayuda</w:t>
       </w:r>
       <w:r>
@@ -10216,6 +10289,7 @@
         <w:rPr>
           <w:color w:val="2F5496" w:themeColor="accent1" w:themeShade="BF"/>
         </w:rPr>
+        <w:lastRenderedPageBreak/>
         <w:t>tieneRiesgo(</w:t>
       </w:r>
       <w:r>
@@ -10255,738 +10329,936 @@
     <w:p/>
     <w:p>
       <w:r>
+        <w:t>%Inicialización predicados explosion</w:t>
+      </w:r>
+    </w:p>
+    <w:p>
+      <w:r>
+        <w:rPr>
+          <w:color w:val="2F5496" w:themeColor="accent1" w:themeShade="BF"/>
+        </w:rPr>
+        <w:t>tieneRiesgo(</w:t>
+      </w:r>
+      <w:r>
+        <w:rPr>
+          <w:color w:val="00B050"/>
+        </w:rPr>
+        <w:t>explosion</w:t>
+      </w:r>
+      <w:r>
+        <w:t xml:space="preserve">, </w:t>
+      </w:r>
+      <w:r>
+        <w:rPr>
+          <w:color w:val="00B050"/>
+        </w:rPr>
+        <w:t>fuego</w:t>
+      </w:r>
+      <w:r>
+        <w:t xml:space="preserve">, </w:t>
+      </w:r>
+      <w:r>
+        <w:rPr>
+          <w:color w:val="00B050"/>
+        </w:rPr>
+        <w:t>3</w:t>
+      </w:r>
+      <w:r>
+        <w:rPr>
+          <w:color w:val="2F5496" w:themeColor="accent1" w:themeShade="BF"/>
+        </w:rPr>
+        <w:t>)</w:t>
+      </w:r>
+      <w:r>
+        <w:t>.</w:t>
+      </w:r>
+    </w:p>
+    <w:p>
+      <w:r>
+        <w:rPr>
+          <w:color w:val="2F5496" w:themeColor="accent1" w:themeShade="BF"/>
+        </w:rPr>
+        <w:t>tieneRiesgo(</w:t>
+      </w:r>
+      <w:r>
+        <w:rPr>
+          <w:color w:val="00B050"/>
+        </w:rPr>
+        <w:t>explosion</w:t>
+      </w:r>
+      <w:r>
+        <w:t xml:space="preserve">, </w:t>
+      </w:r>
+      <w:r>
+        <w:rPr>
+          <w:color w:val="00B050"/>
+        </w:rPr>
+        <w:t>ayuda</w:t>
+      </w:r>
+      <w:r>
+        <w:t xml:space="preserve">, </w:t>
+      </w:r>
+      <w:r>
+        <w:rPr>
+          <w:color w:val="00B050"/>
+        </w:rPr>
+        <w:t>3</w:t>
+      </w:r>
+      <w:r>
+        <w:rPr>
+          <w:color w:val="2F5496" w:themeColor="accent1" w:themeShade="BF"/>
+        </w:rPr>
+        <w:t>)</w:t>
+      </w:r>
+      <w:r>
+        <w:t>.</w:t>
+      </w:r>
+    </w:p>
+    <w:p>
+      <w:r>
+        <w:rPr>
+          <w:color w:val="2F5496" w:themeColor="accent1" w:themeShade="BF"/>
+        </w:rPr>
+        <w:t>tieneRiesgo(</w:t>
+      </w:r>
+      <w:r>
+        <w:rPr>
+          <w:color w:val="00B050"/>
+        </w:rPr>
+        <w:t>explosion</w:t>
+      </w:r>
+      <w:r>
+        <w:t xml:space="preserve">, </w:t>
+      </w:r>
+      <w:r>
+        <w:rPr>
+          <w:color w:val="00B050"/>
+        </w:rPr>
+        <w:t>herido</w:t>
+      </w:r>
+      <w:r>
+        <w:t xml:space="preserve">, </w:t>
+      </w:r>
+      <w:r>
+        <w:rPr>
+          <w:color w:val="00B050"/>
+        </w:rPr>
+        <w:t>3</w:t>
+      </w:r>
+      <w:r>
+        <w:rPr>
+          <w:color w:val="2F5496" w:themeColor="accent1" w:themeShade="BF"/>
+        </w:rPr>
+        <w:t>)</w:t>
+      </w:r>
+      <w:r>
+        <w:t>.</w:t>
+      </w:r>
+    </w:p>
+    <w:p>
+      <w:r>
+        <w:rPr>
+          <w:color w:val="2F5496" w:themeColor="accent1" w:themeShade="BF"/>
+        </w:rPr>
+        <w:t>tieneRiesgo(</w:t>
+      </w:r>
+      <w:r>
+        <w:rPr>
+          <w:color w:val="00B050"/>
+        </w:rPr>
+        <w:t>explosion</w:t>
+      </w:r>
+      <w:r>
+        <w:t xml:space="preserve">, </w:t>
+      </w:r>
+      <w:r>
+        <w:rPr>
+          <w:color w:val="00B050"/>
+        </w:rPr>
+        <w:t>llamar_policia</w:t>
+      </w:r>
+      <w:r>
+        <w:t xml:space="preserve">, </w:t>
+      </w:r>
+      <w:r>
+        <w:rPr>
+          <w:color w:val="00B050"/>
+        </w:rPr>
+        <w:t>5</w:t>
+      </w:r>
+      <w:r>
+        <w:rPr>
+          <w:color w:val="2F5496" w:themeColor="accent1" w:themeShade="BF"/>
+        </w:rPr>
+        <w:t>)</w:t>
+      </w:r>
+      <w:r>
+        <w:t>.</w:t>
+      </w:r>
+    </w:p>
+    <w:p>
+      <w:r>
+        <w:rPr>
+          <w:color w:val="2F5496" w:themeColor="accent1" w:themeShade="BF"/>
+        </w:rPr>
+        <w:t>critica(</w:t>
+      </w:r>
+      <w:r>
+        <w:rPr>
+          <w:color w:val="00B050"/>
+        </w:rPr>
+        <w:t>explosion</w:t>
+      </w:r>
+      <w:r>
+        <w:t xml:space="preserve">, </w:t>
+      </w:r>
+      <w:r>
+        <w:rPr>
+          <w:color w:val="00B050"/>
+        </w:rPr>
+        <w:t>llamar_policia</w:t>
+      </w:r>
+      <w:r>
+        <w:rPr>
+          <w:color w:val="2F5496" w:themeColor="accent1" w:themeShade="BF"/>
+        </w:rPr>
+        <w:t>)</w:t>
+      </w:r>
+      <w:r>
+        <w:t>.</w:t>
+      </w:r>
+    </w:p>
+    <w:p>
+      <w:r>
+        <w:rPr>
+          <w:color w:val="2F5496" w:themeColor="accent1" w:themeShade="BF"/>
+        </w:rPr>
+        <w:t>tieneRiesgo(</w:t>
+      </w:r>
+      <w:r>
+        <w:rPr>
+          <w:color w:val="00B050"/>
+        </w:rPr>
+        <w:t>explosion</w:t>
+      </w:r>
+      <w:r>
+        <w:t xml:space="preserve">, </w:t>
+      </w:r>
+      <w:r>
+        <w:rPr>
+          <w:color w:val="00B050"/>
+        </w:rPr>
+        <w:t>llamar_ambulancia</w:t>
+      </w:r>
+      <w:r>
+        <w:t xml:space="preserve">, </w:t>
+      </w:r>
+      <w:r>
+        <w:rPr>
+          <w:color w:val="00B050"/>
+        </w:rPr>
+        <w:t>5</w:t>
+      </w:r>
+      <w:r>
+        <w:rPr>
+          <w:color w:val="2F5496" w:themeColor="accent1" w:themeShade="BF"/>
+        </w:rPr>
+        <w:t>)</w:t>
+      </w:r>
+      <w:r>
+        <w:t>.</w:t>
+      </w:r>
+    </w:p>
+    <w:p>
+      <w:r>
+        <w:rPr>
+          <w:color w:val="2F5496" w:themeColor="accent1" w:themeShade="BF"/>
+        </w:rPr>
+        <w:t>critica(</w:t>
+      </w:r>
+      <w:r>
+        <w:rPr>
+          <w:color w:val="00B050"/>
+        </w:rPr>
+        <w:t>explosion</w:t>
+      </w:r>
+      <w:r>
+        <w:t xml:space="preserve">, </w:t>
+      </w:r>
+      <w:r>
+        <w:rPr>
+          <w:color w:val="00B050"/>
+        </w:rPr>
+        <w:t>llamar_ambulancia</w:t>
+      </w:r>
+      <w:r>
+        <w:rPr>
+          <w:color w:val="2F5496" w:themeColor="accent1" w:themeShade="BF"/>
+        </w:rPr>
+        <w:t>)</w:t>
+      </w:r>
+      <w:r>
+        <w:t>.</w:t>
+      </w:r>
+    </w:p>
+    <w:p>
+      <w:r>
+        <w:rPr>
+          <w:color w:val="2F5496" w:themeColor="accent1" w:themeShade="BF"/>
+        </w:rPr>
+        <w:t>tieneRiesgo(</w:t>
+      </w:r>
+      <w:r>
+        <w:rPr>
+          <w:color w:val="00B050"/>
+        </w:rPr>
+        <w:t>explosion</w:t>
+      </w:r>
+      <w:r>
+        <w:t xml:space="preserve">, </w:t>
+      </w:r>
+      <w:r>
+        <w:rPr>
+          <w:color w:val="00B050"/>
+        </w:rPr>
+        <w:t>llamar_bomberos</w:t>
+      </w:r>
+      <w:r>
+        <w:t xml:space="preserve">, </w:t>
+      </w:r>
+      <w:r>
+        <w:rPr>
+          <w:color w:val="00B050"/>
+        </w:rPr>
+        <w:t>5</w:t>
+      </w:r>
+      <w:r>
+        <w:rPr>
+          <w:color w:val="2F5496" w:themeColor="accent1" w:themeShade="BF"/>
+        </w:rPr>
+        <w:t>)</w:t>
+      </w:r>
+      <w:r>
+        <w:t>.</w:t>
+      </w:r>
+    </w:p>
+    <w:p>
+      <w:r>
+        <w:rPr>
+          <w:color w:val="2F5496" w:themeColor="accent1" w:themeShade="BF"/>
+        </w:rPr>
+        <w:t>critica(</w:t>
+      </w:r>
+      <w:r>
+        <w:rPr>
+          <w:color w:val="00B050"/>
+        </w:rPr>
+        <w:t>explosion</w:t>
+      </w:r>
+      <w:r>
+        <w:t xml:space="preserve">, </w:t>
+      </w:r>
+      <w:r>
+        <w:rPr>
+          <w:color w:val="00B050"/>
+        </w:rPr>
+        <w:t>llamar_bomberos</w:t>
+      </w:r>
+      <w:r>
+        <w:rPr>
+          <w:color w:val="2F5496" w:themeColor="accent1" w:themeShade="BF"/>
+        </w:rPr>
+        <w:t>)</w:t>
+      </w:r>
+      <w:r>
+        <w:t>.</w:t>
+      </w:r>
+    </w:p>
+    <w:p>
+      <w:r>
+        <w:rPr>
+          <w:color w:val="2F5496" w:themeColor="accent1" w:themeShade="BF"/>
+        </w:rPr>
+        <w:t>tieneRiesgo(</w:t>
+      </w:r>
+      <w:r>
+        <w:rPr>
+          <w:color w:val="00B050"/>
+        </w:rPr>
+        <w:t>explosion</w:t>
+      </w:r>
+      <w:r>
+        <w:t xml:space="preserve">, </w:t>
+      </w:r>
+      <w:r>
+        <w:rPr>
+          <w:color w:val="00B050"/>
+        </w:rPr>
+        <w:t>explosion</w:t>
+      </w:r>
+      <w:r>
+        <w:t xml:space="preserve">, </w:t>
+      </w:r>
+      <w:r>
+        <w:rPr>
+          <w:color w:val="00B050"/>
+        </w:rPr>
+        <w:t>4</w:t>
+      </w:r>
+      <w:r>
+        <w:rPr>
+          <w:color w:val="2F5496" w:themeColor="accent1" w:themeShade="BF"/>
+        </w:rPr>
+        <w:t>)</w:t>
+      </w:r>
+      <w:r>
+        <w:t>.</w:t>
+      </w:r>
+    </w:p>
+    <w:p>
+      <w:r>
+        <w:rPr>
+          <w:color w:val="2F5496" w:themeColor="accent1" w:themeShade="BF"/>
+        </w:rPr>
+        <w:t>critica(</w:t>
+      </w:r>
+      <w:r>
+        <w:rPr>
+          <w:color w:val="00B050"/>
+        </w:rPr>
+        <w:t>explosion</w:t>
+      </w:r>
+      <w:r>
+        <w:t xml:space="preserve">, </w:t>
+      </w:r>
+      <w:r>
+        <w:rPr>
+          <w:color w:val="00B050"/>
+        </w:rPr>
+        <w:t>explosion</w:t>
+      </w:r>
+      <w:r>
+        <w:rPr>
+          <w:color w:val="2F5496" w:themeColor="accent1" w:themeShade="BF"/>
+        </w:rPr>
+        <w:t>)</w:t>
+      </w:r>
+      <w:r>
+        <w:t>.</w:t>
+      </w:r>
+    </w:p>
+    <w:p>
+      <w:r>
+        <w:rPr>
+          <w:color w:val="2F5496" w:themeColor="accent1" w:themeShade="BF"/>
+        </w:rPr>
+        <w:t>tieneRiesgo(</w:t>
+      </w:r>
+      <w:r>
+        <w:rPr>
+          <w:color w:val="00B050"/>
+        </w:rPr>
+        <w:t>explosion</w:t>
+      </w:r>
+      <w:r>
+        <w:t xml:space="preserve">, </w:t>
+      </w:r>
+      <w:r>
+        <w:rPr>
+          <w:color w:val="00B050"/>
+        </w:rPr>
+        <w:t>explotar</w:t>
+      </w:r>
+      <w:r>
+        <w:t xml:space="preserve">, </w:t>
+      </w:r>
+      <w:r>
+        <w:rPr>
+          <w:color w:val="00B050"/>
+        </w:rPr>
+        <w:t>4</w:t>
+      </w:r>
+      <w:r>
+        <w:rPr>
+          <w:color w:val="2F5496" w:themeColor="accent1" w:themeShade="BF"/>
+        </w:rPr>
+        <w:t>)</w:t>
+      </w:r>
+      <w:r>
+        <w:t>.</w:t>
+      </w:r>
+    </w:p>
+    <w:p>
+      <w:r>
+        <w:rPr>
+          <w:color w:val="2F5496" w:themeColor="accent1" w:themeShade="BF"/>
+        </w:rPr>
+        <w:t>critica(</w:t>
+      </w:r>
+      <w:r>
+        <w:rPr>
+          <w:color w:val="00B050"/>
+        </w:rPr>
+        <w:t>explosion</w:t>
+      </w:r>
+      <w:r>
+        <w:t xml:space="preserve">, </w:t>
+      </w:r>
+      <w:r>
+        <w:rPr>
+          <w:color w:val="00B050"/>
+        </w:rPr>
+        <w:t>explotar</w:t>
+      </w:r>
+      <w:r>
+        <w:rPr>
+          <w:color w:val="2F5496" w:themeColor="accent1" w:themeShade="BF"/>
+        </w:rPr>
+        <w:t>)</w:t>
+      </w:r>
+      <w:r>
+        <w:t>.</w:t>
+      </w:r>
+    </w:p>
+    <w:p>
+      <w:r>
+        <w:rPr>
+          <w:color w:val="2F5496" w:themeColor="accent1" w:themeShade="BF"/>
+        </w:rPr>
+        <w:t>tieneRiesgo(</w:t>
+      </w:r>
+      <w:r>
+        <w:rPr>
+          <w:color w:val="00B050"/>
+        </w:rPr>
+        <w:t>explosion</w:t>
+      </w:r>
+      <w:r>
+        <w:t xml:space="preserve">, </w:t>
+      </w:r>
+      <w:r>
+        <w:rPr>
+          <w:color w:val="00B050"/>
+        </w:rPr>
+        <w:t>emergencia</w:t>
+      </w:r>
+      <w:r>
+        <w:t xml:space="preserve">, </w:t>
+      </w:r>
+      <w:r>
+        <w:rPr>
+          <w:color w:val="00B050"/>
+        </w:rPr>
+        <w:t>4</w:t>
+      </w:r>
+      <w:r>
+        <w:rPr>
+          <w:color w:val="2F5496" w:themeColor="accent1" w:themeShade="BF"/>
+        </w:rPr>
+        <w:t>)</w:t>
+      </w:r>
+      <w:r>
+        <w:t>.</w:t>
+      </w:r>
+    </w:p>
+    <w:p>
+      <w:r>
+        <w:rPr>
+          <w:color w:val="2F5496" w:themeColor="accent1" w:themeShade="BF"/>
+        </w:rPr>
+        <w:t>critica(</w:t>
+      </w:r>
+      <w:r>
+        <w:rPr>
+          <w:color w:val="00B050"/>
+        </w:rPr>
+        <w:t>explosion</w:t>
+      </w:r>
+      <w:r>
+        <w:t xml:space="preserve">, </w:t>
+      </w:r>
+      <w:r>
+        <w:rPr>
+          <w:color w:val="00B050"/>
+        </w:rPr>
+        <w:t>emergencia</w:t>
+      </w:r>
+      <w:r>
+        <w:rPr>
+          <w:color w:val="2F5496" w:themeColor="accent1" w:themeShade="BF"/>
+        </w:rPr>
+        <w:t>)</w:t>
+      </w:r>
+      <w:r>
+        <w:t>.</w:t>
+      </w:r>
+    </w:p>
+    <w:p>
+      <w:r>
+        <w:rPr>
+          <w:color w:val="2F5496" w:themeColor="accent1" w:themeShade="BF"/>
+        </w:rPr>
+        <w:t>tieneRiesgo(</w:t>
+      </w:r>
+      <w:r>
+        <w:rPr>
+          <w:color w:val="00B050"/>
+        </w:rPr>
+        <w:t>explosion</w:t>
+      </w:r>
+      <w:r>
+        <w:t xml:space="preserve">, </w:t>
+      </w:r>
+      <w:r>
+        <w:rPr>
+          <w:color w:val="00B050"/>
+        </w:rPr>
+        <w:t>hospital</w:t>
+      </w:r>
+      <w:r>
+        <w:t xml:space="preserve">, </w:t>
+      </w:r>
+      <w:r>
+        <w:rPr>
+          <w:color w:val="00B050"/>
+        </w:rPr>
+        <w:t>3</w:t>
+      </w:r>
+      <w:r>
+        <w:rPr>
+          <w:color w:val="2F5496" w:themeColor="accent1" w:themeShade="BF"/>
+        </w:rPr>
+        <w:t>)</w:t>
+      </w:r>
+      <w:r>
+        <w:t>.</w:t>
+      </w:r>
+    </w:p>
+    <w:p>
+      <w:r>
+        <w:rPr>
+          <w:color w:val="2F5496" w:themeColor="accent1" w:themeShade="BF"/>
+        </w:rPr>
+        <w:t>tieneRiesgo(</w:t>
+      </w:r>
+      <w:r>
+        <w:rPr>
+          <w:color w:val="00B050"/>
+        </w:rPr>
+        <w:t>explosion</w:t>
+      </w:r>
+      <w:r>
+        <w:t xml:space="preserve">, </w:t>
+      </w:r>
+      <w:r>
+        <w:rPr>
+          <w:color w:val="00B050"/>
+        </w:rPr>
+        <w:t>ataque</w:t>
+      </w:r>
+      <w:r>
+        <w:t xml:space="preserve">, </w:t>
+      </w:r>
+      <w:r>
+        <w:rPr>
+          <w:color w:val="00B050"/>
+        </w:rPr>
+        <w:t>3</w:t>
+      </w:r>
+      <w:r>
+        <w:rPr>
+          <w:color w:val="2F5496" w:themeColor="accent1" w:themeShade="BF"/>
+        </w:rPr>
+        <w:t>)</w:t>
+      </w:r>
+      <w:r>
+        <w:t>.</w:t>
+      </w:r>
+    </w:p>
+    <w:p>
+      <w:r>
+        <w:rPr>
+          <w:color w:val="2F5496" w:themeColor="accent1" w:themeShade="BF"/>
+        </w:rPr>
+        <w:t>tieneRiesgo(</w:t>
+      </w:r>
+      <w:r>
+        <w:rPr>
+          <w:color w:val="00B050"/>
+        </w:rPr>
+        <w:t>explosion</w:t>
+      </w:r>
+      <w:r>
+        <w:t xml:space="preserve">, </w:t>
+      </w:r>
+      <w:r>
+        <w:rPr>
+          <w:color w:val="00B050"/>
+        </w:rPr>
+        <w:t>bomba</w:t>
+      </w:r>
+      <w:r>
+        <w:t xml:space="preserve">, </w:t>
+      </w:r>
+      <w:r>
+        <w:rPr>
+          <w:color w:val="00B050"/>
+        </w:rPr>
+        <w:t>4</w:t>
+      </w:r>
+      <w:r>
+        <w:rPr>
+          <w:color w:val="2F5496" w:themeColor="accent1" w:themeShade="BF"/>
+        </w:rPr>
+        <w:t>)</w:t>
+      </w:r>
+      <w:r>
+        <w:t>.</w:t>
+      </w:r>
+    </w:p>
+    <w:p>
+      <w:r>
+        <w:rPr>
+          <w:color w:val="2F5496" w:themeColor="accent1" w:themeShade="BF"/>
+        </w:rPr>
+        <w:t>critica(</w:t>
+      </w:r>
+      <w:r>
+        <w:rPr>
+          <w:color w:val="00B050"/>
+        </w:rPr>
+        <w:t>explosion</w:t>
+      </w:r>
+      <w:r>
+        <w:t xml:space="preserve">, </w:t>
+      </w:r>
+      <w:r>
+        <w:rPr>
+          <w:color w:val="00B050"/>
+        </w:rPr>
+        <w:t>bomba</w:t>
+      </w:r>
+      <w:r>
+        <w:rPr>
+          <w:color w:val="2F5496" w:themeColor="accent1" w:themeShade="BF"/>
+        </w:rPr>
+        <w:t>)</w:t>
+      </w:r>
+      <w:r>
+        <w:t>.</w:t>
+      </w:r>
+    </w:p>
+    <w:p/>
+    <w:p>
+      <w:r>
+        <w:t>%Inicialización límites de riesgo</w:t>
+      </w:r>
+    </w:p>
+    <w:p>
+      <w:r>
+        <w:rPr>
+          <w:color w:val="2F5496" w:themeColor="accent1" w:themeShade="BF"/>
+        </w:rPr>
+        <w:t>limiteRiesgo(</w:t>
+      </w:r>
+      <w:r>
+        <w:rPr>
+          <w:color w:val="00B050"/>
+        </w:rPr>
+        <w:t>delitoHogar</w:t>
+      </w:r>
+      <w:r>
+        <w:t xml:space="preserve">, </w:t>
+      </w:r>
+      <w:r>
+        <w:rPr>
+          <w:color w:val="00B050"/>
+        </w:rPr>
+        <w:t>10</w:t>
+      </w:r>
+      <w:r>
+        <w:rPr>
+          <w:color w:val="2F5496" w:themeColor="accent1" w:themeShade="BF"/>
+        </w:rPr>
+        <w:t>)</w:t>
+      </w:r>
+      <w:r>
+        <w:t>.</w:t>
+      </w:r>
+    </w:p>
+    <w:p>
+      <w:r>
+        <w:rPr>
+          <w:color w:val="2F5496" w:themeColor="accent1" w:themeShade="BF"/>
+        </w:rPr>
+        <w:t>limiteRiesgo(</w:t>
+      </w:r>
+      <w:r>
+        <w:rPr>
+          <w:color w:val="00B050"/>
+        </w:rPr>
+        <w:t>delitoCallejero</w:t>
+      </w:r>
+      <w:r>
+        <w:t xml:space="preserve">, </w:t>
+      </w:r>
+      <w:r>
+        <w:rPr>
+          <w:color w:val="00B050"/>
+        </w:rPr>
+        <w:t>10</w:t>
+      </w:r>
+      <w:r>
+        <w:rPr>
+          <w:color w:val="2F5496" w:themeColor="accent1" w:themeShade="BF"/>
+        </w:rPr>
+        <w:t>)</w:t>
+      </w:r>
+      <w:r>
+        <w:t>.</w:t>
+      </w:r>
+    </w:p>
+    <w:p>
+      <w:r>
+        <w:rPr>
+          <w:color w:val="2F5496" w:themeColor="accent1" w:themeShade="BF"/>
+        </w:rPr>
+        <w:t>limiteRiesgo(</w:t>
+      </w:r>
+      <w:r>
+        <w:rPr>
+          <w:color w:val="00B050"/>
+        </w:rPr>
+        <w:t>violenciaDomestica</w:t>
+      </w:r>
+      <w:r>
+        <w:t xml:space="preserve">, </w:t>
+      </w:r>
+      <w:r>
+        <w:rPr>
+          <w:color w:val="00B050"/>
+        </w:rPr>
+        <w:t>10</w:t>
+      </w:r>
+      <w:r>
+        <w:rPr>
+          <w:color w:val="2F5496" w:themeColor="accent1" w:themeShade="BF"/>
+        </w:rPr>
+        <w:t>)</w:t>
+      </w:r>
+      <w:r>
+        <w:t>.</w:t>
+      </w:r>
+    </w:p>
+    <w:p>
+      <w:r>
+        <w:rPr>
+          <w:color w:val="2F5496" w:themeColor="accent1" w:themeShade="BF"/>
+        </w:rPr>
+        <w:t>limiteRiesgo(</w:t>
+      </w:r>
+      <w:r>
+        <w:rPr>
+          <w:color w:val="00B050"/>
+        </w:rPr>
+        <w:t>incendio</w:t>
+      </w:r>
+      <w:r>
+        <w:t xml:space="preserve">, </w:t>
+      </w:r>
+      <w:r>
+        <w:rPr>
+          <w:color w:val="00B050"/>
+        </w:rPr>
+        <w:t>10</w:t>
+      </w:r>
+      <w:r>
+        <w:rPr>
+          <w:color w:val="2F5496" w:themeColor="accent1" w:themeShade="BF"/>
+        </w:rPr>
+        <w:t>)</w:t>
+      </w:r>
+      <w:r>
+        <w:t>.</w:t>
+      </w:r>
+    </w:p>
+    <w:p>
+      <w:r>
+        <w:rPr>
+          <w:color w:val="2F5496" w:themeColor="accent1" w:themeShade="BF"/>
+        </w:rPr>
+        <w:t>limiteRiesgo(</w:t>
+      </w:r>
+      <w:r>
+        <w:rPr>
+          <w:color w:val="00B050"/>
+        </w:rPr>
+        <w:t>emergenciaMedica</w:t>
+      </w:r>
+      <w:r>
+        <w:t xml:space="preserve">, </w:t>
+      </w:r>
+      <w:r>
+        <w:rPr>
+          <w:color w:val="00B050"/>
+        </w:rPr>
+        <w:t>10</w:t>
+      </w:r>
+      <w:r>
+        <w:rPr>
+          <w:color w:val="2F5496" w:themeColor="accent1" w:themeShade="BF"/>
+        </w:rPr>
+        <w:t>)</w:t>
+      </w:r>
+      <w:r>
+        <w:t>.</w:t>
+      </w:r>
+    </w:p>
+    <w:p>
+      <w:r>
+        <w:rPr>
+          <w:color w:val="2F5496" w:themeColor="accent1" w:themeShade="BF"/>
+        </w:rPr>
+        <w:t>limiteRiesgo(</w:t>
+      </w:r>
+      <w:r>
+        <w:rPr>
+          <w:color w:val="00B050"/>
+        </w:rPr>
+        <w:t>explosion</w:t>
+      </w:r>
+      <w:r>
+        <w:t xml:space="preserve">, </w:t>
+      </w:r>
+      <w:r>
+        <w:rPr>
+          <w:color w:val="00B050"/>
+        </w:rPr>
+        <w:t>10</w:t>
+      </w:r>
+      <w:r>
+        <w:rPr>
+          <w:color w:val="2F5496" w:themeColor="accent1" w:themeShade="BF"/>
+        </w:rPr>
+        <w:t>)</w:t>
+      </w:r>
+      <w:r>
+        <w:t>.</w:t>
+      </w:r>
+    </w:p>
+    <w:p/>
+    <w:p>
+      <w:r>
         <w:lastRenderedPageBreak/>
-        <w:t>%Inicialización predicados explosion</w:t>
-      </w:r>
-    </w:p>
-    <w:p>
-      <w:r>
-        <w:rPr>
-          <w:color w:val="2F5496" w:themeColor="accent1" w:themeShade="BF"/>
-        </w:rPr>
-        <w:t>tieneRiesgo(</w:t>
-      </w:r>
-      <w:r>
-        <w:rPr>
-          <w:color w:val="00B050"/>
-        </w:rPr>
-        <w:t>explosion</w:t>
-      </w:r>
-      <w:r>
-        <w:t xml:space="preserve">, </w:t>
-      </w:r>
-      <w:r>
-        <w:rPr>
-          <w:color w:val="00B050"/>
-        </w:rPr>
-        <w:t>fuego</w:t>
-      </w:r>
-      <w:r>
-        <w:t xml:space="preserve">, </w:t>
-      </w:r>
-      <w:r>
-        <w:rPr>
-          <w:color w:val="00B050"/>
-        </w:rPr>
-        <w:t>3</w:t>
-      </w:r>
-      <w:r>
-        <w:rPr>
-          <w:color w:val="2F5496" w:themeColor="accent1" w:themeShade="BF"/>
-        </w:rPr>
-        <w:t>)</w:t>
-      </w:r>
-      <w:r>
-        <w:t>.</w:t>
-      </w:r>
-    </w:p>
-    <w:p>
-      <w:r>
-        <w:rPr>
-          <w:color w:val="2F5496" w:themeColor="accent1" w:themeShade="BF"/>
-        </w:rPr>
-        <w:t>tieneRiesgo(</w:t>
-      </w:r>
-      <w:r>
-        <w:rPr>
-          <w:color w:val="00B050"/>
-        </w:rPr>
-        <w:t>explosion</w:t>
-      </w:r>
-      <w:r>
-        <w:t xml:space="preserve">, </w:t>
-      </w:r>
-      <w:r>
-        <w:rPr>
-          <w:color w:val="00B050"/>
-        </w:rPr>
-        <w:t>ayuda</w:t>
-      </w:r>
-      <w:r>
-        <w:t xml:space="preserve">, </w:t>
-      </w:r>
-      <w:r>
-        <w:rPr>
-          <w:color w:val="00B050"/>
-        </w:rPr>
-        <w:t>3</w:t>
-      </w:r>
-      <w:r>
-        <w:rPr>
-          <w:color w:val="2F5496" w:themeColor="accent1" w:themeShade="BF"/>
-        </w:rPr>
-        <w:t>)</w:t>
-      </w:r>
-      <w:r>
-        <w:t>.</w:t>
-      </w:r>
-    </w:p>
-    <w:p>
-      <w:r>
-        <w:rPr>
-          <w:color w:val="2F5496" w:themeColor="accent1" w:themeShade="BF"/>
-        </w:rPr>
-        <w:t>tieneRiesgo(</w:t>
-      </w:r>
-      <w:r>
-        <w:rPr>
-          <w:color w:val="00B050"/>
-        </w:rPr>
-        <w:t>explosion</w:t>
-      </w:r>
-      <w:r>
-        <w:t xml:space="preserve">, </w:t>
-      </w:r>
-      <w:r>
-        <w:rPr>
-          <w:color w:val="00B050"/>
-        </w:rPr>
-        <w:t>herido</w:t>
-      </w:r>
-      <w:r>
-        <w:t xml:space="preserve">, </w:t>
-      </w:r>
-      <w:r>
-        <w:rPr>
-          <w:color w:val="00B050"/>
-        </w:rPr>
-        <w:t>3</w:t>
-      </w:r>
-      <w:r>
-        <w:rPr>
-          <w:color w:val="2F5496" w:themeColor="accent1" w:themeShade="BF"/>
-        </w:rPr>
-        <w:t>)</w:t>
-      </w:r>
-      <w:r>
-        <w:t>.</w:t>
-      </w:r>
-    </w:p>
-    <w:p>
-      <w:r>
-        <w:rPr>
-          <w:color w:val="2F5496" w:themeColor="accent1" w:themeShade="BF"/>
-        </w:rPr>
-        <w:t>tieneRiesgo(</w:t>
-      </w:r>
-      <w:r>
-        <w:rPr>
-          <w:color w:val="00B050"/>
-        </w:rPr>
-        <w:t>explosion</w:t>
-      </w:r>
-      <w:r>
-        <w:t xml:space="preserve">, </w:t>
-      </w:r>
-      <w:r>
-        <w:rPr>
-          <w:color w:val="00B050"/>
-        </w:rPr>
-        <w:t>llamar_policia</w:t>
-      </w:r>
-      <w:r>
-        <w:t xml:space="preserve">, </w:t>
-      </w:r>
-      <w:r>
-        <w:rPr>
-          <w:color w:val="00B050"/>
-        </w:rPr>
-        <w:t>5</w:t>
-      </w:r>
-      <w:r>
-        <w:rPr>
-          <w:color w:val="2F5496" w:themeColor="accent1" w:themeShade="BF"/>
-        </w:rPr>
-        <w:t>)</w:t>
-      </w:r>
-      <w:r>
-        <w:t>.</w:t>
-      </w:r>
-    </w:p>
-    <w:p>
-      <w:r>
-        <w:rPr>
-          <w:color w:val="2F5496" w:themeColor="accent1" w:themeShade="BF"/>
-        </w:rPr>
-        <w:t>critica(</w:t>
-      </w:r>
-      <w:r>
-        <w:rPr>
-          <w:color w:val="00B050"/>
-        </w:rPr>
-        <w:t>explosion</w:t>
-      </w:r>
-      <w:r>
-        <w:t xml:space="preserve">, </w:t>
-      </w:r>
-      <w:r>
-        <w:rPr>
-          <w:color w:val="00B050"/>
-        </w:rPr>
-        <w:t>llamar_policia</w:t>
-      </w:r>
-      <w:r>
-        <w:rPr>
-          <w:color w:val="2F5496" w:themeColor="accent1" w:themeShade="BF"/>
-        </w:rPr>
-        <w:t>)</w:t>
-      </w:r>
-      <w:r>
-        <w:t>.</w:t>
-      </w:r>
-    </w:p>
-    <w:p>
-      <w:r>
-        <w:rPr>
-          <w:color w:val="2F5496" w:themeColor="accent1" w:themeShade="BF"/>
-        </w:rPr>
-        <w:t>tieneRiesgo(</w:t>
-      </w:r>
-      <w:r>
-        <w:rPr>
-          <w:color w:val="00B050"/>
-        </w:rPr>
-        <w:t>explosion</w:t>
-      </w:r>
-      <w:r>
-        <w:t xml:space="preserve">, </w:t>
-      </w:r>
-      <w:r>
-        <w:rPr>
-          <w:color w:val="00B050"/>
-        </w:rPr>
-        <w:t>llamar_ambulancia</w:t>
-      </w:r>
-      <w:r>
-        <w:t xml:space="preserve">, </w:t>
-      </w:r>
-      <w:r>
-        <w:rPr>
-          <w:color w:val="00B050"/>
-        </w:rPr>
-        <w:t>5</w:t>
-      </w:r>
-      <w:r>
-        <w:rPr>
-          <w:color w:val="2F5496" w:themeColor="accent1" w:themeShade="BF"/>
-        </w:rPr>
-        <w:t>)</w:t>
-      </w:r>
-      <w:r>
-        <w:t>.</w:t>
-      </w:r>
-    </w:p>
-    <w:p>
-      <w:r>
-        <w:rPr>
-          <w:color w:val="2F5496" w:themeColor="accent1" w:themeShade="BF"/>
-        </w:rPr>
-        <w:t>critica(</w:t>
-      </w:r>
-      <w:r>
-        <w:rPr>
-          <w:color w:val="00B050"/>
-        </w:rPr>
-        <w:t>explosion</w:t>
-      </w:r>
-      <w:r>
-        <w:t xml:space="preserve">, </w:t>
-      </w:r>
-      <w:r>
-        <w:rPr>
-          <w:color w:val="00B050"/>
-        </w:rPr>
-        <w:t>llamar_ambulancia</w:t>
-      </w:r>
-      <w:r>
-        <w:rPr>
-          <w:color w:val="2F5496" w:themeColor="accent1" w:themeShade="BF"/>
-        </w:rPr>
-        <w:t>)</w:t>
-      </w:r>
-      <w:r>
-        <w:t>.</w:t>
-      </w:r>
-    </w:p>
-    <w:p>
-      <w:r>
-        <w:rPr>
-          <w:color w:val="2F5496" w:themeColor="accent1" w:themeShade="BF"/>
-        </w:rPr>
-        <w:t>tieneRiesgo(</w:t>
-      </w:r>
-      <w:r>
-        <w:rPr>
-          <w:color w:val="00B050"/>
-        </w:rPr>
-        <w:t>explosion</w:t>
-      </w:r>
-      <w:r>
-        <w:t xml:space="preserve">, </w:t>
-      </w:r>
-      <w:r>
-        <w:rPr>
-          <w:color w:val="00B050"/>
-        </w:rPr>
-        <w:t>llamar_bomberos</w:t>
-      </w:r>
-      <w:r>
-        <w:t xml:space="preserve">, </w:t>
-      </w:r>
-      <w:r>
-        <w:rPr>
-          <w:color w:val="00B050"/>
-        </w:rPr>
-        <w:t>5</w:t>
-      </w:r>
-      <w:r>
-        <w:rPr>
-          <w:color w:val="2F5496" w:themeColor="accent1" w:themeShade="BF"/>
-        </w:rPr>
-        <w:t>)</w:t>
-      </w:r>
-      <w:r>
-        <w:t>.</w:t>
-      </w:r>
-    </w:p>
-    <w:p>
-      <w:r>
-        <w:rPr>
-          <w:color w:val="2F5496" w:themeColor="accent1" w:themeShade="BF"/>
-        </w:rPr>
-        <w:t>critica(</w:t>
-      </w:r>
-      <w:r>
-        <w:rPr>
-          <w:color w:val="00B050"/>
-        </w:rPr>
-        <w:t>explosion</w:t>
-      </w:r>
-      <w:r>
-        <w:t xml:space="preserve">, </w:t>
-      </w:r>
-      <w:r>
-        <w:rPr>
-          <w:color w:val="00B050"/>
-        </w:rPr>
-        <w:t>llamar_bomberos</w:t>
-      </w:r>
-      <w:r>
-        <w:rPr>
-          <w:color w:val="2F5496" w:themeColor="accent1" w:themeShade="BF"/>
-        </w:rPr>
-        <w:t>)</w:t>
-      </w:r>
-      <w:r>
-        <w:t>.</w:t>
-      </w:r>
-    </w:p>
-    <w:p>
-      <w:r>
-        <w:rPr>
-          <w:color w:val="2F5496" w:themeColor="accent1" w:themeShade="BF"/>
-        </w:rPr>
-        <w:t>tieneRiesgo(</w:t>
-      </w:r>
-      <w:r>
-        <w:rPr>
-          <w:color w:val="00B050"/>
-        </w:rPr>
-        <w:t>explosion</w:t>
-      </w:r>
-      <w:r>
-        <w:t xml:space="preserve">, </w:t>
-      </w:r>
-      <w:r>
-        <w:rPr>
-          <w:color w:val="00B050"/>
-        </w:rPr>
-        <w:t>explosion</w:t>
-      </w:r>
-      <w:r>
-        <w:t xml:space="preserve">, </w:t>
-      </w:r>
-      <w:r>
-        <w:rPr>
-          <w:color w:val="00B050"/>
-        </w:rPr>
-        <w:t>4</w:t>
-      </w:r>
-      <w:r>
-        <w:rPr>
-          <w:color w:val="2F5496" w:themeColor="accent1" w:themeShade="BF"/>
-        </w:rPr>
-        <w:t>)</w:t>
-      </w:r>
-      <w:r>
-        <w:t>.</w:t>
-      </w:r>
-    </w:p>
-    <w:p>
-      <w:r>
-        <w:rPr>
-          <w:color w:val="2F5496" w:themeColor="accent1" w:themeShade="BF"/>
-        </w:rPr>
-        <w:t>critica(</w:t>
-      </w:r>
-      <w:r>
-        <w:rPr>
-          <w:color w:val="00B050"/>
-        </w:rPr>
-        <w:t>explosion</w:t>
-      </w:r>
-      <w:r>
-        <w:t xml:space="preserve">, </w:t>
-      </w:r>
-      <w:r>
-        <w:rPr>
-          <w:color w:val="00B050"/>
-        </w:rPr>
-        <w:t>explosion</w:t>
-      </w:r>
-      <w:r>
-        <w:rPr>
-          <w:color w:val="2F5496" w:themeColor="accent1" w:themeShade="BF"/>
-        </w:rPr>
-        <w:t>)</w:t>
-      </w:r>
-      <w:r>
-        <w:t>.</w:t>
-      </w:r>
-    </w:p>
-    <w:p>
-      <w:r>
-        <w:rPr>
-          <w:color w:val="2F5496" w:themeColor="accent1" w:themeShade="BF"/>
-        </w:rPr>
-        <w:t>tieneRiesgo(</w:t>
-      </w:r>
-      <w:r>
-        <w:rPr>
-          <w:color w:val="00B050"/>
-        </w:rPr>
-        <w:t>explosion</w:t>
-      </w:r>
-      <w:r>
-        <w:t xml:space="preserve">, </w:t>
-      </w:r>
-      <w:r>
-        <w:rPr>
-          <w:color w:val="00B050"/>
-        </w:rPr>
-        <w:t>explotar</w:t>
-      </w:r>
-      <w:r>
-        <w:t xml:space="preserve">, </w:t>
-      </w:r>
-      <w:r>
-        <w:rPr>
-          <w:color w:val="00B050"/>
-        </w:rPr>
-        <w:t>4</w:t>
-      </w:r>
-      <w:r>
-        <w:rPr>
-          <w:color w:val="2F5496" w:themeColor="accent1" w:themeShade="BF"/>
-        </w:rPr>
-        <w:t>)</w:t>
-      </w:r>
-      <w:r>
-        <w:t>.</w:t>
-      </w:r>
-    </w:p>
-    <w:p>
-      <w:r>
-        <w:rPr>
-          <w:color w:val="2F5496" w:themeColor="accent1" w:themeShade="BF"/>
-        </w:rPr>
-        <w:t>critica(</w:t>
-      </w:r>
-      <w:r>
-        <w:rPr>
-          <w:color w:val="00B050"/>
-        </w:rPr>
-        <w:t>explosion</w:t>
-      </w:r>
-      <w:r>
-        <w:t xml:space="preserve">, </w:t>
-      </w:r>
-      <w:r>
-        <w:rPr>
-          <w:color w:val="00B050"/>
-        </w:rPr>
-        <w:t>explotar</w:t>
-      </w:r>
-      <w:r>
-        <w:rPr>
-          <w:color w:val="2F5496" w:themeColor="accent1" w:themeShade="BF"/>
-        </w:rPr>
-        <w:t>)</w:t>
-      </w:r>
-      <w:r>
-        <w:t>.</w:t>
-      </w:r>
-    </w:p>
-    <w:p>
-      <w:r>
-        <w:rPr>
-          <w:color w:val="2F5496" w:themeColor="accent1" w:themeShade="BF"/>
-        </w:rPr>
-        <w:t>tieneRiesgo(</w:t>
-      </w:r>
-      <w:r>
-        <w:rPr>
-          <w:color w:val="00B050"/>
-        </w:rPr>
-        <w:t>explosion</w:t>
-      </w:r>
-      <w:r>
-        <w:t xml:space="preserve">, </w:t>
-      </w:r>
-      <w:r>
-        <w:rPr>
-          <w:color w:val="00B050"/>
-        </w:rPr>
-        <w:t>emergencia</w:t>
-      </w:r>
-      <w:r>
-        <w:t xml:space="preserve">, </w:t>
-      </w:r>
-      <w:r>
-        <w:rPr>
-          <w:color w:val="00B050"/>
-        </w:rPr>
-        <w:t>4</w:t>
-      </w:r>
-      <w:r>
-        <w:rPr>
-          <w:color w:val="2F5496" w:themeColor="accent1" w:themeShade="BF"/>
-        </w:rPr>
-        <w:t>)</w:t>
-      </w:r>
-      <w:r>
-        <w:t>.</w:t>
-      </w:r>
-    </w:p>
-    <w:p>
-      <w:r>
-        <w:rPr>
-          <w:color w:val="2F5496" w:themeColor="accent1" w:themeShade="BF"/>
-        </w:rPr>
-        <w:t>critica(</w:t>
-      </w:r>
-      <w:r>
-        <w:rPr>
-          <w:color w:val="00B050"/>
-        </w:rPr>
-        <w:t>explosion</w:t>
-      </w:r>
-      <w:r>
-        <w:t xml:space="preserve">, </w:t>
-      </w:r>
-      <w:r>
-        <w:rPr>
-          <w:color w:val="00B050"/>
-        </w:rPr>
-        <w:t>emergencia</w:t>
-      </w:r>
-      <w:r>
-        <w:rPr>
-          <w:color w:val="2F5496" w:themeColor="accent1" w:themeShade="BF"/>
-        </w:rPr>
-        <w:t>)</w:t>
-      </w:r>
-      <w:r>
-        <w:t>.</w:t>
-      </w:r>
-    </w:p>
-    <w:p>
-      <w:r>
-        <w:rPr>
-          <w:color w:val="2F5496" w:themeColor="accent1" w:themeShade="BF"/>
-        </w:rPr>
-        <w:t>tieneRiesgo(</w:t>
-      </w:r>
-      <w:r>
-        <w:rPr>
-          <w:color w:val="00B050"/>
-        </w:rPr>
-        <w:t>explosion</w:t>
-      </w:r>
-      <w:r>
-        <w:t xml:space="preserve">, </w:t>
-      </w:r>
-      <w:r>
-        <w:rPr>
-          <w:color w:val="00B050"/>
-        </w:rPr>
-        <w:t>hospital</w:t>
-      </w:r>
-      <w:r>
-        <w:t xml:space="preserve">, </w:t>
-      </w:r>
-      <w:r>
-        <w:rPr>
-          <w:color w:val="00B050"/>
-        </w:rPr>
-        <w:t>3</w:t>
-      </w:r>
-      <w:r>
-        <w:rPr>
-          <w:color w:val="2F5496" w:themeColor="accent1" w:themeShade="BF"/>
-        </w:rPr>
-        <w:t>)</w:t>
-      </w:r>
-      <w:r>
-        <w:t>.</w:t>
-      </w:r>
-    </w:p>
-    <w:p>
-      <w:r>
-        <w:rPr>
-          <w:color w:val="2F5496" w:themeColor="accent1" w:themeShade="BF"/>
-        </w:rPr>
-        <w:t>tieneRiesgo(</w:t>
-      </w:r>
-      <w:r>
-        <w:rPr>
-          <w:color w:val="00B050"/>
-        </w:rPr>
-        <w:t>explosion</w:t>
-      </w:r>
-      <w:r>
-        <w:t xml:space="preserve">, </w:t>
-      </w:r>
-      <w:r>
-        <w:rPr>
-          <w:color w:val="00B050"/>
-        </w:rPr>
-        <w:t>ataque</w:t>
-      </w:r>
-      <w:r>
-        <w:t xml:space="preserve">, </w:t>
-      </w:r>
-      <w:r>
-        <w:rPr>
-          <w:color w:val="00B050"/>
-        </w:rPr>
-        <w:t>3</w:t>
-      </w:r>
-      <w:r>
-        <w:rPr>
-          <w:color w:val="2F5496" w:themeColor="accent1" w:themeShade="BF"/>
-        </w:rPr>
-        <w:t>)</w:t>
-      </w:r>
-      <w:r>
-        <w:t>.</w:t>
-      </w:r>
-    </w:p>
-    <w:p>
-      <w:r>
-        <w:rPr>
-          <w:color w:val="2F5496" w:themeColor="accent1" w:themeShade="BF"/>
-        </w:rPr>
-        <w:t>tieneRiesgo(</w:t>
-      </w:r>
-      <w:r>
-        <w:rPr>
-          <w:color w:val="00B050"/>
-        </w:rPr>
-        <w:t>explosion</w:t>
-      </w:r>
-      <w:r>
-        <w:t xml:space="preserve">, </w:t>
-      </w:r>
-      <w:r>
-        <w:rPr>
-          <w:color w:val="00B050"/>
-        </w:rPr>
-        <w:t>bomba</w:t>
-      </w:r>
-      <w:r>
-        <w:t xml:space="preserve">, </w:t>
-      </w:r>
-      <w:r>
-        <w:rPr>
-          <w:color w:val="00B050"/>
-        </w:rPr>
-        <w:t>4</w:t>
-      </w:r>
-      <w:r>
-        <w:rPr>
-          <w:color w:val="2F5496" w:themeColor="accent1" w:themeShade="BF"/>
-        </w:rPr>
-        <w:t>)</w:t>
-      </w:r>
-      <w:r>
-        <w:t>.</w:t>
-      </w:r>
-    </w:p>
-    <w:p>
-      <w:r>
-        <w:rPr>
-          <w:color w:val="2F5496" w:themeColor="accent1" w:themeShade="BF"/>
-        </w:rPr>
-        <w:t>critica(</w:t>
-      </w:r>
-      <w:r>
-        <w:rPr>
-          <w:color w:val="00B050"/>
-        </w:rPr>
-        <w:t>explosion</w:t>
-      </w:r>
-      <w:r>
-        <w:t xml:space="preserve">, </w:t>
-      </w:r>
-      <w:r>
-        <w:rPr>
-          <w:color w:val="00B050"/>
-        </w:rPr>
-        <w:t>bomba</w:t>
-      </w:r>
-      <w:r>
-        <w:rPr>
-          <w:color w:val="2F5496" w:themeColor="accent1" w:themeShade="BF"/>
-        </w:rPr>
-        <w:t>)</w:t>
-      </w:r>
-      <w:r>
-        <w:t>.</w:t>
-      </w:r>
-    </w:p>
-    <w:p/>
-    <w:p>
-      <w:r>
-        <w:t>%Inicialización límites de riesgo</w:t>
-      </w:r>
-    </w:p>
-    <w:p>
-      <w:r>
-        <w:rPr>
-          <w:color w:val="2F5496" w:themeColor="accent1" w:themeShade="BF"/>
-        </w:rPr>
-        <w:t>limiteRiesgo(</w:t>
+        <w:t>%Inicialización contadores de riesgo</w:t>
+      </w:r>
+    </w:p>
+    <w:p>
+      <w:r>
+        <w:rPr>
+          <w:color w:val="2F5496" w:themeColor="accent1" w:themeShade="BF"/>
+        </w:rPr>
+        <w:t>riesgo(</w:t>
       </w:r>
       <w:r>
         <w:rPr>
@@ -11001,204 +11273,6 @@
         <w:rPr>
           <w:color w:val="00B050"/>
         </w:rPr>
-        <w:t>10</w:t>
-      </w:r>
-      <w:r>
-        <w:rPr>
-          <w:color w:val="2F5496" w:themeColor="accent1" w:themeShade="BF"/>
-        </w:rPr>
-        <w:t>)</w:t>
-      </w:r>
-      <w:r>
-        <w:t>.</w:t>
-      </w:r>
-    </w:p>
-    <w:p>
-      <w:r>
-        <w:rPr>
-          <w:color w:val="2F5496" w:themeColor="accent1" w:themeShade="BF"/>
-        </w:rPr>
-        <w:t>limiteRiesgo(</w:t>
-      </w:r>
-      <w:r>
-        <w:rPr>
-          <w:color w:val="00B050"/>
-        </w:rPr>
-        <w:t>delitoCallejero</w:t>
-      </w:r>
-      <w:r>
-        <w:t xml:space="preserve">, </w:t>
-      </w:r>
-      <w:r>
-        <w:rPr>
-          <w:color w:val="00B050"/>
-        </w:rPr>
-        <w:t>10</w:t>
-      </w:r>
-      <w:r>
-        <w:rPr>
-          <w:color w:val="2F5496" w:themeColor="accent1" w:themeShade="BF"/>
-        </w:rPr>
-        <w:t>)</w:t>
-      </w:r>
-      <w:r>
-        <w:t>.</w:t>
-      </w:r>
-    </w:p>
-    <w:p>
-      <w:r>
-        <w:rPr>
-          <w:color w:val="2F5496" w:themeColor="accent1" w:themeShade="BF"/>
-        </w:rPr>
-        <w:t>limiteRiesgo(</w:t>
-      </w:r>
-      <w:r>
-        <w:rPr>
-          <w:color w:val="00B050"/>
-        </w:rPr>
-        <w:t>violenciaDomestica</w:t>
-      </w:r>
-      <w:r>
-        <w:t xml:space="preserve">, </w:t>
-      </w:r>
-      <w:r>
-        <w:rPr>
-          <w:color w:val="00B050"/>
-        </w:rPr>
-        <w:t>10</w:t>
-      </w:r>
-      <w:r>
-        <w:rPr>
-          <w:color w:val="2F5496" w:themeColor="accent1" w:themeShade="BF"/>
-        </w:rPr>
-        <w:t>)</w:t>
-      </w:r>
-      <w:r>
-        <w:t>.</w:t>
-      </w:r>
-    </w:p>
-    <w:p>
-      <w:r>
-        <w:rPr>
-          <w:color w:val="2F5496" w:themeColor="accent1" w:themeShade="BF"/>
-        </w:rPr>
-        <w:t>limiteRiesgo(</w:t>
-      </w:r>
-      <w:r>
-        <w:rPr>
-          <w:color w:val="00B050"/>
-        </w:rPr>
-        <w:t>incendio</w:t>
-      </w:r>
-      <w:r>
-        <w:t xml:space="preserve">, </w:t>
-      </w:r>
-      <w:r>
-        <w:rPr>
-          <w:color w:val="00B050"/>
-        </w:rPr>
-        <w:t>10</w:t>
-      </w:r>
-      <w:r>
-        <w:rPr>
-          <w:color w:val="2F5496" w:themeColor="accent1" w:themeShade="BF"/>
-        </w:rPr>
-        <w:t>)</w:t>
-      </w:r>
-      <w:r>
-        <w:t>.</w:t>
-      </w:r>
-    </w:p>
-    <w:p>
-      <w:r>
-        <w:rPr>
-          <w:color w:val="2F5496" w:themeColor="accent1" w:themeShade="BF"/>
-        </w:rPr>
-        <w:t>limiteRiesgo(</w:t>
-      </w:r>
-      <w:r>
-        <w:rPr>
-          <w:color w:val="00B050"/>
-        </w:rPr>
-        <w:t>emergenciaMedica</w:t>
-      </w:r>
-      <w:r>
-        <w:t xml:space="preserve">, </w:t>
-      </w:r>
-      <w:r>
-        <w:rPr>
-          <w:color w:val="00B050"/>
-        </w:rPr>
-        <w:t>10</w:t>
-      </w:r>
-      <w:r>
-        <w:rPr>
-          <w:color w:val="2F5496" w:themeColor="accent1" w:themeShade="BF"/>
-        </w:rPr>
-        <w:t>)</w:t>
-      </w:r>
-      <w:r>
-        <w:t>.</w:t>
-      </w:r>
-    </w:p>
-    <w:p>
-      <w:r>
-        <w:rPr>
-          <w:color w:val="2F5496" w:themeColor="accent1" w:themeShade="BF"/>
-        </w:rPr>
-        <w:t>limiteRiesgo(</w:t>
-      </w:r>
-      <w:r>
-        <w:rPr>
-          <w:color w:val="00B050"/>
-        </w:rPr>
-        <w:t>explosion</w:t>
-      </w:r>
-      <w:r>
-        <w:t xml:space="preserve">, </w:t>
-      </w:r>
-      <w:r>
-        <w:rPr>
-          <w:color w:val="00B050"/>
-        </w:rPr>
-        <w:t>10</w:t>
-      </w:r>
-      <w:r>
-        <w:rPr>
-          <w:color w:val="2F5496" w:themeColor="accent1" w:themeShade="BF"/>
-        </w:rPr>
-        <w:t>)</w:t>
-      </w:r>
-      <w:r>
-        <w:t>.</w:t>
-      </w:r>
-    </w:p>
-    <w:p/>
-    <w:p>
-      <w:r>
-        <w:t>%Inicialización contadores de riesgo</w:t>
-      </w:r>
-    </w:p>
-    <w:p>
-      <w:r>
-        <w:rPr>
-          <w:color w:val="2F5496" w:themeColor="accent1" w:themeShade="BF"/>
-        </w:rPr>
-        <w:t>riesgo(</w:t>
-      </w:r>
-      <w:r>
-        <w:rPr>
-          <w:color w:val="00B050"/>
-        </w:rPr>
-        <w:t>delitoHogar</w:t>
-      </w:r>
-      <w:r>
-        <w:t xml:space="preserve">, </w:t>
-      </w:r>
-      <w:r>
-        <w:rPr>
-          <w:color w:val="00B050"/>
-        </w:rPr>
         <w:t>0</w:t>
       </w:r>
       <w:r>
@@ -11216,7 +11290,6 @@
         <w:rPr>
           <w:color w:val="2F5496" w:themeColor="accent1" w:themeShade="BF"/>
         </w:rPr>
-        <w:lastRenderedPageBreak/>
         <w:t>riesgo(</w:t>
       </w:r>
       <w:r>
@@ -11527,7 +11600,7 @@
 </file>
 
 <file path=word/endnotes.xml><?xml version="1.0" encoding="utf-8"?>
-<w:endnotes xmlns:wpc="http://schemas.microsoft.com/office/word/2010/wordprocessingCanvas" xmlns:mc="http://schemas.openxmlformats.org/markup-compatibility/2006" xmlns:o="urn:schemas-microsoft-com:office:office" xmlns:r="http://schemas.openxmlformats.org/officeDocument/2006/relationships" xmlns:m="http://schemas.openxmlformats.org/officeDocument/2006/math" xmlns:v="urn:schemas-microsoft-com:vml" xmlns:wp14="http://schemas.microsoft.com/office/word/2010/wordprocessingDrawing" xmlns:wp="http://schemas.openxmlformats.org/drawingml/2006/wordprocessingDrawing" xmlns:w10="urn:schemas-microsoft-com:office:word" xmlns:w="http://schemas.openxmlformats.org/wordprocessingml/2006/main" xmlns:w14="http://schemas.microsoft.com/office/word/2010/wordml" xmlns:w15="http://schemas.microsoft.com/office/word/2012/wordml" xmlns:wpg="http://schemas.microsoft.com/office/word/2010/wordprocessingGroup" xmlns:wpi="http://schemas.microsoft.com/office/word/2010/wordprocessingInk" xmlns:wne="http://schemas.microsoft.com/office/word/2006/wordml" xmlns:wps="http://schemas.microsoft.com/office/word/2010/wordprocessingShape" mc:Ignorable="w14 w15 wp14">
+<w:endnotes xmlns:wpc="http://schemas.microsoft.com/office/word/2010/wordprocessingCanvas" xmlns:cx="http://schemas.microsoft.com/office/drawing/2014/chartex" xmlns:cx1="http://schemas.microsoft.com/office/drawing/2015/9/8/chartex" xmlns:cx2="http://schemas.microsoft.com/office/drawing/2015/10/21/chartex" xmlns:cx3="http://schemas.microsoft.com/office/drawing/2016/5/9/chartex" xmlns:cx4="http://schemas.microsoft.com/office/drawing/2016/5/10/chartex" xmlns:cx5="http://schemas.microsoft.com/office/drawing/2016/5/11/chartex" xmlns:mc="http://schemas.openxmlformats.org/markup-compatibility/2006" xmlns:o="urn:schemas-microsoft-com:office:office" xmlns:r="http://schemas.openxmlformats.org/officeDocument/2006/relationships" xmlns:m="http://schemas.openxmlformats.org/officeDocument/2006/math" xmlns:v="urn:schemas-microsoft-com:vml" xmlns:wp14="http://schemas.microsoft.com/office/word/2010/wordprocessingDrawing" xmlns:wp="http://schemas.openxmlformats.org/drawingml/2006/wordprocessingDrawing" xmlns:w10="urn:schemas-microsoft-com:office:word" xmlns:w="http://schemas.openxmlformats.org/wordprocessingml/2006/main" xmlns:w14="http://schemas.microsoft.com/office/word/2010/wordml" xmlns:w15="http://schemas.microsoft.com/office/word/2012/wordml" xmlns:w16se="http://schemas.microsoft.com/office/word/2015/wordml/symex" xmlns:wpg="http://schemas.microsoft.com/office/word/2010/wordprocessingGroup" xmlns:wpi="http://schemas.microsoft.com/office/word/2010/wordprocessingInk" xmlns:wne="http://schemas.microsoft.com/office/word/2006/wordml" xmlns:wps="http://schemas.microsoft.com/office/word/2010/wordprocessingShape" mc:Ignorable="w14 w15 w16se wp14">
   <w:endnote w:type="separator" w:id="-1">
     <w:p>
       <w:pPr>
@@ -11552,7 +11625,7 @@
 </file>
 
 <file path=word/footnotes.xml><?xml version="1.0" encoding="utf-8"?>
-<w:footnotes xmlns:wpc="http://schemas.microsoft.com/office/word/2010/wordprocessingCanvas" xmlns:mc="http://schemas.openxmlformats.org/markup-compatibility/2006" xmlns:o="urn:schemas-microsoft-com:office:office" xmlns:r="http://schemas.openxmlformats.org/officeDocument/2006/relationships" xmlns:m="http://schemas.openxmlformats.org/officeDocument/2006/math" xmlns:v="urn:schemas-microsoft-com:vml" xmlns:wp14="http://schemas.microsoft.com/office/word/2010/wordprocessingDrawing" xmlns:wp="http://schemas.openxmlformats.org/drawingml/2006/wordprocessingDrawing" xmlns:w10="urn:schemas-microsoft-com:office:word" xmlns:w="http://schemas.openxmlformats.org/wordprocessingml/2006/main" xmlns:w14="http://schemas.microsoft.com/office/word/2010/wordml" xmlns:w15="http://schemas.microsoft.com/office/word/2012/wordml" xmlns:wpg="http://schemas.microsoft.com/office/word/2010/wordprocessingGroup" xmlns:wpi="http://schemas.microsoft.com/office/word/2010/wordprocessingInk" xmlns:wne="http://schemas.microsoft.com/office/word/2006/wordml" xmlns:wps="http://schemas.microsoft.com/office/word/2010/wordprocessingShape" mc:Ignorable="w14 w15 wp14">
+<w:footnotes xmlns:wpc="http://schemas.microsoft.com/office/word/2010/wordprocessingCanvas" xmlns:cx="http://schemas.microsoft.com/office/drawing/2014/chartex" xmlns:cx1="http://schemas.microsoft.com/office/drawing/2015/9/8/chartex" xmlns:cx2="http://schemas.microsoft.com/office/drawing/2015/10/21/chartex" xmlns:cx3="http://schemas.microsoft.com/office/drawing/2016/5/9/chartex" xmlns:cx4="http://schemas.microsoft.com/office/drawing/2016/5/10/chartex" xmlns:cx5="http://schemas.microsoft.com/office/drawing/2016/5/11/chartex" xmlns:mc="http://schemas.openxmlformats.org/markup-compatibility/2006" xmlns:o="urn:schemas-microsoft-com:office:office" xmlns:r="http://schemas.openxmlformats.org/officeDocument/2006/relationships" xmlns:m="http://schemas.openxmlformats.org/officeDocument/2006/math" xmlns:v="urn:schemas-microsoft-com:vml" xmlns:wp14="http://schemas.microsoft.com/office/word/2010/wordprocessingDrawing" xmlns:wp="http://schemas.openxmlformats.org/drawingml/2006/wordprocessingDrawing" xmlns:w10="urn:schemas-microsoft-com:office:word" xmlns:w="http://schemas.openxmlformats.org/wordprocessingml/2006/main" xmlns:w14="http://schemas.microsoft.com/office/word/2010/wordml" xmlns:w15="http://schemas.microsoft.com/office/word/2012/wordml" xmlns:w16se="http://schemas.microsoft.com/office/word/2015/wordml/symex" xmlns:wpg="http://schemas.microsoft.com/office/word/2010/wordprocessingGroup" xmlns:wpi="http://schemas.microsoft.com/office/word/2010/wordprocessingInk" xmlns:wne="http://schemas.microsoft.com/office/word/2006/wordml" xmlns:wps="http://schemas.microsoft.com/office/word/2010/wordprocessingShape" mc:Ignorable="w14 w15 w16se wp14">
   <w:footnote w:type="separator" w:id="-1">
     <w:p>
       <w:pPr>
@@ -11577,7 +11650,7 @@
 </file>
 
 <file path=word/numbering.xml><?xml version="1.0" encoding="utf-8"?>
-<w:numbering xmlns:wpc="http://schemas.microsoft.com/office/word/2010/wordprocessingCanvas" xmlns:mc="http://schemas.openxmlformats.org/markup-compatibility/2006" xmlns:o="urn:schemas-microsoft-com:office:office" xmlns:r="http://schemas.openxmlformats.org/officeDocument/2006/relationships" xmlns:m="http://schemas.openxmlformats.org/officeDocument/2006/math" xmlns:v="urn:schemas-microsoft-com:vml" xmlns:wp14="http://schemas.microsoft.com/office/word/2010/wordprocessingDrawing" xmlns:wp="http://schemas.openxmlformats.org/drawingml/2006/wordprocessingDrawing" xmlns:w10="urn:schemas-microsoft-com:office:word" xmlns:w="http://schemas.openxmlformats.org/wordprocessingml/2006/main" xmlns:w14="http://schemas.microsoft.com/office/word/2010/wordml" xmlns:w15="http://schemas.microsoft.com/office/word/2012/wordml" xmlns:wpg="http://schemas.microsoft.com/office/word/2010/wordprocessingGroup" xmlns:wpi="http://schemas.microsoft.com/office/word/2010/wordprocessingInk" xmlns:wne="http://schemas.microsoft.com/office/word/2006/wordml" xmlns:wps="http://schemas.microsoft.com/office/word/2010/wordprocessingShape" mc:Ignorable="w14 w15 wp14">
+<w:numbering xmlns:wpc="http://schemas.microsoft.com/office/word/2010/wordprocessingCanvas" xmlns:cx="http://schemas.microsoft.com/office/drawing/2014/chartex" xmlns:cx1="http://schemas.microsoft.com/office/drawing/2015/9/8/chartex" xmlns:cx2="http://schemas.microsoft.com/office/drawing/2015/10/21/chartex" xmlns:cx3="http://schemas.microsoft.com/office/drawing/2016/5/9/chartex" xmlns:cx4="http://schemas.microsoft.com/office/drawing/2016/5/10/chartex" xmlns:cx5="http://schemas.microsoft.com/office/drawing/2016/5/11/chartex" xmlns:mc="http://schemas.openxmlformats.org/markup-compatibility/2006" xmlns:o="urn:schemas-microsoft-com:office:office" xmlns:r="http://schemas.openxmlformats.org/officeDocument/2006/relationships" xmlns:m="http://schemas.openxmlformats.org/officeDocument/2006/math" xmlns:v="urn:schemas-microsoft-com:vml" xmlns:wp14="http://schemas.microsoft.com/office/word/2010/wordprocessingDrawing" xmlns:wp="http://schemas.openxmlformats.org/drawingml/2006/wordprocessingDrawing" xmlns:w10="urn:schemas-microsoft-com:office:word" xmlns:w="http://schemas.openxmlformats.org/wordprocessingml/2006/main" xmlns:w14="http://schemas.microsoft.com/office/word/2010/wordml" xmlns:w15="http://schemas.microsoft.com/office/word/2012/wordml" xmlns:w16se="http://schemas.microsoft.com/office/word/2015/wordml/symex" xmlns:wpg="http://schemas.microsoft.com/office/word/2010/wordprocessingGroup" xmlns:wpi="http://schemas.microsoft.com/office/word/2010/wordprocessingInk" xmlns:wne="http://schemas.microsoft.com/office/word/2006/wordml" xmlns:wps="http://schemas.microsoft.com/office/word/2010/wordprocessingShape" mc:Ignorable="w14 w15 w16se wp14">
   <w:abstractNum w:abstractNumId="0" w15:restartNumberingAfterBreak="0">
     <w:nsid w:val="10425480"/>
     <w:multiLevelType w:val="hybridMultilevel"/>
@@ -11788,7 +11861,7 @@
 </file>
 
 <file path=word/styles.xml><?xml version="1.0" encoding="utf-8"?>
-<w:styles xmlns:mc="http://schemas.openxmlformats.org/markup-compatibility/2006" xmlns:r="http://schemas.openxmlformats.org/officeDocument/2006/relationships" xmlns:w="http://schemas.openxmlformats.org/wordprocessingml/2006/main" xmlns:w14="http://schemas.microsoft.com/office/word/2010/wordml" xmlns:w15="http://schemas.microsoft.com/office/word/2012/wordml" mc:Ignorable="w14 w15">
+<w:styles xmlns:mc="http://schemas.openxmlformats.org/markup-compatibility/2006" xmlns:r="http://schemas.openxmlformats.org/officeDocument/2006/relationships" xmlns:w="http://schemas.openxmlformats.org/wordprocessingml/2006/main" xmlns:w14="http://schemas.microsoft.com/office/word/2010/wordml" xmlns:w15="http://schemas.microsoft.com/office/word/2012/wordml" xmlns:w16se="http://schemas.microsoft.com/office/word/2015/wordml/symex" mc:Ignorable="w14 w15 w16se">
   <w:docDefaults>
     <w:rPrDefault>
       <w:rPr>
@@ -11804,7 +11877,7 @@
       </w:pPr>
     </w:pPrDefault>
   </w:docDefaults>
-  <w:latentStyles w:defLockedState="0" w:defUIPriority="99" w:defSemiHidden="0" w:defUnhideWhenUsed="0" w:defQFormat="0" w:count="371">
+  <w:latentStyles w:defLockedState="0" w:defUIPriority="99" w:defSemiHidden="0" w:defUnhideWhenUsed="0" w:defQFormat="0" w:count="374">
     <w:lsdException w:name="Normal" w:uiPriority="0" w:qFormat="1"/>
     <w:lsdException w:name="heading 1" w:uiPriority="9" w:qFormat="1"/>
     <w:lsdException w:name="heading 2" w:semiHidden="1" w:uiPriority="9" w:unhideWhenUsed="1" w:qFormat="1"/>
@@ -11910,7 +11983,6 @@
     <w:lsdException w:name="HTML Sample" w:semiHidden="1" w:unhideWhenUsed="1"/>
     <w:lsdException w:name="HTML Typewriter" w:semiHidden="1" w:unhideWhenUsed="1"/>
     <w:lsdException w:name="HTML Variable" w:semiHidden="1" w:unhideWhenUsed="1"/>
-    <w:lsdException w:name="Normal Table" w:semiHidden="1" w:unhideWhenUsed="1"/>
     <w:lsdException w:name="annotation subject" w:semiHidden="1" w:unhideWhenUsed="1"/>
     <w:lsdException w:name="No List" w:semiHidden="1" w:unhideWhenUsed="1"/>
     <w:lsdException w:name="Outline List 1" w:semiHidden="1" w:unhideWhenUsed="1"/>
@@ -11955,7 +12027,6 @@
     <w:lsdException w:name="Table Professional" w:semiHidden="1" w:unhideWhenUsed="1"/>
     <w:lsdException w:name="Table Subtle 1" w:semiHidden="1" w:unhideWhenUsed="1"/>
     <w:lsdException w:name="Table Subtle 2" w:semiHidden="1" w:unhideWhenUsed="1"/>
-    <w:lsdException w:name="Table Web 1" w:semiHidden="1" w:unhideWhenUsed="1"/>
     <w:lsdException w:name="Table Web 2" w:semiHidden="1" w:unhideWhenUsed="1"/>
     <w:lsdException w:name="Table Web 3" w:semiHidden="1" w:unhideWhenUsed="1"/>
     <w:lsdException w:name="Balloon Text" w:semiHidden="1" w:unhideWhenUsed="1"/>
@@ -12176,6 +12247,9 @@
     <w:lsdException w:name="List Table 5 Dark Accent 6" w:uiPriority="50"/>
     <w:lsdException w:name="List Table 6 Colorful Accent 6" w:uiPriority="51"/>
     <w:lsdException w:name="List Table 7 Colorful Accent 6" w:uiPriority="52"/>
+    <w:lsdException w:name="Mention" w:semiHidden="1" w:unhideWhenUsed="1"/>
+    <w:lsdException w:name="Smart Hyperlink" w:semiHidden="1" w:unhideWhenUsed="1"/>
+    <w:lsdException w:name="Hashtag" w:semiHidden="1" w:unhideWhenUsed="1"/>
   </w:latentStyles>
   <w:style w:type="paragraph" w:default="1" w:styleId="Normal">
     <w:name w:val="Normal"/>

</xml_diff>

<commit_message>
Corregido método see, prioridades de reglas y mejorada salida.
</commit_message>
<xml_diff>
--- a/docs/TP2/Reglas y predicados.docx
+++ b/docs/TP2/Reglas y predicados.docx
@@ -1,11 +1,13 @@
 
 <file path=word/document.xml><?xml version="1.0" encoding="utf-8"?>
-<w:document xmlns:wpc="http://schemas.microsoft.com/office/word/2010/wordprocessingCanvas" xmlns:cx="http://schemas.microsoft.com/office/drawing/2014/chartex" xmlns:cx1="http://schemas.microsoft.com/office/drawing/2015/9/8/chartex" xmlns:cx2="http://schemas.microsoft.com/office/drawing/2015/10/21/chartex" xmlns:cx3="http://schemas.microsoft.com/office/drawing/2016/5/9/chartex" xmlns:cx4="http://schemas.microsoft.com/office/drawing/2016/5/10/chartex" xmlns:cx5="http://schemas.microsoft.com/office/drawing/2016/5/11/chartex" xmlns:mc="http://schemas.openxmlformats.org/markup-compatibility/2006" xmlns:o="urn:schemas-microsoft-com:office:office" xmlns:r="http://schemas.openxmlformats.org/officeDocument/2006/relationships" xmlns:m="http://schemas.openxmlformats.org/officeDocument/2006/math" xmlns:v="urn:schemas-microsoft-com:vml" xmlns:wp14="http://schemas.microsoft.com/office/word/2010/wordprocessingDrawing" xmlns:wp="http://schemas.openxmlformats.org/drawingml/2006/wordprocessingDrawing" xmlns:w10="urn:schemas-microsoft-com:office:word" xmlns:w="http://schemas.openxmlformats.org/wordprocessingml/2006/main" xmlns:w14="http://schemas.microsoft.com/office/word/2010/wordml" xmlns:w15="http://schemas.microsoft.com/office/word/2012/wordml" xmlns:w16se="http://schemas.microsoft.com/office/word/2015/wordml/symex" xmlns:wpg="http://schemas.microsoft.com/office/word/2010/wordprocessingGroup" xmlns:wpi="http://schemas.microsoft.com/office/word/2010/wordprocessingInk" xmlns:wne="http://schemas.microsoft.com/office/word/2006/wordml" xmlns:wps="http://schemas.microsoft.com/office/word/2010/wordprocessingShape" mc:Ignorable="w14 w15 w16se wp14">
+<w:document xmlns:wpc="http://schemas.microsoft.com/office/word/2010/wordprocessingCanvas" xmlns:mc="http://schemas.openxmlformats.org/markup-compatibility/2006" xmlns:o="urn:schemas-microsoft-com:office:office" xmlns:r="http://schemas.openxmlformats.org/officeDocument/2006/relationships" xmlns:m="http://schemas.openxmlformats.org/officeDocument/2006/math" xmlns:v="urn:schemas-microsoft-com:vml" xmlns:wp14="http://schemas.microsoft.com/office/word/2010/wordprocessingDrawing" xmlns:wp="http://schemas.openxmlformats.org/drawingml/2006/wordprocessingDrawing" xmlns:w10="urn:schemas-microsoft-com:office:word" xmlns:w="http://schemas.openxmlformats.org/wordprocessingml/2006/main" xmlns:w14="http://schemas.microsoft.com/office/word/2010/wordml" xmlns:w15="http://schemas.microsoft.com/office/word/2012/wordml" xmlns:wpg="http://schemas.microsoft.com/office/word/2010/wordprocessingGroup" xmlns:wpi="http://schemas.microsoft.com/office/word/2010/wordprocessingInk" xmlns:wne="http://schemas.microsoft.com/office/word/2006/wordml" xmlns:wps="http://schemas.microsoft.com/office/word/2010/wordprocessingShape" mc:Ignorable="w14 w15 wp14">
   <w:body>
     <w:p>
       <w:pPr>
         <w:pStyle w:val="Ttulo2"/>
       </w:pPr>
+      <w:bookmarkStart w:id="0" w:name="_GoBack"/>
+      <w:bookmarkEnd w:id="0"/>
       <w:r>
         <w:t>Reglas</w:t>
       </w:r>
@@ -30,6 +32,12 @@
         <w:rPr>
           <w:color w:val="2F5496" w:themeColor="accent1" w:themeShade="BF"/>
         </w:rPr>
+        <w:t xml:space="preserve">(20) </w:t>
+      </w:r>
+      <w:r>
+        <w:rPr>
+          <w:color w:val="2F5496" w:themeColor="accent1" w:themeShade="BF"/>
+        </w:rPr>
         <w:t>accion(</w:t>
       </w:r>
       <w:r>
@@ -60,6 +68,24 @@
         <w:rPr>
           <w:color w:val="2F5496" w:themeColor="accent1" w:themeShade="BF"/>
         </w:rPr>
+        <w:t>(</w:t>
+      </w:r>
+      <w:r>
+        <w:rPr>
+          <w:color w:val="2F5496" w:themeColor="accent1" w:themeShade="BF"/>
+        </w:rPr>
+        <w:t>19</w:t>
+      </w:r>
+      <w:r>
+        <w:rPr>
+          <w:color w:val="2F5496" w:themeColor="accent1" w:themeShade="BF"/>
+        </w:rPr>
+        <w:t xml:space="preserve">) </w:t>
+      </w:r>
+      <w:r>
+        <w:rPr>
+          <w:color w:val="2F5496" w:themeColor="accent1" w:themeShade="BF"/>
+        </w:rPr>
         <w:t>accion(</w:t>
       </w:r>
       <w:r>
@@ -90,6 +116,24 @@
         <w:rPr>
           <w:color w:val="2F5496" w:themeColor="accent1" w:themeShade="BF"/>
         </w:rPr>
+        <w:t>(</w:t>
+      </w:r>
+      <w:r>
+        <w:rPr>
+          <w:color w:val="2F5496" w:themeColor="accent1" w:themeShade="BF"/>
+        </w:rPr>
+        <w:t>18</w:t>
+      </w:r>
+      <w:r>
+        <w:rPr>
+          <w:color w:val="2F5496" w:themeColor="accent1" w:themeShade="BF"/>
+        </w:rPr>
+        <w:t xml:space="preserve">) </w:t>
+      </w:r>
+      <w:r>
+        <w:rPr>
+          <w:color w:val="2F5496" w:themeColor="accent1" w:themeShade="BF"/>
+        </w:rPr>
         <w:t>accion(</w:t>
       </w:r>
       <w:r>
@@ -120,6 +164,24 @@
         <w:rPr>
           <w:color w:val="2F5496" w:themeColor="accent1" w:themeShade="BF"/>
         </w:rPr>
+        <w:t>(</w:t>
+      </w:r>
+      <w:r>
+        <w:rPr>
+          <w:color w:val="2F5496" w:themeColor="accent1" w:themeShade="BF"/>
+        </w:rPr>
+        <w:t>11</w:t>
+      </w:r>
+      <w:r>
+        <w:rPr>
+          <w:color w:val="2F5496" w:themeColor="accent1" w:themeShade="BF"/>
+        </w:rPr>
+        <w:t xml:space="preserve">) </w:t>
+      </w:r>
+      <w:r>
+        <w:rPr>
+          <w:color w:val="2F5496" w:themeColor="accent1" w:themeShade="BF"/>
+        </w:rPr>
         <w:t>accion(</w:t>
       </w:r>
       <w:r>
@@ -256,6 +318,24 @@
         <w:rPr>
           <w:color w:val="2F5496" w:themeColor="accent1" w:themeShade="BF"/>
         </w:rPr>
+        <w:t>(</w:t>
+      </w:r>
+      <w:r>
+        <w:rPr>
+          <w:color w:val="2F5496" w:themeColor="accent1" w:themeShade="BF"/>
+        </w:rPr>
+        <w:t>20</w:t>
+      </w:r>
+      <w:r>
+        <w:rPr>
+          <w:color w:val="2F5496" w:themeColor="accent1" w:themeShade="BF"/>
+        </w:rPr>
+        <w:t xml:space="preserve">) </w:t>
+      </w:r>
+      <w:r>
+        <w:rPr>
+          <w:color w:val="2F5496" w:themeColor="accent1" w:themeShade="BF"/>
+        </w:rPr>
         <w:t>accion(</w:t>
       </w:r>
       <w:r>
@@ -292,6 +372,24 @@
         <w:rPr>
           <w:color w:val="2F5496" w:themeColor="accent1" w:themeShade="BF"/>
         </w:rPr>
+        <w:t>(</w:t>
+      </w:r>
+      <w:r>
+        <w:rPr>
+          <w:color w:val="2F5496" w:themeColor="accent1" w:themeShade="BF"/>
+        </w:rPr>
+        <w:t>19</w:t>
+      </w:r>
+      <w:r>
+        <w:rPr>
+          <w:color w:val="2F5496" w:themeColor="accent1" w:themeShade="BF"/>
+        </w:rPr>
+        <w:t xml:space="preserve">) </w:t>
+      </w:r>
+      <w:r>
+        <w:rPr>
+          <w:color w:val="2F5496" w:themeColor="accent1" w:themeShade="BF"/>
+        </w:rPr>
         <w:t>accion(</w:t>
       </w:r>
       <w:r>
@@ -334,6 +432,24 @@
         <w:rPr>
           <w:color w:val="2F5496" w:themeColor="accent1" w:themeShade="BF"/>
         </w:rPr>
+        <w:t>(</w:t>
+      </w:r>
+      <w:r>
+        <w:rPr>
+          <w:color w:val="2F5496" w:themeColor="accent1" w:themeShade="BF"/>
+        </w:rPr>
+        <w:t>18</w:t>
+      </w:r>
+      <w:r>
+        <w:rPr>
+          <w:color w:val="2F5496" w:themeColor="accent1" w:themeShade="BF"/>
+        </w:rPr>
+        <w:t xml:space="preserve">) </w:t>
+      </w:r>
+      <w:r>
+        <w:rPr>
+          <w:color w:val="2F5496" w:themeColor="accent1" w:themeShade="BF"/>
+        </w:rPr>
         <w:t>accion(</w:t>
       </w:r>
       <w:r>
@@ -364,6 +480,24 @@
         <w:rPr>
           <w:color w:val="2F5496" w:themeColor="accent1" w:themeShade="BF"/>
         </w:rPr>
+        <w:t>(</w:t>
+      </w:r>
+      <w:r>
+        <w:rPr>
+          <w:color w:val="2F5496" w:themeColor="accent1" w:themeShade="BF"/>
+        </w:rPr>
+        <w:t>17</w:t>
+      </w:r>
+      <w:r>
+        <w:rPr>
+          <w:color w:val="2F5496" w:themeColor="accent1" w:themeShade="BF"/>
+        </w:rPr>
+        <w:t xml:space="preserve">) </w:t>
+      </w:r>
+      <w:r>
+        <w:rPr>
+          <w:color w:val="2F5496" w:themeColor="accent1" w:themeShade="BF"/>
+        </w:rPr>
         <w:t>accion(</w:t>
       </w:r>
       <w:r>
@@ -394,6 +528,24 @@
         <w:rPr>
           <w:color w:val="2F5496" w:themeColor="accent1" w:themeShade="BF"/>
         </w:rPr>
+        <w:t>(</w:t>
+      </w:r>
+      <w:r>
+        <w:rPr>
+          <w:color w:val="2F5496" w:themeColor="accent1" w:themeShade="BF"/>
+        </w:rPr>
+        <w:t>11</w:t>
+      </w:r>
+      <w:r>
+        <w:rPr>
+          <w:color w:val="2F5496" w:themeColor="accent1" w:themeShade="BF"/>
+        </w:rPr>
+        <w:t xml:space="preserve">) </w:t>
+      </w:r>
+      <w:r>
+        <w:rPr>
+          <w:color w:val="2F5496" w:themeColor="accent1" w:themeShade="BF"/>
+        </w:rPr>
         <w:t>accion(</w:t>
       </w:r>
       <w:r>
@@ -530,6 +682,24 @@
         <w:rPr>
           <w:color w:val="2F5496" w:themeColor="accent1" w:themeShade="BF"/>
         </w:rPr>
+        <w:t>(</w:t>
+      </w:r>
+      <w:r>
+        <w:rPr>
+          <w:color w:val="2F5496" w:themeColor="accent1" w:themeShade="BF"/>
+        </w:rPr>
+        <w:t>20</w:t>
+      </w:r>
+      <w:r>
+        <w:rPr>
+          <w:color w:val="2F5496" w:themeColor="accent1" w:themeShade="BF"/>
+        </w:rPr>
+        <w:t xml:space="preserve">) </w:t>
+      </w:r>
+      <w:r>
+        <w:rPr>
+          <w:color w:val="2F5496" w:themeColor="accent1" w:themeShade="BF"/>
+        </w:rPr>
         <w:t>accion(</w:t>
       </w:r>
       <w:r>
@@ -560,6 +730,24 @@
         <w:rPr>
           <w:color w:val="2F5496" w:themeColor="accent1" w:themeShade="BF"/>
         </w:rPr>
+        <w:t>(</w:t>
+      </w:r>
+      <w:r>
+        <w:rPr>
+          <w:color w:val="2F5496" w:themeColor="accent1" w:themeShade="BF"/>
+        </w:rPr>
+        <w:t>19</w:t>
+      </w:r>
+      <w:r>
+        <w:rPr>
+          <w:color w:val="2F5496" w:themeColor="accent1" w:themeShade="BF"/>
+        </w:rPr>
+        <w:t xml:space="preserve">) </w:t>
+      </w:r>
+      <w:r>
+        <w:rPr>
+          <w:color w:val="2F5496" w:themeColor="accent1" w:themeShade="BF"/>
+        </w:rPr>
         <w:t>accion(</w:t>
       </w:r>
       <w:r>
@@ -596,6 +784,24 @@
         <w:rPr>
           <w:color w:val="2F5496" w:themeColor="accent1" w:themeShade="BF"/>
         </w:rPr>
+        <w:t>(</w:t>
+      </w:r>
+      <w:r>
+        <w:rPr>
+          <w:color w:val="2F5496" w:themeColor="accent1" w:themeShade="BF"/>
+        </w:rPr>
+        <w:t>18</w:t>
+      </w:r>
+      <w:r>
+        <w:rPr>
+          <w:color w:val="2F5496" w:themeColor="accent1" w:themeShade="BF"/>
+        </w:rPr>
+        <w:t xml:space="preserve">) </w:t>
+      </w:r>
+      <w:r>
+        <w:rPr>
+          <w:color w:val="2F5496" w:themeColor="accent1" w:themeShade="BF"/>
+        </w:rPr>
         <w:t>accion(</w:t>
       </w:r>
       <w:r>
@@ -638,6 +844,24 @@
         <w:rPr>
           <w:color w:val="2F5496" w:themeColor="accent1" w:themeShade="BF"/>
         </w:rPr>
+        <w:t>(</w:t>
+      </w:r>
+      <w:r>
+        <w:rPr>
+          <w:color w:val="2F5496" w:themeColor="accent1" w:themeShade="BF"/>
+        </w:rPr>
+        <w:t>17</w:t>
+      </w:r>
+      <w:r>
+        <w:rPr>
+          <w:color w:val="2F5496" w:themeColor="accent1" w:themeShade="BF"/>
+        </w:rPr>
+        <w:t xml:space="preserve">) </w:t>
+      </w:r>
+      <w:r>
+        <w:rPr>
+          <w:color w:val="2F5496" w:themeColor="accent1" w:themeShade="BF"/>
+        </w:rPr>
         <w:t>accion(</w:t>
       </w:r>
       <w:r>
@@ -668,6 +892,24 @@
         <w:rPr>
           <w:color w:val="2F5496" w:themeColor="accent1" w:themeShade="BF"/>
         </w:rPr>
+        <w:t>(</w:t>
+      </w:r>
+      <w:r>
+        <w:rPr>
+          <w:color w:val="2F5496" w:themeColor="accent1" w:themeShade="BF"/>
+        </w:rPr>
+        <w:t>11)</w:t>
+      </w:r>
+      <w:r>
+        <w:rPr>
+          <w:color w:val="2F5496" w:themeColor="accent1" w:themeShade="BF"/>
+        </w:rPr>
+        <w:t xml:space="preserve"> </w:t>
+      </w:r>
+      <w:r>
+        <w:rPr>
+          <w:color w:val="2F5496" w:themeColor="accent1" w:themeShade="BF"/>
+        </w:rPr>
         <w:t>accion(</w:t>
       </w:r>
       <w:r>
@@ -807,6 +1049,24 @@
         <w:rPr>
           <w:color w:val="2F5496" w:themeColor="accent1" w:themeShade="BF"/>
         </w:rPr>
+        <w:t>(</w:t>
+      </w:r>
+      <w:r>
+        <w:rPr>
+          <w:color w:val="2F5496" w:themeColor="accent1" w:themeShade="BF"/>
+        </w:rPr>
+        <w:t>20</w:t>
+      </w:r>
+      <w:r>
+        <w:rPr>
+          <w:color w:val="2F5496" w:themeColor="accent1" w:themeShade="BF"/>
+        </w:rPr>
+        <w:t xml:space="preserve">) </w:t>
+      </w:r>
+      <w:r>
+        <w:rPr>
+          <w:color w:val="2F5496" w:themeColor="accent1" w:themeShade="BF"/>
+        </w:rPr>
         <w:t>accion(</w:t>
       </w:r>
       <w:r>
@@ -837,6 +1097,24 @@
         <w:rPr>
           <w:color w:val="2F5496" w:themeColor="accent1" w:themeShade="BF"/>
         </w:rPr>
+        <w:t>(</w:t>
+      </w:r>
+      <w:r>
+        <w:rPr>
+          <w:color w:val="2F5496" w:themeColor="accent1" w:themeShade="BF"/>
+        </w:rPr>
+        <w:t>19</w:t>
+      </w:r>
+      <w:r>
+        <w:rPr>
+          <w:color w:val="2F5496" w:themeColor="accent1" w:themeShade="BF"/>
+        </w:rPr>
+        <w:t xml:space="preserve">) </w:t>
+      </w:r>
+      <w:r>
+        <w:rPr>
+          <w:color w:val="2F5496" w:themeColor="accent1" w:themeShade="BF"/>
+        </w:rPr>
         <w:t>accion(</w:t>
       </w:r>
       <w:r>
@@ -870,6 +1148,24 @@
         <w:rPr>
           <w:color w:val="2F5496" w:themeColor="accent1" w:themeShade="BF"/>
         </w:rPr>
+        <w:t>(</w:t>
+      </w:r>
+      <w:r>
+        <w:rPr>
+          <w:color w:val="2F5496" w:themeColor="accent1" w:themeShade="BF"/>
+        </w:rPr>
+        <w:t>11</w:t>
+      </w:r>
+      <w:r>
+        <w:rPr>
+          <w:color w:val="2F5496" w:themeColor="accent1" w:themeShade="BF"/>
+        </w:rPr>
+        <w:t xml:space="preserve">) </w:t>
+      </w:r>
+      <w:r>
+        <w:rPr>
+          <w:color w:val="2F5496" w:themeColor="accent1" w:themeShade="BF"/>
+        </w:rPr>
         <w:t>accion(</w:t>
       </w:r>
       <w:r>
@@ -1006,6 +1302,24 @@
         <w:rPr>
           <w:color w:val="2F5496" w:themeColor="accent1" w:themeShade="BF"/>
         </w:rPr>
+        <w:t>(</w:t>
+      </w:r>
+      <w:r>
+        <w:rPr>
+          <w:color w:val="2F5496" w:themeColor="accent1" w:themeShade="BF"/>
+        </w:rPr>
+        <w:t>20</w:t>
+      </w:r>
+      <w:r>
+        <w:rPr>
+          <w:color w:val="2F5496" w:themeColor="accent1" w:themeShade="BF"/>
+        </w:rPr>
+        <w:t xml:space="preserve">) </w:t>
+      </w:r>
+      <w:r>
+        <w:rPr>
+          <w:color w:val="2F5496" w:themeColor="accent1" w:themeShade="BF"/>
+        </w:rPr>
         <w:t>accion(</w:t>
       </w:r>
       <w:r>
@@ -1036,6 +1350,24 @@
         <w:rPr>
           <w:color w:val="2F5496" w:themeColor="accent1" w:themeShade="BF"/>
         </w:rPr>
+        <w:t>(</w:t>
+      </w:r>
+      <w:r>
+        <w:rPr>
+          <w:color w:val="2F5496" w:themeColor="accent1" w:themeShade="BF"/>
+        </w:rPr>
+        <w:t>19</w:t>
+      </w:r>
+      <w:r>
+        <w:rPr>
+          <w:color w:val="2F5496" w:themeColor="accent1" w:themeShade="BF"/>
+        </w:rPr>
+        <w:t xml:space="preserve">) </w:t>
+      </w:r>
+      <w:r>
+        <w:rPr>
+          <w:color w:val="2F5496" w:themeColor="accent1" w:themeShade="BF"/>
+        </w:rPr>
         <w:t>accion(</w:t>
       </w:r>
       <w:r>
@@ -1069,6 +1401,24 @@
         <w:rPr>
           <w:color w:val="2F5496" w:themeColor="accent1" w:themeShade="BF"/>
         </w:rPr>
+        <w:t>(</w:t>
+      </w:r>
+      <w:r>
+        <w:rPr>
+          <w:color w:val="2F5496" w:themeColor="accent1" w:themeShade="BF"/>
+        </w:rPr>
+        <w:t>11</w:t>
+      </w:r>
+      <w:r>
+        <w:rPr>
+          <w:color w:val="2F5496" w:themeColor="accent1" w:themeShade="BF"/>
+        </w:rPr>
+        <w:t xml:space="preserve">) </w:t>
+      </w:r>
+      <w:r>
+        <w:rPr>
+          <w:color w:val="2F5496" w:themeColor="accent1" w:themeShade="BF"/>
+        </w:rPr>
         <w:t>accion(</w:t>
       </w:r>
       <w:r>
@@ -1208,6 +1558,24 @@
         <w:rPr>
           <w:color w:val="2F5496" w:themeColor="accent1" w:themeShade="BF"/>
         </w:rPr>
+        <w:t>(</w:t>
+      </w:r>
+      <w:r>
+        <w:rPr>
+          <w:color w:val="2F5496" w:themeColor="accent1" w:themeShade="BF"/>
+        </w:rPr>
+        <w:t>20</w:t>
+      </w:r>
+      <w:r>
+        <w:rPr>
+          <w:color w:val="2F5496" w:themeColor="accent1" w:themeShade="BF"/>
+        </w:rPr>
+        <w:t xml:space="preserve">) </w:t>
+      </w:r>
+      <w:r>
+        <w:rPr>
+          <w:color w:val="2F5496" w:themeColor="accent1" w:themeShade="BF"/>
+        </w:rPr>
         <w:t>accion(</w:t>
       </w:r>
       <w:r>
@@ -1238,6 +1606,24 @@
         <w:rPr>
           <w:color w:val="2F5496" w:themeColor="accent1" w:themeShade="BF"/>
         </w:rPr>
+        <w:t>(</w:t>
+      </w:r>
+      <w:r>
+        <w:rPr>
+          <w:color w:val="2F5496" w:themeColor="accent1" w:themeShade="BF"/>
+        </w:rPr>
+        <w:t>19</w:t>
+      </w:r>
+      <w:r>
+        <w:rPr>
+          <w:color w:val="2F5496" w:themeColor="accent1" w:themeShade="BF"/>
+        </w:rPr>
+        <w:t xml:space="preserve">) </w:t>
+      </w:r>
+      <w:r>
+        <w:rPr>
+          <w:color w:val="2F5496" w:themeColor="accent1" w:themeShade="BF"/>
+        </w:rPr>
         <w:t>accion(</w:t>
       </w:r>
       <w:r>
@@ -1271,6 +1657,24 @@
         <w:rPr>
           <w:color w:val="2F5496" w:themeColor="accent1" w:themeShade="BF"/>
         </w:rPr>
+        <w:t>(</w:t>
+      </w:r>
+      <w:r>
+        <w:rPr>
+          <w:color w:val="2F5496" w:themeColor="accent1" w:themeShade="BF"/>
+        </w:rPr>
+        <w:t>11</w:t>
+      </w:r>
+      <w:r>
+        <w:rPr>
+          <w:color w:val="2F5496" w:themeColor="accent1" w:themeShade="BF"/>
+        </w:rPr>
+        <w:t xml:space="preserve">) </w:t>
+      </w:r>
+      <w:r>
+        <w:rPr>
+          <w:color w:val="2F5496" w:themeColor="accent1" w:themeShade="BF"/>
+        </w:rPr>
         <w:t>accion(</w:t>
       </w:r>
       <w:r>
@@ -1423,6 +1827,24 @@
         <w:rPr>
           <w:color w:val="2F5496" w:themeColor="accent1" w:themeShade="BF"/>
         </w:rPr>
+        <w:t>(</w:t>
+      </w:r>
+      <w:r>
+        <w:rPr>
+          <w:color w:val="2F5496" w:themeColor="accent1" w:themeShade="BF"/>
+        </w:rPr>
+        <w:t>5</w:t>
+      </w:r>
+      <w:r>
+        <w:rPr>
+          <w:color w:val="2F5496" w:themeColor="accent1" w:themeShade="BF"/>
+        </w:rPr>
+        <w:t xml:space="preserve">) </w:t>
+      </w:r>
+      <w:r>
+        <w:rPr>
+          <w:color w:val="2F5496" w:themeColor="accent1" w:themeShade="BF"/>
+        </w:rPr>
         <w:t>clasificada(</w:t>
       </w:r>
       <w:r>
@@ -1622,6 +2044,24 @@
         <w:rPr>
           <w:color w:val="2F5496" w:themeColor="accent1" w:themeShade="BF"/>
         </w:rPr>
+        <w:t>(</w:t>
+      </w:r>
+      <w:r>
+        <w:rPr>
+          <w:color w:val="2F5496" w:themeColor="accent1" w:themeShade="BF"/>
+        </w:rPr>
+        <w:t>5</w:t>
+      </w:r>
+      <w:r>
+        <w:rPr>
+          <w:color w:val="2F5496" w:themeColor="accent1" w:themeShade="BF"/>
+        </w:rPr>
+        <w:t xml:space="preserve">) </w:t>
+      </w:r>
+      <w:r>
+        <w:rPr>
+          <w:color w:val="2F5496" w:themeColor="accent1" w:themeShade="BF"/>
+        </w:rPr>
         <w:t>limiteRiesgo(</w:t>
       </w:r>
       <w:r>
@@ -1782,11 +2222,6 @@
       </w:r>
     </w:p>
     <w:p/>
-    <w:p>
-      <w:r>
-        <w:t>Reglas con prioridad 1, 2 y 3 respectivamente.</w:t>
-      </w:r>
-    </w:p>
     <w:p>
       <w:pPr>
         <w:pStyle w:val="Prrafodelista"/>
@@ -1799,6 +2234,24 @@
         <w:rPr>
           <w:color w:val="2F5496" w:themeColor="accent1" w:themeShade="BF"/>
         </w:rPr>
+        <w:t>(</w:t>
+      </w:r>
+      <w:r>
+        <w:rPr>
+          <w:color w:val="2F5496" w:themeColor="accent1" w:themeShade="BF"/>
+        </w:rPr>
+        <w:t>3</w:t>
+      </w:r>
+      <w:r>
+        <w:rPr>
+          <w:color w:val="2F5496" w:themeColor="accent1" w:themeShade="BF"/>
+        </w:rPr>
+        <w:t xml:space="preserve">) </w:t>
+      </w:r>
+      <w:r>
+        <w:rPr>
+          <w:color w:val="2F5496" w:themeColor="accent1" w:themeShade="BF"/>
+        </w:rPr>
         <w:t>escuchada(</w:t>
       </w:r>
       <w:r>
@@ -1916,6 +2369,24 @@
         <w:rPr>
           <w:color w:val="2F5496" w:themeColor="accent1" w:themeShade="BF"/>
         </w:rPr>
+        <w:t>(</w:t>
+      </w:r>
+      <w:r>
+        <w:rPr>
+          <w:color w:val="2F5496" w:themeColor="accent1" w:themeShade="BF"/>
+        </w:rPr>
+        <w:t>2</w:t>
+      </w:r>
+      <w:r>
+        <w:rPr>
+          <w:color w:val="2F5496" w:themeColor="accent1" w:themeShade="BF"/>
+        </w:rPr>
+        <w:t xml:space="preserve">) </w:t>
+      </w:r>
+      <w:r>
+        <w:rPr>
+          <w:color w:val="2F5496" w:themeColor="accent1" w:themeShade="BF"/>
+        </w:rPr>
         <w:t>escuchada(</w:t>
       </w:r>
       <w:r>
@@ -2012,6 +2483,24 @@
         <w:rPr>
           <w:color w:val="2F5496" w:themeColor="accent1" w:themeShade="BF"/>
         </w:rPr>
+        <w:t>(</w:t>
+      </w:r>
+      <w:r>
+        <w:rPr>
+          <w:color w:val="2F5496" w:themeColor="accent1" w:themeShade="BF"/>
+        </w:rPr>
+        <w:t>1</w:t>
+      </w:r>
+      <w:r>
+        <w:rPr>
+          <w:color w:val="2F5496" w:themeColor="accent1" w:themeShade="BF"/>
+        </w:rPr>
+        <w:t xml:space="preserve">) </w:t>
+      </w:r>
+      <w:r>
+        <w:rPr>
+          <w:color w:val="2F5496" w:themeColor="accent1" w:themeShade="BF"/>
+        </w:rPr>
         <w:t>escuchada(</w:t>
       </w:r>
       <w:r>
@@ -2058,13 +2547,30 @@
     <w:p>
       <w:pPr>
         <w:pStyle w:val="Ttulo3"/>
-        <w:numPr>
-          <w:ilvl w:val="0"/>
-          <w:numId w:val="2"/>
-        </w:numPr>
       </w:pPr>
       <w:r>
         <w:t>De palabras compuestas</w:t>
+      </w:r>
+      <w:r>
+        <w:t xml:space="preserve"> </w:t>
+      </w:r>
+      <w:r>
+        <w:rPr>
+          <w:color w:val="2F5496" w:themeColor="accent1" w:themeShade="BF"/>
+        </w:rPr>
+        <w:t>(</w:t>
+      </w:r>
+      <w:r>
+        <w:rPr>
+          <w:color w:val="2F5496" w:themeColor="accent1" w:themeShade="BF"/>
+        </w:rPr>
+        <w:t>10</w:t>
+      </w:r>
+      <w:r>
+        <w:rPr>
+          <w:color w:val="2F5496" w:themeColor="accent1" w:themeShade="BF"/>
+        </w:rPr>
+        <w:t>)</w:t>
       </w:r>
     </w:p>
     <w:p>
@@ -11925,8 +12431,6 @@
       <w:r>
         <w:t>.</w:t>
       </w:r>
-      <w:bookmarkStart w:id="0" w:name="_GoBack"/>
-      <w:bookmarkEnd w:id="0"/>
     </w:p>
     <w:sectPr>
       <w:pgSz w:w="11906" w:h="16838"/>
@@ -11939,7 +12443,7 @@
 </file>
 
 <file path=word/endnotes.xml><?xml version="1.0" encoding="utf-8"?>
-<w:endnotes xmlns:wpc="http://schemas.microsoft.com/office/word/2010/wordprocessingCanvas" xmlns:cx="http://schemas.microsoft.com/office/drawing/2014/chartex" xmlns:cx1="http://schemas.microsoft.com/office/drawing/2015/9/8/chartex" xmlns:cx2="http://schemas.microsoft.com/office/drawing/2015/10/21/chartex" xmlns:cx3="http://schemas.microsoft.com/office/drawing/2016/5/9/chartex" xmlns:cx4="http://schemas.microsoft.com/office/drawing/2016/5/10/chartex" xmlns:cx5="http://schemas.microsoft.com/office/drawing/2016/5/11/chartex" xmlns:mc="http://schemas.openxmlformats.org/markup-compatibility/2006" xmlns:o="urn:schemas-microsoft-com:office:office" xmlns:r="http://schemas.openxmlformats.org/officeDocument/2006/relationships" xmlns:m="http://schemas.openxmlformats.org/officeDocument/2006/math" xmlns:v="urn:schemas-microsoft-com:vml" xmlns:wp14="http://schemas.microsoft.com/office/word/2010/wordprocessingDrawing" xmlns:wp="http://schemas.openxmlformats.org/drawingml/2006/wordprocessingDrawing" xmlns:w10="urn:schemas-microsoft-com:office:word" xmlns:w="http://schemas.openxmlformats.org/wordprocessingml/2006/main" xmlns:w14="http://schemas.microsoft.com/office/word/2010/wordml" xmlns:w15="http://schemas.microsoft.com/office/word/2012/wordml" xmlns:w16se="http://schemas.microsoft.com/office/word/2015/wordml/symex" xmlns:wpg="http://schemas.microsoft.com/office/word/2010/wordprocessingGroup" xmlns:wpi="http://schemas.microsoft.com/office/word/2010/wordprocessingInk" xmlns:wne="http://schemas.microsoft.com/office/word/2006/wordml" xmlns:wps="http://schemas.microsoft.com/office/word/2010/wordprocessingShape" mc:Ignorable="w14 w15 w16se wp14">
+<w:endnotes xmlns:wpc="http://schemas.microsoft.com/office/word/2010/wordprocessingCanvas" xmlns:mc="http://schemas.openxmlformats.org/markup-compatibility/2006" xmlns:o="urn:schemas-microsoft-com:office:office" xmlns:r="http://schemas.openxmlformats.org/officeDocument/2006/relationships" xmlns:m="http://schemas.openxmlformats.org/officeDocument/2006/math" xmlns:v="urn:schemas-microsoft-com:vml" xmlns:wp14="http://schemas.microsoft.com/office/word/2010/wordprocessingDrawing" xmlns:wp="http://schemas.openxmlformats.org/drawingml/2006/wordprocessingDrawing" xmlns:w10="urn:schemas-microsoft-com:office:word" xmlns:w="http://schemas.openxmlformats.org/wordprocessingml/2006/main" xmlns:w14="http://schemas.microsoft.com/office/word/2010/wordml" xmlns:w15="http://schemas.microsoft.com/office/word/2012/wordml" xmlns:wpg="http://schemas.microsoft.com/office/word/2010/wordprocessingGroup" xmlns:wpi="http://schemas.microsoft.com/office/word/2010/wordprocessingInk" xmlns:wne="http://schemas.microsoft.com/office/word/2006/wordml" xmlns:wps="http://schemas.microsoft.com/office/word/2010/wordprocessingShape" mc:Ignorable="w14 w15 wp14">
   <w:endnote w:type="separator" w:id="-1">
     <w:p>
       <w:pPr>
@@ -11964,7 +12468,7 @@
 </file>
 
 <file path=word/footnotes.xml><?xml version="1.0" encoding="utf-8"?>
-<w:footnotes xmlns:wpc="http://schemas.microsoft.com/office/word/2010/wordprocessingCanvas" xmlns:cx="http://schemas.microsoft.com/office/drawing/2014/chartex" xmlns:cx1="http://schemas.microsoft.com/office/drawing/2015/9/8/chartex" xmlns:cx2="http://schemas.microsoft.com/office/drawing/2015/10/21/chartex" xmlns:cx3="http://schemas.microsoft.com/office/drawing/2016/5/9/chartex" xmlns:cx4="http://schemas.microsoft.com/office/drawing/2016/5/10/chartex" xmlns:cx5="http://schemas.microsoft.com/office/drawing/2016/5/11/chartex" xmlns:mc="http://schemas.openxmlformats.org/markup-compatibility/2006" xmlns:o="urn:schemas-microsoft-com:office:office" xmlns:r="http://schemas.openxmlformats.org/officeDocument/2006/relationships" xmlns:m="http://schemas.openxmlformats.org/officeDocument/2006/math" xmlns:v="urn:schemas-microsoft-com:vml" xmlns:wp14="http://schemas.microsoft.com/office/word/2010/wordprocessingDrawing" xmlns:wp="http://schemas.openxmlformats.org/drawingml/2006/wordprocessingDrawing" xmlns:w10="urn:schemas-microsoft-com:office:word" xmlns:w="http://schemas.openxmlformats.org/wordprocessingml/2006/main" xmlns:w14="http://schemas.microsoft.com/office/word/2010/wordml" xmlns:w15="http://schemas.microsoft.com/office/word/2012/wordml" xmlns:w16se="http://schemas.microsoft.com/office/word/2015/wordml/symex" xmlns:wpg="http://schemas.microsoft.com/office/word/2010/wordprocessingGroup" xmlns:wpi="http://schemas.microsoft.com/office/word/2010/wordprocessingInk" xmlns:wne="http://schemas.microsoft.com/office/word/2006/wordml" xmlns:wps="http://schemas.microsoft.com/office/word/2010/wordprocessingShape" mc:Ignorable="w14 w15 w16se wp14">
+<w:footnotes xmlns:wpc="http://schemas.microsoft.com/office/word/2010/wordprocessingCanvas" xmlns:mc="http://schemas.openxmlformats.org/markup-compatibility/2006" xmlns:o="urn:schemas-microsoft-com:office:office" xmlns:r="http://schemas.openxmlformats.org/officeDocument/2006/relationships" xmlns:m="http://schemas.openxmlformats.org/officeDocument/2006/math" xmlns:v="urn:schemas-microsoft-com:vml" xmlns:wp14="http://schemas.microsoft.com/office/word/2010/wordprocessingDrawing" xmlns:wp="http://schemas.openxmlformats.org/drawingml/2006/wordprocessingDrawing" xmlns:w10="urn:schemas-microsoft-com:office:word" xmlns:w="http://schemas.openxmlformats.org/wordprocessingml/2006/main" xmlns:w14="http://schemas.microsoft.com/office/word/2010/wordml" xmlns:w15="http://schemas.microsoft.com/office/word/2012/wordml" xmlns:wpg="http://schemas.microsoft.com/office/word/2010/wordprocessingGroup" xmlns:wpi="http://schemas.microsoft.com/office/word/2010/wordprocessingInk" xmlns:wne="http://schemas.microsoft.com/office/word/2006/wordml" xmlns:wps="http://schemas.microsoft.com/office/word/2010/wordprocessingShape" mc:Ignorable="w14 w15 wp14">
   <w:footnote w:type="separator" w:id="-1">
     <w:p>
       <w:pPr>
@@ -11989,7 +12493,7 @@
 </file>
 
 <file path=word/numbering.xml><?xml version="1.0" encoding="utf-8"?>
-<w:numbering xmlns:wpc="http://schemas.microsoft.com/office/word/2010/wordprocessingCanvas" xmlns:cx="http://schemas.microsoft.com/office/drawing/2014/chartex" xmlns:cx1="http://schemas.microsoft.com/office/drawing/2015/9/8/chartex" xmlns:cx2="http://schemas.microsoft.com/office/drawing/2015/10/21/chartex" xmlns:cx3="http://schemas.microsoft.com/office/drawing/2016/5/9/chartex" xmlns:cx4="http://schemas.microsoft.com/office/drawing/2016/5/10/chartex" xmlns:cx5="http://schemas.microsoft.com/office/drawing/2016/5/11/chartex" xmlns:mc="http://schemas.openxmlformats.org/markup-compatibility/2006" xmlns:o="urn:schemas-microsoft-com:office:office" xmlns:r="http://schemas.openxmlformats.org/officeDocument/2006/relationships" xmlns:m="http://schemas.openxmlformats.org/officeDocument/2006/math" xmlns:v="urn:schemas-microsoft-com:vml" xmlns:wp14="http://schemas.microsoft.com/office/word/2010/wordprocessingDrawing" xmlns:wp="http://schemas.openxmlformats.org/drawingml/2006/wordprocessingDrawing" xmlns:w10="urn:schemas-microsoft-com:office:word" xmlns:w="http://schemas.openxmlformats.org/wordprocessingml/2006/main" xmlns:w14="http://schemas.microsoft.com/office/word/2010/wordml" xmlns:w15="http://schemas.microsoft.com/office/word/2012/wordml" xmlns:w16se="http://schemas.microsoft.com/office/word/2015/wordml/symex" xmlns:wpg="http://schemas.microsoft.com/office/word/2010/wordprocessingGroup" xmlns:wpi="http://schemas.microsoft.com/office/word/2010/wordprocessingInk" xmlns:wne="http://schemas.microsoft.com/office/word/2006/wordml" xmlns:wps="http://schemas.microsoft.com/office/word/2010/wordprocessingShape" mc:Ignorable="w14 w15 w16se wp14">
+<w:numbering xmlns:wpc="http://schemas.microsoft.com/office/word/2010/wordprocessingCanvas" xmlns:mc="http://schemas.openxmlformats.org/markup-compatibility/2006" xmlns:o="urn:schemas-microsoft-com:office:office" xmlns:r="http://schemas.openxmlformats.org/officeDocument/2006/relationships" xmlns:m="http://schemas.openxmlformats.org/officeDocument/2006/math" xmlns:v="urn:schemas-microsoft-com:vml" xmlns:wp14="http://schemas.microsoft.com/office/word/2010/wordprocessingDrawing" xmlns:wp="http://schemas.openxmlformats.org/drawingml/2006/wordprocessingDrawing" xmlns:w10="urn:schemas-microsoft-com:office:word" xmlns:w="http://schemas.openxmlformats.org/wordprocessingml/2006/main" xmlns:w14="http://schemas.microsoft.com/office/word/2010/wordml" xmlns:w15="http://schemas.microsoft.com/office/word/2012/wordml" xmlns:wpg="http://schemas.microsoft.com/office/word/2010/wordprocessingGroup" xmlns:wpi="http://schemas.microsoft.com/office/word/2010/wordprocessingInk" xmlns:wne="http://schemas.microsoft.com/office/word/2006/wordml" xmlns:wps="http://schemas.microsoft.com/office/word/2010/wordprocessingShape" mc:Ignorable="w14 w15 wp14">
   <w:abstractNum w:abstractNumId="0" w15:restartNumberingAfterBreak="0">
     <w:nsid w:val="0478313C"/>
     <w:multiLevelType w:val="hybridMultilevel"/>
@@ -12562,7 +13066,7 @@
 </file>
 
 <file path=word/styles.xml><?xml version="1.0" encoding="utf-8"?>
-<w:styles xmlns:mc="http://schemas.openxmlformats.org/markup-compatibility/2006" xmlns:r="http://schemas.openxmlformats.org/officeDocument/2006/relationships" xmlns:w="http://schemas.openxmlformats.org/wordprocessingml/2006/main" xmlns:w14="http://schemas.microsoft.com/office/word/2010/wordml" xmlns:w15="http://schemas.microsoft.com/office/word/2012/wordml" xmlns:w16se="http://schemas.microsoft.com/office/word/2015/wordml/symex" mc:Ignorable="w14 w15 w16se">
+<w:styles xmlns:mc="http://schemas.openxmlformats.org/markup-compatibility/2006" xmlns:r="http://schemas.openxmlformats.org/officeDocument/2006/relationships" xmlns:w="http://schemas.openxmlformats.org/wordprocessingml/2006/main" xmlns:w14="http://schemas.microsoft.com/office/word/2010/wordml" xmlns:w15="http://schemas.microsoft.com/office/word/2012/wordml" mc:Ignorable="w14 w15">
   <w:docDefaults>
     <w:rPrDefault>
       <w:rPr>
@@ -12578,7 +13082,7 @@
       </w:pPr>
     </w:pPrDefault>
   </w:docDefaults>
-  <w:latentStyles w:defLockedState="0" w:defUIPriority="99" w:defSemiHidden="0" w:defUnhideWhenUsed="0" w:defQFormat="0" w:count="374">
+  <w:latentStyles w:defLockedState="0" w:defUIPriority="99" w:defSemiHidden="0" w:defUnhideWhenUsed="0" w:defQFormat="0" w:count="371">
     <w:lsdException w:name="Normal" w:uiPriority="0" w:qFormat="1"/>
     <w:lsdException w:name="heading 1" w:uiPriority="9" w:qFormat="1"/>
     <w:lsdException w:name="heading 2" w:semiHidden="1" w:uiPriority="9" w:unhideWhenUsed="1" w:qFormat="1"/>
@@ -12950,9 +13454,6 @@
     <w:lsdException w:name="List Table 5 Dark Accent 6" w:uiPriority="50"/>
     <w:lsdException w:name="List Table 6 Colorful Accent 6" w:uiPriority="51"/>
     <w:lsdException w:name="List Table 7 Colorful Accent 6" w:uiPriority="52"/>
-    <w:lsdException w:name="Mention" w:semiHidden="1" w:unhideWhenUsed="1"/>
-    <w:lsdException w:name="Smart Hyperlink" w:semiHidden="1" w:unhideWhenUsed="1"/>
-    <w:lsdException w:name="Hashtag" w:semiHidden="1" w:unhideWhenUsed="1"/>
   </w:latentStyles>
   <w:style w:type="paragraph" w:default="1" w:styleId="Normal">
     <w:name w:val="Normal"/>
@@ -13475,4 +13976,16 @@
     </a:ext>
   </a:extLst>
 </a:theme>
+</file>
+
+<file path=customXml/item1.xml><?xml version="1.0" encoding="utf-8"?>
+<b:Sources xmlns:b="http://schemas.openxmlformats.org/officeDocument/2006/bibliography" xmlns="http://schemas.openxmlformats.org/officeDocument/2006/bibliography" SelectedStyle="\APASixthEditionOfficeOnline.xsl" StyleName="APA" Version="6"/>
+</file>
+
+<file path=customXml/itemProps1.xml><?xml version="1.0" encoding="utf-8"?>
+<ds:datastoreItem xmlns:ds="http://schemas.openxmlformats.org/officeDocument/2006/customXml" ds:itemID="{630AF816-78EF-4848-AA55-2F83D881531D}">
+  <ds:schemaRefs>
+    <ds:schemaRef ds:uri="http://schemas.openxmlformats.org/officeDocument/2006/bibliography"/>
+  </ds:schemaRefs>
+</ds:datastoreItem>
 </file>
</xml_diff>